<commit_message>
modified use case casual description
</commit_message>
<xml_diff>
--- a/Report One/Pool Control System Report 1 Part 2 (current).docx
+++ b/Report One/Pool Control System Report 1 Part 2 (current).docx
@@ -13,14 +13,7 @@
           <w:sz w:val="40"/>
           <w:szCs w:val="40"/>
         </w:rPr>
-        <w:t>Report 1 Part 1</w:t>
-      </w:r>
-      <w:r>
-        <w:rPr>
-          <w:sz w:val="40"/>
-          <w:szCs w:val="40"/>
-        </w:rPr>
-        <w:t xml:space="preserve"> and 2</w:t>
+        <w:t>Report 1 Part 1 and 2</w:t>
       </w:r>
     </w:p>
     <w:p>
@@ -62,7 +55,7 @@
           <mc:Choice Requires="wpg">
             <w:drawing>
               <wp:inline distT="0" distB="0" distL="0" distR="0" wp14:anchorId="7256282A">
-                <wp:extent cx="5922645" cy="4311650"/>
+                <wp:extent cx="5923280" cy="4312285"/>
                 <wp:effectExtent l="0" t="0" r="0" b="0"/>
                 <wp:docPr id="1" name=""/>
                 <a:graphic xmlns:a="http://schemas.openxmlformats.org/drawingml/2006/main">
@@ -72,7 +65,7 @@
                       <wpg:grpSpPr>
                         <a:xfrm>
                           <a:off x="0" y="0"/>
-                          <a:ext cx="5922000" cy="4311000"/>
+                          <a:ext cx="5922720" cy="4311720"/>
                         </a:xfrm>
                       </wpg:grpSpPr>
                       <pic:pic xmlns:pic="http://schemas.openxmlformats.org/drawingml/2006/picture">
@@ -87,7 +80,7 @@
                         <pic:spPr>
                           <a:xfrm>
                             <a:off x="0" y="0"/>
-                            <a:ext cx="5922000" cy="3759840"/>
+                            <a:ext cx="5922720" cy="3760560"/>
                           </a:xfrm>
                           <a:prstGeom prst="rect">
                             <a:avLst/>
@@ -101,8 +94,8 @@
                         <wps:cNvSpPr/>
                         <wps:spPr>
                           <a:xfrm>
-                            <a:off x="0" y="3761280"/>
-                            <a:ext cx="5922000" cy="550080"/>
+                            <a:off x="0" y="3762360"/>
+                            <a:ext cx="5922720" cy="549360"/>
                           </a:xfrm>
                           <a:prstGeom prst="rect">
                             <a:avLst/>
@@ -145,7 +138,7 @@
                                   <w:iCs w:val="false"/>
                                   <w:smallCaps w:val="false"/>
                                   <w:caps w:val="false"/>
-                                  <w:rFonts w:ascii="Calibri" w:hAnsi="Calibri"/>
+                                  <w:rFonts w:asciiTheme="minorHAnsi" w:cstheme="minorBidi" w:eastAsiaTheme="minorEastAsia" w:hAnsiTheme="minorHAnsi" w:ascii="Calibri" w:hAnsi="Calibri"/>
                                   <w:color w:val="000000"/>
                                 </w:rPr>
                                 <w:t xml:space="preserve"> by Unknown Author is licensed under </w:t>
@@ -165,7 +158,7 @@
           </mc:Choice>
           <mc:Fallback>
             <w:pict>
-              <v:group id="shape_0" style="position:absolute;margin-left:0pt;margin-top:-339.5pt;width:466.3pt;height:339.45pt" coordorigin="0,-6790" coordsize="9326,6789">
+              <v:group id="shape_0" style="position:absolute;margin-left:0pt;margin-top:-339.55pt;width:466.35pt;height:339.5pt" coordorigin="0,-6791" coordsize="9327,6790">
                 <v:shapetype id="shapetype_75" coordsize="21600,21600" o:spt="75" o:preferrelative="t" path="m@4@5l@4@11@9@11@9@5xe" filled="f" stroked="f">
                   <v:stroke joinstyle="miter"/>
                   <v:formulas>
@@ -185,12 +178,12 @@
                   <v:path o:extrusionok="f" gradientshapeok="t" o:connecttype="rect"/>
                   <o:lock v:ext="edit" aspectratio="t"/>
                 </v:shapetype>
-                <v:shape id="shape_0" ID="Picture 2" stroked="f" style="position:absolute;left:0;top:-6790;width:9325;height:5920;mso-position-vertical:top" type="shapetype_75">
+                <v:shape id="shape_0" ID="Picture 2" stroked="f" style="position:absolute;left:0;top:-6791;width:9326;height:5921;mso-position-vertical:top" type="shapetype_75">
                   <v:imagedata r:id="rId2" o:detectmouseclick="t"/>
                   <w10:wrap type="none"/>
                   <v:stroke color="#3465a4" joinstyle="round" endcap="flat"/>
                 </v:shape>
-                <v:rect id="shape_0" ID="Rectangle 3" fillcolor="white" stroked="f" style="position:absolute;left:0;top:-867;width:9325;height:865;mso-position-vertical:top">
+                <v:rect id="shape_0" fillcolor="white" stroked="f" style="position:absolute;left:0;top:-866;width:9326;height:864;mso-position-vertical:top">
                   <v:textbox>
                     <w:txbxContent>
                       <w:p>
@@ -216,7 +209,7 @@
                             <w:iCs w:val="false"/>
                             <w:smallCaps w:val="false"/>
                             <w:caps w:val="false"/>
-                            <w:rFonts w:ascii="Calibri" w:hAnsi="Calibri"/>
+                            <w:rFonts w:asciiTheme="minorHAnsi" w:cstheme="minorBidi" w:eastAsiaTheme="minorEastAsia" w:hAnsiTheme="minorHAnsi" w:ascii="Calibri" w:hAnsi="Calibri"/>
                             <w:color w:val="000000"/>
                           </w:rPr>
                           <w:t xml:space="preserve"> by Unknown Author is licensed under </w:t>
@@ -863,16 +856,7 @@
           <w:sz w:val="22"/>
           <w:szCs w:val="22"/>
         </w:rPr>
-        <w:t>Functional Requirements Specification, Us</w:t>
-      </w:r>
-      <w:r>
-        <w:rPr>
-          <w:i w:val="false"/>
-          <w:iCs w:val="false"/>
-          <w:sz w:val="22"/>
-          <w:szCs w:val="22"/>
-        </w:rPr>
-        <w:t>er interface specification (based in part from on-screen appearance description)</w:t>
+        <w:t>Functional Requirements Specification, User interface specification (based in part from on-screen appearance description)</w:t>
       </w:r>
     </w:p>
     <w:p>
@@ -908,16 +892,7 @@
           <w:sz w:val="22"/>
           <w:szCs w:val="22"/>
         </w:rPr>
-        <w:t>Table of Contents</w:t>
-      </w:r>
-      <w:r>
-        <w:rPr>
-          <w:b w:val="false"/>
-          <w:bCs w:val="false"/>
-          <w:sz w:val="22"/>
-          <w:szCs w:val="22"/>
-        </w:rPr>
-        <w:t>, Git and Github organizing files</w:t>
+        <w:t>Table of Contents, Git and Github organizing files</w:t>
       </w:r>
       <w:r>
         <w:br w:type="page"/>
@@ -1562,16 +1537,16 @@
         <w:tblInd w:w="0" w:type="dxa"/>
         <w:tblCellMar>
           <w:top w:w="0" w:type="dxa"/>
-          <w:left w:w="107" w:type="dxa"/>
+          <w:left w:w="97" w:type="dxa"/>
           <w:bottom w:w="0" w:type="dxa"/>
           <w:right w:w="108" w:type="dxa"/>
         </w:tblCellMar>
         <w:tblLook w:firstRow="1" w:noVBand="1" w:lastRow="0" w:firstColumn="1" w:lastColumn="0" w:noHBand="0" w:val="04a0"/>
       </w:tblPr>
       <w:tblGrid>
-        <w:gridCol w:w="1701"/>
+        <w:gridCol w:w="1700"/>
         <w:gridCol w:w="562"/>
-        <w:gridCol w:w="7087"/>
+        <w:gridCol w:w="7088"/>
       </w:tblGrid>
       <w:tr>
         <w:trPr>
@@ -1579,7 +1554,7 @@
         </w:trPr>
         <w:tc>
           <w:tcPr>
-            <w:tcW w:w="1701" w:type="dxa"/>
+            <w:tcW w:w="1700" w:type="dxa"/>
             <w:cnfStyle w:val="001000000000" w:firstRow="0" w:lastRow="0" w:firstColumn="1" w:lastColumn="0" w:oddVBand="0" w:evenVBand="0" w:oddHBand="0" w:evenHBand="0" w:firstRowFirstColumn="0" w:firstRowLastColumn="0" w:lastRowFirstColumn="0" w:lastRowLastColumn="0"/>
             <w:tcBorders>
               <w:top w:val="single" w:sz="12" w:space="0" w:color="00000A"/>
@@ -1649,7 +1624,7 @@
         </w:tc>
         <w:tc>
           <w:tcPr>
-            <w:tcW w:w="7087" w:type="dxa"/>
+            <w:tcW w:w="7088" w:type="dxa"/>
             <w:tcBorders>
               <w:top w:val="single" w:sz="12" w:space="0" w:color="00000A"/>
               <w:left w:val="single" w:sz="12" w:space="0" w:color="00000A"/>
@@ -1689,7 +1664,7 @@
         </w:trPr>
         <w:tc>
           <w:tcPr>
-            <w:tcW w:w="1701" w:type="dxa"/>
+            <w:tcW w:w="1700" w:type="dxa"/>
             <w:cnfStyle w:val="001000000000" w:firstRow="0" w:lastRow="0" w:firstColumn="1" w:lastColumn="0" w:oddVBand="0" w:evenVBand="0" w:oddHBand="0" w:evenHBand="0" w:firstRowFirstColumn="0" w:firstRowLastColumn="0" w:lastRowFirstColumn="0" w:lastRowLastColumn="0"/>
             <w:tcBorders>
               <w:top w:val="single" w:sz="12" w:space="0" w:color="00000A"/>
@@ -1758,7 +1733,7 @@
         </w:tc>
         <w:tc>
           <w:tcPr>
-            <w:tcW w:w="7087" w:type="dxa"/>
+            <w:tcW w:w="7088" w:type="dxa"/>
             <w:tcBorders>
               <w:top w:val="single" w:sz="12" w:space="0" w:color="00000A"/>
               <w:left w:val="single" w:sz="12" w:space="0" w:color="00000A"/>
@@ -1793,7 +1768,7 @@
         <w:trPr/>
         <w:tc>
           <w:tcPr>
-            <w:tcW w:w="1701" w:type="dxa"/>
+            <w:tcW w:w="1700" w:type="dxa"/>
             <w:cnfStyle w:val="001000000000" w:firstRow="0" w:lastRow="0" w:firstColumn="1" w:lastColumn="0" w:oddVBand="0" w:evenVBand="0" w:oddHBand="0" w:evenHBand="0" w:firstRowFirstColumn="0" w:firstRowLastColumn="0" w:lastRowFirstColumn="0" w:lastRowLastColumn="0"/>
             <w:tcBorders>
               <w:top w:val="single" w:sz="12" w:space="0" w:color="00000A"/>
@@ -1862,7 +1837,7 @@
         </w:tc>
         <w:tc>
           <w:tcPr>
-            <w:tcW w:w="7087" w:type="dxa"/>
+            <w:tcW w:w="7088" w:type="dxa"/>
             <w:tcBorders>
               <w:top w:val="single" w:sz="12" w:space="0" w:color="00000A"/>
               <w:left w:val="single" w:sz="12" w:space="0" w:color="00000A"/>
@@ -1899,7 +1874,7 @@
         </w:trPr>
         <w:tc>
           <w:tcPr>
-            <w:tcW w:w="1701" w:type="dxa"/>
+            <w:tcW w:w="1700" w:type="dxa"/>
             <w:cnfStyle w:val="001000000000" w:firstRow="0" w:lastRow="0" w:firstColumn="1" w:lastColumn="0" w:oddVBand="0" w:evenVBand="0" w:oddHBand="0" w:evenHBand="0" w:firstRowFirstColumn="0" w:firstRowLastColumn="0" w:lastRowFirstColumn="0" w:lastRowLastColumn="0"/>
             <w:tcBorders>
               <w:top w:val="single" w:sz="12" w:space="0" w:color="00000A"/>
@@ -1968,7 +1943,7 @@
         </w:tc>
         <w:tc>
           <w:tcPr>
-            <w:tcW w:w="7087" w:type="dxa"/>
+            <w:tcW w:w="7088" w:type="dxa"/>
             <w:tcBorders>
               <w:top w:val="single" w:sz="12" w:space="0" w:color="00000A"/>
               <w:left w:val="single" w:sz="12" w:space="0" w:color="00000A"/>
@@ -2003,7 +1978,7 @@
         <w:trPr/>
         <w:tc>
           <w:tcPr>
-            <w:tcW w:w="1701" w:type="dxa"/>
+            <w:tcW w:w="1700" w:type="dxa"/>
             <w:cnfStyle w:val="001000000000" w:firstRow="0" w:lastRow="0" w:firstColumn="1" w:lastColumn="0" w:oddVBand="0" w:evenVBand="0" w:oddHBand="0" w:evenHBand="0" w:firstRowFirstColumn="0" w:firstRowLastColumn="0" w:lastRowFirstColumn="0" w:lastRowLastColumn="0"/>
             <w:tcBorders>
               <w:top w:val="single" w:sz="12" w:space="0" w:color="00000A"/>
@@ -2072,7 +2047,7 @@
         </w:tc>
         <w:tc>
           <w:tcPr>
-            <w:tcW w:w="7087" w:type="dxa"/>
+            <w:tcW w:w="7088" w:type="dxa"/>
             <w:tcBorders>
               <w:top w:val="single" w:sz="12" w:space="0" w:color="00000A"/>
               <w:left w:val="single" w:sz="12" w:space="0" w:color="00000A"/>
@@ -2109,7 +2084,7 @@
         </w:trPr>
         <w:tc>
           <w:tcPr>
-            <w:tcW w:w="1701" w:type="dxa"/>
+            <w:tcW w:w="1700" w:type="dxa"/>
             <w:cnfStyle w:val="001000000000" w:firstRow="0" w:lastRow="0" w:firstColumn="1" w:lastColumn="0" w:oddVBand="0" w:evenVBand="0" w:oddHBand="0" w:evenHBand="0" w:firstRowFirstColumn="0" w:firstRowLastColumn="0" w:lastRowFirstColumn="0" w:lastRowLastColumn="0"/>
             <w:tcBorders>
               <w:top w:val="single" w:sz="12" w:space="0" w:color="00000A"/>
@@ -2178,7 +2153,7 @@
         </w:tc>
         <w:tc>
           <w:tcPr>
-            <w:tcW w:w="7087" w:type="dxa"/>
+            <w:tcW w:w="7088" w:type="dxa"/>
             <w:tcBorders>
               <w:top w:val="single" w:sz="12" w:space="0" w:color="00000A"/>
               <w:left w:val="single" w:sz="12" w:space="0" w:color="00000A"/>
@@ -2213,7 +2188,7 @@
         <w:trPr/>
         <w:tc>
           <w:tcPr>
-            <w:tcW w:w="1701" w:type="dxa"/>
+            <w:tcW w:w="1700" w:type="dxa"/>
             <w:cnfStyle w:val="001000000000" w:firstRow="0" w:lastRow="0" w:firstColumn="1" w:lastColumn="0" w:oddVBand="0" w:evenVBand="0" w:oddHBand="0" w:evenHBand="0" w:firstRowFirstColumn="0" w:firstRowLastColumn="0" w:lastRowFirstColumn="0" w:lastRowLastColumn="0"/>
             <w:tcBorders>
               <w:top w:val="single" w:sz="12" w:space="0" w:color="00000A"/>
@@ -2282,7 +2257,7 @@
         </w:tc>
         <w:tc>
           <w:tcPr>
-            <w:tcW w:w="7087" w:type="dxa"/>
+            <w:tcW w:w="7088" w:type="dxa"/>
             <w:tcBorders>
               <w:top w:val="single" w:sz="12" w:space="0" w:color="00000A"/>
               <w:left w:val="single" w:sz="12" w:space="0" w:color="00000A"/>
@@ -2319,7 +2294,7 @@
         </w:trPr>
         <w:tc>
           <w:tcPr>
-            <w:tcW w:w="1701" w:type="dxa"/>
+            <w:tcW w:w="1700" w:type="dxa"/>
             <w:cnfStyle w:val="001000000000" w:firstRow="0" w:lastRow="0" w:firstColumn="1" w:lastColumn="0" w:oddVBand="0" w:evenVBand="0" w:oddHBand="0" w:evenHBand="0" w:firstRowFirstColumn="0" w:firstRowLastColumn="0" w:lastRowFirstColumn="0" w:lastRowLastColumn="0"/>
             <w:tcBorders>
               <w:top w:val="single" w:sz="12" w:space="0" w:color="00000A"/>
@@ -2388,7 +2363,7 @@
         </w:tc>
         <w:tc>
           <w:tcPr>
-            <w:tcW w:w="7087" w:type="dxa"/>
+            <w:tcW w:w="7088" w:type="dxa"/>
             <w:tcBorders>
               <w:top w:val="single" w:sz="12" w:space="0" w:color="00000A"/>
               <w:left w:val="single" w:sz="12" w:space="0" w:color="00000A"/>
@@ -2423,7 +2398,7 @@
         <w:trPr/>
         <w:tc>
           <w:tcPr>
-            <w:tcW w:w="1701" w:type="dxa"/>
+            <w:tcW w:w="1700" w:type="dxa"/>
             <w:cnfStyle w:val="001000000000" w:firstRow="0" w:lastRow="0" w:firstColumn="1" w:lastColumn="0" w:oddVBand="0" w:evenVBand="0" w:oddHBand="0" w:evenHBand="0" w:firstRowFirstColumn="0" w:firstRowLastColumn="0" w:lastRowFirstColumn="0" w:lastRowLastColumn="0"/>
             <w:tcBorders>
               <w:top w:val="single" w:sz="12" w:space="0" w:color="00000A"/>
@@ -2492,7 +2467,7 @@
         </w:tc>
         <w:tc>
           <w:tcPr>
-            <w:tcW w:w="7087" w:type="dxa"/>
+            <w:tcW w:w="7088" w:type="dxa"/>
             <w:tcBorders>
               <w:top w:val="single" w:sz="12" w:space="0" w:color="00000A"/>
               <w:left w:val="single" w:sz="12" w:space="0" w:color="00000A"/>
@@ -2529,7 +2504,7 @@
         </w:trPr>
         <w:tc>
           <w:tcPr>
-            <w:tcW w:w="1701" w:type="dxa"/>
+            <w:tcW w:w="1700" w:type="dxa"/>
             <w:cnfStyle w:val="001000000000" w:firstRow="0" w:lastRow="0" w:firstColumn="1" w:lastColumn="0" w:oddVBand="0" w:evenVBand="0" w:oddHBand="0" w:evenHBand="0" w:firstRowFirstColumn="0" w:firstRowLastColumn="0" w:lastRowFirstColumn="0" w:lastRowLastColumn="0"/>
             <w:tcBorders>
               <w:top w:val="single" w:sz="12" w:space="0" w:color="00000A"/>
@@ -2598,7 +2573,7 @@
         </w:tc>
         <w:tc>
           <w:tcPr>
-            <w:tcW w:w="7087" w:type="dxa"/>
+            <w:tcW w:w="7088" w:type="dxa"/>
             <w:tcBorders>
               <w:top w:val="single" w:sz="12" w:space="0" w:color="00000A"/>
               <w:left w:val="single" w:sz="12" w:space="0" w:color="00000A"/>
@@ -2633,7 +2608,7 @@
         <w:trPr/>
         <w:tc>
           <w:tcPr>
-            <w:tcW w:w="1701" w:type="dxa"/>
+            <w:tcW w:w="1700" w:type="dxa"/>
             <w:cnfStyle w:val="001000000000" w:firstRow="0" w:lastRow="0" w:firstColumn="1" w:lastColumn="0" w:oddVBand="0" w:evenVBand="0" w:oddHBand="0" w:evenHBand="0" w:firstRowFirstColumn="0" w:firstRowLastColumn="0" w:lastRowFirstColumn="0" w:lastRowLastColumn="0"/>
             <w:tcBorders>
               <w:top w:val="single" w:sz="12" w:space="0" w:color="00000A"/>
@@ -2702,7 +2677,7 @@
         </w:tc>
         <w:tc>
           <w:tcPr>
-            <w:tcW w:w="7087" w:type="dxa"/>
+            <w:tcW w:w="7088" w:type="dxa"/>
             <w:tcBorders>
               <w:top w:val="single" w:sz="12" w:space="0" w:color="00000A"/>
               <w:left w:val="single" w:sz="12" w:space="0" w:color="00000A"/>
@@ -2739,7 +2714,7 @@
         </w:trPr>
         <w:tc>
           <w:tcPr>
-            <w:tcW w:w="1701" w:type="dxa"/>
+            <w:tcW w:w="1700" w:type="dxa"/>
             <w:cnfStyle w:val="001000000000" w:firstRow="0" w:lastRow="0" w:firstColumn="1" w:lastColumn="0" w:oddVBand="0" w:evenVBand="0" w:oddHBand="0" w:evenHBand="0" w:firstRowFirstColumn="0" w:firstRowLastColumn="0" w:lastRowFirstColumn="0" w:lastRowLastColumn="0"/>
             <w:tcBorders>
               <w:top w:val="single" w:sz="12" w:space="0" w:color="00000A"/>
@@ -2808,7 +2783,7 @@
         </w:tc>
         <w:tc>
           <w:tcPr>
-            <w:tcW w:w="7087" w:type="dxa"/>
+            <w:tcW w:w="7088" w:type="dxa"/>
             <w:tcBorders>
               <w:top w:val="single" w:sz="12" w:space="0" w:color="00000A"/>
               <w:left w:val="single" w:sz="12" w:space="0" w:color="00000A"/>
@@ -2843,7 +2818,7 @@
         <w:trPr/>
         <w:tc>
           <w:tcPr>
-            <w:tcW w:w="1701" w:type="dxa"/>
+            <w:tcW w:w="1700" w:type="dxa"/>
             <w:cnfStyle w:val="001000000000" w:firstRow="0" w:lastRow="0" w:firstColumn="1" w:lastColumn="0" w:oddVBand="0" w:evenVBand="0" w:oddHBand="0" w:evenHBand="0" w:firstRowFirstColumn="0" w:firstRowLastColumn="0" w:lastRowFirstColumn="0" w:lastRowLastColumn="0"/>
             <w:tcBorders>
               <w:top w:val="single" w:sz="12" w:space="0" w:color="00000A"/>
@@ -2912,7 +2887,7 @@
         </w:tc>
         <w:tc>
           <w:tcPr>
-            <w:tcW w:w="7087" w:type="dxa"/>
+            <w:tcW w:w="7088" w:type="dxa"/>
             <w:tcBorders>
               <w:top w:val="single" w:sz="12" w:space="0" w:color="00000A"/>
               <w:left w:val="single" w:sz="12" w:space="0" w:color="00000A"/>
@@ -2949,7 +2924,7 @@
         </w:trPr>
         <w:tc>
           <w:tcPr>
-            <w:tcW w:w="1701" w:type="dxa"/>
+            <w:tcW w:w="1700" w:type="dxa"/>
             <w:cnfStyle w:val="001000000000" w:firstRow="0" w:lastRow="0" w:firstColumn="1" w:lastColumn="0" w:oddVBand="0" w:evenVBand="0" w:oddHBand="0" w:evenHBand="0" w:firstRowFirstColumn="0" w:firstRowLastColumn="0" w:lastRowFirstColumn="0" w:lastRowLastColumn="0"/>
             <w:tcBorders>
               <w:top w:val="single" w:sz="12" w:space="0" w:color="00000A"/>
@@ -3018,7 +2993,7 @@
         </w:tc>
         <w:tc>
           <w:tcPr>
-            <w:tcW w:w="7087" w:type="dxa"/>
+            <w:tcW w:w="7088" w:type="dxa"/>
             <w:tcBorders>
               <w:top w:val="single" w:sz="12" w:space="0" w:color="00000A"/>
               <w:left w:val="single" w:sz="12" w:space="0" w:color="00000A"/>
@@ -3053,7 +3028,7 @@
         <w:trPr/>
         <w:tc>
           <w:tcPr>
-            <w:tcW w:w="1701" w:type="dxa"/>
+            <w:tcW w:w="1700" w:type="dxa"/>
             <w:cnfStyle w:val="001000000000" w:firstRow="0" w:lastRow="0" w:firstColumn="1" w:lastColumn="0" w:oddVBand="0" w:evenVBand="0" w:oddHBand="0" w:evenHBand="0" w:firstRowFirstColumn="0" w:firstRowLastColumn="0" w:lastRowFirstColumn="0" w:lastRowLastColumn="0"/>
             <w:tcBorders>
               <w:top w:val="single" w:sz="12" w:space="0" w:color="00000A"/>
@@ -3122,7 +3097,7 @@
         </w:tc>
         <w:tc>
           <w:tcPr>
-            <w:tcW w:w="7087" w:type="dxa"/>
+            <w:tcW w:w="7088" w:type="dxa"/>
             <w:tcBorders>
               <w:top w:val="single" w:sz="12" w:space="0" w:color="00000A"/>
               <w:left w:val="single" w:sz="12" w:space="0" w:color="00000A"/>
@@ -3159,7 +3134,7 @@
         </w:trPr>
         <w:tc>
           <w:tcPr>
-            <w:tcW w:w="1701" w:type="dxa"/>
+            <w:tcW w:w="1700" w:type="dxa"/>
             <w:cnfStyle w:val="001000000000" w:firstRow="0" w:lastRow="0" w:firstColumn="1" w:lastColumn="0" w:oddVBand="0" w:evenVBand="0" w:oddHBand="0" w:evenHBand="0" w:firstRowFirstColumn="0" w:firstRowLastColumn="0" w:lastRowFirstColumn="0" w:lastRowLastColumn="0"/>
             <w:tcBorders>
               <w:top w:val="single" w:sz="12" w:space="0" w:color="00000A"/>
@@ -3228,7 +3203,7 @@
         </w:tc>
         <w:tc>
           <w:tcPr>
-            <w:tcW w:w="7087" w:type="dxa"/>
+            <w:tcW w:w="7088" w:type="dxa"/>
             <w:tcBorders>
               <w:top w:val="single" w:sz="12" w:space="0" w:color="00000A"/>
               <w:left w:val="single" w:sz="12" w:space="0" w:color="00000A"/>
@@ -3263,7 +3238,7 @@
         <w:trPr/>
         <w:tc>
           <w:tcPr>
-            <w:tcW w:w="1701" w:type="dxa"/>
+            <w:tcW w:w="1700" w:type="dxa"/>
             <w:cnfStyle w:val="001000000000" w:firstRow="0" w:lastRow="0" w:firstColumn="1" w:lastColumn="0" w:oddVBand="0" w:evenVBand="0" w:oddHBand="0" w:evenHBand="0" w:firstRowFirstColumn="0" w:firstRowLastColumn="0" w:lastRowFirstColumn="0" w:lastRowLastColumn="0"/>
             <w:tcBorders>
               <w:top w:val="single" w:sz="12" w:space="0" w:color="00000A"/>
@@ -3332,7 +3307,7 @@
         </w:tc>
         <w:tc>
           <w:tcPr>
-            <w:tcW w:w="7087" w:type="dxa"/>
+            <w:tcW w:w="7088" w:type="dxa"/>
             <w:tcBorders>
               <w:top w:val="single" w:sz="12" w:space="0" w:color="00000A"/>
               <w:left w:val="single" w:sz="12" w:space="0" w:color="00000A"/>
@@ -3369,7 +3344,7 @@
         </w:trPr>
         <w:tc>
           <w:tcPr>
-            <w:tcW w:w="1701" w:type="dxa"/>
+            <w:tcW w:w="1700" w:type="dxa"/>
             <w:cnfStyle w:val="001000000000" w:firstRow="0" w:lastRow="0" w:firstColumn="1" w:lastColumn="0" w:oddVBand="0" w:evenVBand="0" w:oddHBand="0" w:evenHBand="0" w:firstRowFirstColumn="0" w:firstRowLastColumn="0" w:lastRowFirstColumn="0" w:lastRowLastColumn="0"/>
             <w:tcBorders>
               <w:top w:val="single" w:sz="12" w:space="0" w:color="00000A"/>
@@ -3438,7 +3413,7 @@
         </w:tc>
         <w:tc>
           <w:tcPr>
-            <w:tcW w:w="7087" w:type="dxa"/>
+            <w:tcW w:w="7088" w:type="dxa"/>
             <w:tcBorders>
               <w:top w:val="single" w:sz="12" w:space="0" w:color="00000A"/>
               <w:left w:val="single" w:sz="12" w:space="0" w:color="00000A"/>
@@ -3473,7 +3448,7 @@
         <w:trPr/>
         <w:tc>
           <w:tcPr>
-            <w:tcW w:w="1701" w:type="dxa"/>
+            <w:tcW w:w="1700" w:type="dxa"/>
             <w:cnfStyle w:val="001000000000" w:firstRow="0" w:lastRow="0" w:firstColumn="1" w:lastColumn="0" w:oddVBand="0" w:evenVBand="0" w:oddHBand="0" w:evenHBand="0" w:firstRowFirstColumn="0" w:firstRowLastColumn="0" w:lastRowFirstColumn="0" w:lastRowLastColumn="0"/>
             <w:tcBorders>
               <w:top w:val="single" w:sz="12" w:space="0" w:color="00000A"/>
@@ -3542,7 +3517,7 @@
         </w:tc>
         <w:tc>
           <w:tcPr>
-            <w:tcW w:w="7087" w:type="dxa"/>
+            <w:tcW w:w="7088" w:type="dxa"/>
             <w:tcBorders>
               <w:top w:val="single" w:sz="12" w:space="0" w:color="00000A"/>
               <w:left w:val="single" w:sz="12" w:space="0" w:color="00000A"/>
@@ -3579,7 +3554,7 @@
         </w:trPr>
         <w:tc>
           <w:tcPr>
-            <w:tcW w:w="1701" w:type="dxa"/>
+            <w:tcW w:w="1700" w:type="dxa"/>
             <w:cnfStyle w:val="001000000000" w:firstRow="0" w:lastRow="0" w:firstColumn="1" w:lastColumn="0" w:oddVBand="0" w:evenVBand="0" w:oddHBand="0" w:evenHBand="0" w:firstRowFirstColumn="0" w:firstRowLastColumn="0" w:lastRowFirstColumn="0" w:lastRowLastColumn="0"/>
             <w:tcBorders>
               <w:top w:val="single" w:sz="12" w:space="0" w:color="00000A"/>
@@ -3648,7 +3623,7 @@
         </w:tc>
         <w:tc>
           <w:tcPr>
-            <w:tcW w:w="7087" w:type="dxa"/>
+            <w:tcW w:w="7088" w:type="dxa"/>
             <w:tcBorders>
               <w:top w:val="single" w:sz="12" w:space="0" w:color="00000A"/>
               <w:left w:val="single" w:sz="12" w:space="0" w:color="00000A"/>
@@ -3683,7 +3658,7 @@
         <w:trPr/>
         <w:tc>
           <w:tcPr>
-            <w:tcW w:w="1701" w:type="dxa"/>
+            <w:tcW w:w="1700" w:type="dxa"/>
             <w:cnfStyle w:val="001000000000" w:firstRow="0" w:lastRow="0" w:firstColumn="1" w:lastColumn="0" w:oddVBand="0" w:evenVBand="0" w:oddHBand="0" w:evenHBand="0" w:firstRowFirstColumn="0" w:firstRowLastColumn="0" w:lastRowFirstColumn="0" w:lastRowLastColumn="0"/>
             <w:tcBorders>
               <w:top w:val="single" w:sz="12" w:space="0" w:color="00000A"/>
@@ -3752,7 +3727,7 @@
         </w:tc>
         <w:tc>
           <w:tcPr>
-            <w:tcW w:w="7087" w:type="dxa"/>
+            <w:tcW w:w="7088" w:type="dxa"/>
             <w:tcBorders>
               <w:top w:val="single" w:sz="12" w:space="0" w:color="00000A"/>
               <w:left w:val="single" w:sz="12" w:space="0" w:color="00000A"/>
@@ -3789,7 +3764,7 @@
         </w:trPr>
         <w:tc>
           <w:tcPr>
-            <w:tcW w:w="1701" w:type="dxa"/>
+            <w:tcW w:w="1700" w:type="dxa"/>
             <w:cnfStyle w:val="001000000000" w:firstRow="0" w:lastRow="0" w:firstColumn="1" w:lastColumn="0" w:oddVBand="0" w:evenVBand="0" w:oddHBand="0" w:evenHBand="0" w:firstRowFirstColumn="0" w:firstRowLastColumn="0" w:lastRowFirstColumn="0" w:lastRowLastColumn="0"/>
             <w:tcBorders>
               <w:top w:val="single" w:sz="12" w:space="0" w:color="00000A"/>
@@ -3858,7 +3833,7 @@
         </w:tc>
         <w:tc>
           <w:tcPr>
-            <w:tcW w:w="7087" w:type="dxa"/>
+            <w:tcW w:w="7088" w:type="dxa"/>
             <w:tcBorders>
               <w:top w:val="single" w:sz="12" w:space="0" w:color="00000A"/>
               <w:left w:val="single" w:sz="12" w:space="0" w:color="00000A"/>
@@ -3893,7 +3868,7 @@
         <w:trPr/>
         <w:tc>
           <w:tcPr>
-            <w:tcW w:w="1701" w:type="dxa"/>
+            <w:tcW w:w="1700" w:type="dxa"/>
             <w:cnfStyle w:val="001000000000" w:firstRow="0" w:lastRow="0" w:firstColumn="1" w:lastColumn="0" w:oddVBand="0" w:evenVBand="0" w:oddHBand="0" w:evenHBand="0" w:firstRowFirstColumn="0" w:firstRowLastColumn="0" w:lastRowFirstColumn="0" w:lastRowLastColumn="0"/>
             <w:tcBorders>
               <w:top w:val="single" w:sz="12" w:space="0" w:color="00000A"/>
@@ -3962,7 +3937,7 @@
         </w:tc>
         <w:tc>
           <w:tcPr>
-            <w:tcW w:w="7087" w:type="dxa"/>
+            <w:tcW w:w="7088" w:type="dxa"/>
             <w:tcBorders>
               <w:top w:val="single" w:sz="12" w:space="0" w:color="00000A"/>
               <w:left w:val="single" w:sz="12" w:space="0" w:color="00000A"/>
@@ -3999,7 +3974,7 @@
         </w:trPr>
         <w:tc>
           <w:tcPr>
-            <w:tcW w:w="1701" w:type="dxa"/>
+            <w:tcW w:w="1700" w:type="dxa"/>
             <w:cnfStyle w:val="001000000000" w:firstRow="0" w:lastRow="0" w:firstColumn="1" w:lastColumn="0" w:oddVBand="0" w:evenVBand="0" w:oddHBand="0" w:evenHBand="0" w:firstRowFirstColumn="0" w:firstRowLastColumn="0" w:lastRowFirstColumn="0" w:lastRowLastColumn="0"/>
             <w:tcBorders>
               <w:top w:val="single" w:sz="12" w:space="0" w:color="00000A"/>
@@ -4068,7 +4043,7 @@
         </w:tc>
         <w:tc>
           <w:tcPr>
-            <w:tcW w:w="7087" w:type="dxa"/>
+            <w:tcW w:w="7088" w:type="dxa"/>
             <w:tcBorders>
               <w:top w:val="single" w:sz="12" w:space="0" w:color="00000A"/>
               <w:left w:val="single" w:sz="12" w:space="0" w:color="00000A"/>
@@ -4103,7 +4078,7 @@
         <w:trPr/>
         <w:tc>
           <w:tcPr>
-            <w:tcW w:w="1701" w:type="dxa"/>
+            <w:tcW w:w="1700" w:type="dxa"/>
             <w:cnfStyle w:val="001000000000" w:firstRow="0" w:lastRow="0" w:firstColumn="1" w:lastColumn="0" w:oddVBand="0" w:evenVBand="0" w:oddHBand="0" w:evenHBand="0" w:firstRowFirstColumn="0" w:firstRowLastColumn="0" w:lastRowFirstColumn="0" w:lastRowLastColumn="0"/>
             <w:tcBorders>
               <w:top w:val="single" w:sz="12" w:space="0" w:color="00000A"/>
@@ -4172,7 +4147,7 @@
         </w:tc>
         <w:tc>
           <w:tcPr>
-            <w:tcW w:w="7087" w:type="dxa"/>
+            <w:tcW w:w="7088" w:type="dxa"/>
             <w:tcBorders>
               <w:top w:val="single" w:sz="12" w:space="0" w:color="00000A"/>
               <w:left w:val="single" w:sz="12" w:space="0" w:color="00000A"/>
@@ -4209,7 +4184,7 @@
         </w:trPr>
         <w:tc>
           <w:tcPr>
-            <w:tcW w:w="1701" w:type="dxa"/>
+            <w:tcW w:w="1700" w:type="dxa"/>
             <w:cnfStyle w:val="001000000000" w:firstRow="0" w:lastRow="0" w:firstColumn="1" w:lastColumn="0" w:oddVBand="0" w:evenVBand="0" w:oddHBand="0" w:evenHBand="0" w:firstRowFirstColumn="0" w:firstRowLastColumn="0" w:lastRowFirstColumn="0" w:lastRowLastColumn="0"/>
             <w:tcBorders>
               <w:top w:val="single" w:sz="12" w:space="0" w:color="00000A"/>
@@ -4278,7 +4253,7 @@
         </w:tc>
         <w:tc>
           <w:tcPr>
-            <w:tcW w:w="7087" w:type="dxa"/>
+            <w:tcW w:w="7088" w:type="dxa"/>
             <w:tcBorders>
               <w:top w:val="single" w:sz="12" w:space="0" w:color="00000A"/>
               <w:left w:val="single" w:sz="12" w:space="0" w:color="00000A"/>
@@ -4313,7 +4288,7 @@
         <w:trPr/>
         <w:tc>
           <w:tcPr>
-            <w:tcW w:w="1701" w:type="dxa"/>
+            <w:tcW w:w="1700" w:type="dxa"/>
             <w:cnfStyle w:val="001000000000" w:firstRow="0" w:lastRow="0" w:firstColumn="1" w:lastColumn="0" w:oddVBand="0" w:evenVBand="0" w:oddHBand="0" w:evenHBand="0" w:firstRowFirstColumn="0" w:firstRowLastColumn="0" w:lastRowFirstColumn="0" w:lastRowLastColumn="0"/>
             <w:tcBorders>
               <w:top w:val="single" w:sz="12" w:space="0" w:color="00000A"/>
@@ -4379,7 +4354,7 @@
         </w:tc>
         <w:tc>
           <w:tcPr>
-            <w:tcW w:w="7087" w:type="dxa"/>
+            <w:tcW w:w="7088" w:type="dxa"/>
             <w:tcBorders>
               <w:top w:val="single" w:sz="12" w:space="0" w:color="00000A"/>
               <w:left w:val="single" w:sz="12" w:space="0" w:color="00000A"/>
@@ -4416,7 +4391,7 @@
         </w:trPr>
         <w:tc>
           <w:tcPr>
-            <w:tcW w:w="1701" w:type="dxa"/>
+            <w:tcW w:w="1700" w:type="dxa"/>
             <w:cnfStyle w:val="001000000000" w:firstRow="0" w:lastRow="0" w:firstColumn="1" w:lastColumn="0" w:oddVBand="0" w:evenVBand="0" w:oddHBand="0" w:evenHBand="0" w:firstRowFirstColumn="0" w:firstRowLastColumn="0" w:lastRowFirstColumn="0" w:lastRowLastColumn="0"/>
             <w:tcBorders>
               <w:top w:val="single" w:sz="12" w:space="0" w:color="00000A"/>
@@ -4485,7 +4460,7 @@
         </w:tc>
         <w:tc>
           <w:tcPr>
-            <w:tcW w:w="7087" w:type="dxa"/>
+            <w:tcW w:w="7088" w:type="dxa"/>
             <w:tcBorders>
               <w:top w:val="single" w:sz="12" w:space="0" w:color="00000A"/>
               <w:left w:val="single" w:sz="12" w:space="0" w:color="00000A"/>
@@ -4520,7 +4495,7 @@
         <w:trPr/>
         <w:tc>
           <w:tcPr>
-            <w:tcW w:w="1701" w:type="dxa"/>
+            <w:tcW w:w="1700" w:type="dxa"/>
             <w:cnfStyle w:val="001000000000" w:firstRow="0" w:lastRow="0" w:firstColumn="1" w:lastColumn="0" w:oddVBand="0" w:evenVBand="0" w:oddHBand="0" w:evenHBand="0" w:firstRowFirstColumn="0" w:firstRowLastColumn="0" w:lastRowFirstColumn="0" w:lastRowLastColumn="0"/>
             <w:tcBorders>
               <w:top w:val="single" w:sz="12" w:space="0" w:color="00000A"/>
@@ -4589,7 +4564,7 @@
         </w:tc>
         <w:tc>
           <w:tcPr>
-            <w:tcW w:w="7087" w:type="dxa"/>
+            <w:tcW w:w="7088" w:type="dxa"/>
             <w:tcBorders>
               <w:top w:val="single" w:sz="12" w:space="0" w:color="00000A"/>
               <w:left w:val="single" w:sz="12" w:space="0" w:color="00000A"/>
@@ -4626,7 +4601,7 @@
         </w:trPr>
         <w:tc>
           <w:tcPr>
-            <w:tcW w:w="1701" w:type="dxa"/>
+            <w:tcW w:w="1700" w:type="dxa"/>
             <w:cnfStyle w:val="001000000000" w:firstRow="0" w:lastRow="0" w:firstColumn="1" w:lastColumn="0" w:oddVBand="0" w:evenVBand="0" w:oddHBand="0" w:evenHBand="0" w:firstRowFirstColumn="0" w:firstRowLastColumn="0" w:lastRowFirstColumn="0" w:lastRowLastColumn="0"/>
             <w:tcBorders>
               <w:top w:val="single" w:sz="12" w:space="0" w:color="00000A"/>
@@ -4695,7 +4670,7 @@
         </w:tc>
         <w:tc>
           <w:tcPr>
-            <w:tcW w:w="7087" w:type="dxa"/>
+            <w:tcW w:w="7088" w:type="dxa"/>
             <w:tcBorders>
               <w:top w:val="single" w:sz="12" w:space="0" w:color="00000A"/>
               <w:left w:val="single" w:sz="12" w:space="0" w:color="00000A"/>
@@ -4730,7 +4705,7 @@
         <w:trPr/>
         <w:tc>
           <w:tcPr>
-            <w:tcW w:w="1701" w:type="dxa"/>
+            <w:tcW w:w="1700" w:type="dxa"/>
             <w:cnfStyle w:val="001000000000" w:firstRow="0" w:lastRow="0" w:firstColumn="1" w:lastColumn="0" w:oddVBand="0" w:evenVBand="0" w:oddHBand="0" w:evenHBand="0" w:firstRowFirstColumn="0" w:firstRowLastColumn="0" w:lastRowFirstColumn="0" w:lastRowLastColumn="0"/>
             <w:tcBorders>
               <w:top w:val="single" w:sz="12" w:space="0" w:color="00000A"/>
@@ -4799,7 +4774,7 @@
         </w:tc>
         <w:tc>
           <w:tcPr>
-            <w:tcW w:w="7087" w:type="dxa"/>
+            <w:tcW w:w="7088" w:type="dxa"/>
             <w:tcBorders>
               <w:top w:val="single" w:sz="12" w:space="0" w:color="00000A"/>
               <w:left w:val="single" w:sz="12" w:space="0" w:color="00000A"/>
@@ -4836,7 +4811,7 @@
         </w:trPr>
         <w:tc>
           <w:tcPr>
-            <w:tcW w:w="1701" w:type="dxa"/>
+            <w:tcW w:w="1700" w:type="dxa"/>
             <w:cnfStyle w:val="001000000000" w:firstRow="0" w:lastRow="0" w:firstColumn="1" w:lastColumn="0" w:oddVBand="0" w:evenVBand="0" w:oddHBand="0" w:evenHBand="0" w:firstRowFirstColumn="0" w:firstRowLastColumn="0" w:lastRowFirstColumn="0" w:lastRowLastColumn="0"/>
             <w:tcBorders>
               <w:top w:val="single" w:sz="12" w:space="0" w:color="00000A"/>
@@ -4905,7 +4880,7 @@
         </w:tc>
         <w:tc>
           <w:tcPr>
-            <w:tcW w:w="7087" w:type="dxa"/>
+            <w:tcW w:w="7088" w:type="dxa"/>
             <w:tcBorders>
               <w:top w:val="single" w:sz="12" w:space="0" w:color="00000A"/>
               <w:left w:val="single" w:sz="12" w:space="0" w:color="00000A"/>
@@ -4940,7 +4915,7 @@
         <w:trPr/>
         <w:tc>
           <w:tcPr>
-            <w:tcW w:w="1701" w:type="dxa"/>
+            <w:tcW w:w="1700" w:type="dxa"/>
             <w:cnfStyle w:val="001000000000" w:firstRow="0" w:lastRow="0" w:firstColumn="1" w:lastColumn="0" w:oddVBand="0" w:evenVBand="0" w:oddHBand="0" w:evenHBand="0" w:firstRowFirstColumn="0" w:firstRowLastColumn="0" w:lastRowFirstColumn="0" w:lastRowLastColumn="0"/>
             <w:tcBorders>
               <w:top w:val="single" w:sz="12" w:space="0" w:color="00000A"/>
@@ -5009,7 +4984,7 @@
         </w:tc>
         <w:tc>
           <w:tcPr>
-            <w:tcW w:w="7087" w:type="dxa"/>
+            <w:tcW w:w="7088" w:type="dxa"/>
             <w:tcBorders>
               <w:top w:val="single" w:sz="12" w:space="0" w:color="00000A"/>
               <w:left w:val="single" w:sz="12" w:space="0" w:color="00000A"/>
@@ -5046,7 +5021,7 @@
         </w:trPr>
         <w:tc>
           <w:tcPr>
-            <w:tcW w:w="1701" w:type="dxa"/>
+            <w:tcW w:w="1700" w:type="dxa"/>
             <w:cnfStyle w:val="001000000000" w:firstRow="0" w:lastRow="0" w:firstColumn="1" w:lastColumn="0" w:oddVBand="0" w:evenVBand="0" w:oddHBand="0" w:evenHBand="0" w:firstRowFirstColumn="0" w:firstRowLastColumn="0" w:lastRowFirstColumn="0" w:lastRowLastColumn="0"/>
             <w:tcBorders>
               <w:top w:val="single" w:sz="12" w:space="0" w:color="00000A"/>
@@ -5115,7 +5090,7 @@
         </w:tc>
         <w:tc>
           <w:tcPr>
-            <w:tcW w:w="7087" w:type="dxa"/>
+            <w:tcW w:w="7088" w:type="dxa"/>
             <w:tcBorders>
               <w:top w:val="single" w:sz="12" w:space="0" w:color="00000A"/>
               <w:left w:val="single" w:sz="12" w:space="0" w:color="00000A"/>
@@ -5150,7 +5125,7 @@
         <w:trPr/>
         <w:tc>
           <w:tcPr>
-            <w:tcW w:w="1701" w:type="dxa"/>
+            <w:tcW w:w="1700" w:type="dxa"/>
             <w:cnfStyle w:val="001000000000" w:firstRow="0" w:lastRow="0" w:firstColumn="1" w:lastColumn="0" w:oddVBand="0" w:evenVBand="0" w:oddHBand="0" w:evenHBand="0" w:firstRowFirstColumn="0" w:firstRowLastColumn="0" w:lastRowFirstColumn="0" w:lastRowLastColumn="0"/>
             <w:tcBorders>
               <w:top w:val="single" w:sz="12" w:space="0" w:color="00000A"/>
@@ -5218,7 +5193,7 @@
         </w:tc>
         <w:tc>
           <w:tcPr>
-            <w:tcW w:w="7087" w:type="dxa"/>
+            <w:tcW w:w="7088" w:type="dxa"/>
             <w:tcBorders>
               <w:top w:val="single" w:sz="12" w:space="0" w:color="00000A"/>
               <w:left w:val="single" w:sz="12" w:space="0" w:color="00000A"/>
@@ -5254,7 +5229,7 @@
         </w:trPr>
         <w:tc>
           <w:tcPr>
-            <w:tcW w:w="1701" w:type="dxa"/>
+            <w:tcW w:w="1700" w:type="dxa"/>
             <w:cnfStyle w:val="001000000000" w:firstRow="0" w:lastRow="0" w:firstColumn="1" w:lastColumn="0" w:oddVBand="0" w:evenVBand="0" w:oddHBand="0" w:evenHBand="0" w:firstRowFirstColumn="0" w:firstRowLastColumn="0" w:lastRowFirstColumn="0" w:lastRowLastColumn="0"/>
             <w:tcBorders>
               <w:top w:val="single" w:sz="12" w:space="0" w:color="00000A"/>
@@ -5322,7 +5297,7 @@
         </w:tc>
         <w:tc>
           <w:tcPr>
-            <w:tcW w:w="7087" w:type="dxa"/>
+            <w:tcW w:w="7088" w:type="dxa"/>
             <w:tcBorders>
               <w:top w:val="single" w:sz="12" w:space="0" w:color="00000A"/>
               <w:left w:val="single" w:sz="12" w:space="0" w:color="00000A"/>
@@ -5356,7 +5331,7 @@
         <w:trPr/>
         <w:tc>
           <w:tcPr>
-            <w:tcW w:w="1701" w:type="dxa"/>
+            <w:tcW w:w="1700" w:type="dxa"/>
             <w:cnfStyle w:val="001000000000" w:firstRow="0" w:lastRow="0" w:firstColumn="1" w:lastColumn="0" w:oddVBand="0" w:evenVBand="0" w:oddHBand="0" w:evenHBand="0" w:firstRowFirstColumn="0" w:firstRowLastColumn="0" w:lastRowFirstColumn="0" w:lastRowLastColumn="0"/>
             <w:tcBorders>
               <w:top w:val="single" w:sz="12" w:space="0" w:color="00000A"/>
@@ -5424,7 +5399,7 @@
         </w:tc>
         <w:tc>
           <w:tcPr>
-            <w:tcW w:w="7087" w:type="dxa"/>
+            <w:tcW w:w="7088" w:type="dxa"/>
             <w:tcBorders>
               <w:top w:val="single" w:sz="12" w:space="0" w:color="00000A"/>
               <w:left w:val="single" w:sz="12" w:space="0" w:color="00000A"/>
@@ -5460,7 +5435,7 @@
         </w:trPr>
         <w:tc>
           <w:tcPr>
-            <w:tcW w:w="1701" w:type="dxa"/>
+            <w:tcW w:w="1700" w:type="dxa"/>
             <w:cnfStyle w:val="001000000000" w:firstRow="0" w:lastRow="0" w:firstColumn="1" w:lastColumn="0" w:oddVBand="0" w:evenVBand="0" w:oddHBand="0" w:evenHBand="0" w:firstRowFirstColumn="0" w:firstRowLastColumn="0" w:lastRowFirstColumn="0" w:lastRowLastColumn="0"/>
             <w:tcBorders>
               <w:top w:val="single" w:sz="12" w:space="0" w:color="00000A"/>
@@ -5528,7 +5503,7 @@
         </w:tc>
         <w:tc>
           <w:tcPr>
-            <w:tcW w:w="7087" w:type="dxa"/>
+            <w:tcW w:w="7088" w:type="dxa"/>
             <w:tcBorders>
               <w:top w:val="single" w:sz="12" w:space="0" w:color="00000A"/>
               <w:left w:val="single" w:sz="12" w:space="0" w:color="00000A"/>
@@ -5943,7 +5918,7 @@
                 <wp:positionV relativeFrom="paragraph">
                   <wp:posOffset>153035</wp:posOffset>
                 </wp:positionV>
-                <wp:extent cx="5735320" cy="687070"/>
+                <wp:extent cx="5735955" cy="687705"/>
                 <wp:effectExtent l="0" t="0" r="19050" b="19050"/>
                 <wp:wrapNone/>
                 <wp:docPr id="2" name="Rectangle 3"/>
@@ -5954,7 +5929,7 @@
                       <wps:spPr>
                         <a:xfrm>
                           <a:off x="0" y="0"/>
-                          <a:ext cx="5734800" cy="686520"/>
+                          <a:ext cx="5735160" cy="687240"/>
                         </a:xfrm>
                         <a:prstGeom prst="rect">
                           <a:avLst/>
@@ -5990,7 +5965,7 @@
           </mc:Choice>
           <mc:Fallback>
             <w:pict>
-              <v:rect id="shape_0" ID="Rectangle 3" fillcolor="#dae3f3" stroked="t" style="position:absolute;margin-left:9.75pt;margin-top:12.05pt;width:451.5pt;height:54pt" wp14:anchorId="2992BE29">
+              <v:rect id="shape_0" ID="Rectangle 3" fillcolor="#dae3f3" stroked="t" style="position:absolute;margin-left:9.75pt;margin-top:12.05pt;width:451.55pt;height:54.05pt" wp14:anchorId="2992BE29">
                 <w10:wrap type="none"/>
                 <v:fill o:detectmouseclick="t" type="solid" color2="#251c0c"/>
                 <v:stroke color="#325490" weight="12600" joinstyle="miter" endcap="flat"/>
@@ -6743,7 +6718,11 @@
       </w:pPr>
       <w:r>
         <w:rPr/>
-        <w:t>Use Case 1: AddUser</w:t>
+        <w:t xml:space="preserve">Use Case 1: </w:t>
+      </w:r>
+      <w:r>
+        <w:rPr/>
+        <w:t>Load Settings</w:t>
       </w:r>
     </w:p>
     <w:p>
@@ -6755,7 +6734,19 @@
       </w:pPr>
       <w:r>
         <w:rPr/>
-        <w:t>The administrator inputs the username and password into the system.</w:t>
+        <w:t xml:space="preserve">The administrator </w:t>
+      </w:r>
+      <w:r>
+        <w:rPr/>
+        <w:t>loads a previously saved set of settings</w:t>
+      </w:r>
+      <w:r>
+        <w:rPr/>
+        <w:t>.</w:t>
+      </w:r>
+      <w:r>
+        <w:rPr/>
+        <w:t xml:space="preserve">  Included is a default settings file.</w:t>
       </w:r>
     </w:p>
     <w:p>
@@ -6777,7 +6768,11 @@
       </w:pPr>
       <w:r>
         <w:rPr/>
-        <w:t>Use Case 2: DeleteUser</w:t>
+        <w:t xml:space="preserve">Use Case 2: </w:t>
+      </w:r>
+      <w:r>
+        <w:rPr/>
+        <w:t>Save Settings</w:t>
       </w:r>
     </w:p>
     <w:p>
@@ -6789,7 +6784,11 @@
       </w:pPr>
       <w:r>
         <w:rPr/>
-        <w:t>The administrator deletes the username and password from the system.</w:t>
+        <w:t xml:space="preserve">The administrator </w:t>
+      </w:r>
+      <w:r>
+        <w:rPr/>
+        <w:t>saves the current settings to a file.</w:t>
       </w:r>
     </w:p>
     <w:p>
@@ -7239,7 +7238,7 @@
         <w:docPartGallery w:val="Page Numbers (Top of Page)"/>
         <w:docPartUnique w:val="true"/>
       </w:docPartObj>
-      <w:id w:val="647078873"/>
+      <w:id w:val="504647236"/>
     </w:sdtPr>
     <w:sdtContent>
       <w:p>
@@ -7974,6 +7973,7 @@
       </w:pPr>
       <w:rPr>
         <w:rFonts w:ascii="Symbol" w:hAnsi="Symbol" w:cs="Symbol" w:hint="default"/>
+        <w:rFonts w:cs="Symbol"/>
       </w:rPr>
     </w:lvl>
     <w:lvl w:ilvl="1">
@@ -7999,6 +7999,7 @@
       </w:pPr>
       <w:rPr>
         <w:rFonts w:ascii="Wingdings" w:hAnsi="Wingdings" w:cs="Wingdings" w:hint="default"/>
+        <w:rFonts w:cs="Wingdings"/>
       </w:rPr>
     </w:lvl>
     <w:lvl w:ilvl="3">
@@ -8011,6 +8012,7 @@
       </w:pPr>
       <w:rPr>
         <w:rFonts w:ascii="Symbol" w:hAnsi="Symbol" w:cs="Symbol" w:hint="default"/>
+        <w:rFonts w:cs="Symbol"/>
       </w:rPr>
     </w:lvl>
     <w:lvl w:ilvl="4">
@@ -8036,6 +8038,7 @@
       </w:pPr>
       <w:rPr>
         <w:rFonts w:ascii="Wingdings" w:hAnsi="Wingdings" w:cs="Wingdings" w:hint="default"/>
+        <w:rFonts w:cs="Wingdings"/>
       </w:rPr>
     </w:lvl>
     <w:lvl w:ilvl="6">
@@ -8048,6 +8051,7 @@
       </w:pPr>
       <w:rPr>
         <w:rFonts w:ascii="Symbol" w:hAnsi="Symbol" w:cs="Symbol" w:hint="default"/>
+        <w:rFonts w:cs="Symbol"/>
       </w:rPr>
     </w:lvl>
     <w:lvl w:ilvl="7">
@@ -8073,6 +8077,7 @@
       </w:pPr>
       <w:rPr>
         <w:rFonts w:ascii="Wingdings" w:hAnsi="Wingdings" w:cs="Wingdings" w:hint="default"/>
+        <w:rFonts w:cs="Wingdings"/>
       </w:rPr>
     </w:lvl>
   </w:abstractNum>
@@ -8198,7 +8203,6 @@
     <w:rPrDefault>
       <w:rPr>
         <w:rFonts w:ascii="Calibri" w:hAnsi="Calibri" w:eastAsia="" w:cs="" w:asciiTheme="minorHAnsi" w:cstheme="minorBidi" w:eastAsiaTheme="minorEastAsia" w:hAnsiTheme="minorHAnsi"/>
-        <w:sz w:val="22"/>
         <w:szCs w:val="22"/>
         <w:lang w:val="en-US" w:eastAsia="en-US" w:bidi="ar-SA"/>
       </w:rPr>
@@ -8596,7 +8600,7 @@
     </w:pPr>
     <w:rPr>
       <w:rFonts w:ascii="Calibri" w:hAnsi="Calibri" w:eastAsia="" w:cs="" w:asciiTheme="minorHAnsi" w:cstheme="minorBidi" w:eastAsiaTheme="minorEastAsia" w:hAnsiTheme="minorHAnsi"/>
-      <w:color w:val="auto"/>
+      <w:color w:val="00000A"/>
       <w:kern w:val="0"/>
       <w:sz w:val="22"/>
       <w:szCs w:val="22"/>
@@ -9706,6 +9710,389 @@
       <w:rFonts w:cs="Courier New"/>
     </w:rPr>
   </w:style>
+  <w:style w:type="character" w:styleId="ListLabel82">
+    <w:name w:val="ListLabel 82"/>
+    <w:qFormat/>
+    <w:rPr>
+      <w:rFonts w:cs="Symbol"/>
+      <w:sz w:val="24"/>
+    </w:rPr>
+  </w:style>
+  <w:style w:type="character" w:styleId="ListLabel83">
+    <w:name w:val="ListLabel 83"/>
+    <w:qFormat/>
+    <w:rPr>
+      <w:rFonts w:cs="Courier New"/>
+    </w:rPr>
+  </w:style>
+  <w:style w:type="character" w:styleId="ListLabel84">
+    <w:name w:val="ListLabel 84"/>
+    <w:qFormat/>
+    <w:rPr>
+      <w:rFonts w:cs="Wingdings"/>
+    </w:rPr>
+  </w:style>
+  <w:style w:type="character" w:styleId="ListLabel85">
+    <w:name w:val="ListLabel 85"/>
+    <w:qFormat/>
+    <w:rPr>
+      <w:rFonts w:cs="Symbol"/>
+    </w:rPr>
+  </w:style>
+  <w:style w:type="character" w:styleId="ListLabel86">
+    <w:name w:val="ListLabel 86"/>
+    <w:qFormat/>
+    <w:rPr>
+      <w:rFonts w:cs="Courier New"/>
+    </w:rPr>
+  </w:style>
+  <w:style w:type="character" w:styleId="ListLabel87">
+    <w:name w:val="ListLabel 87"/>
+    <w:qFormat/>
+    <w:rPr>
+      <w:rFonts w:cs="Wingdings"/>
+    </w:rPr>
+  </w:style>
+  <w:style w:type="character" w:styleId="ListLabel88">
+    <w:name w:val="ListLabel 88"/>
+    <w:qFormat/>
+    <w:rPr>
+      <w:rFonts w:cs="Symbol"/>
+    </w:rPr>
+  </w:style>
+  <w:style w:type="character" w:styleId="ListLabel89">
+    <w:name w:val="ListLabel 89"/>
+    <w:qFormat/>
+    <w:rPr>
+      <w:rFonts w:cs="Courier New"/>
+    </w:rPr>
+  </w:style>
+  <w:style w:type="character" w:styleId="ListLabel90">
+    <w:name w:val="ListLabel 90"/>
+    <w:qFormat/>
+    <w:rPr>
+      <w:rFonts w:cs="Wingdings"/>
+    </w:rPr>
+  </w:style>
+  <w:style w:type="character" w:styleId="ListLabel91">
+    <w:name w:val="ListLabel 91"/>
+    <w:qFormat/>
+    <w:rPr>
+      <w:rFonts w:cs="Symbol"/>
+      <w:sz w:val="24"/>
+    </w:rPr>
+  </w:style>
+  <w:style w:type="character" w:styleId="ListLabel92">
+    <w:name w:val="ListLabel 92"/>
+    <w:qFormat/>
+    <w:rPr>
+      <w:rFonts w:cs="Courier New"/>
+    </w:rPr>
+  </w:style>
+  <w:style w:type="character" w:styleId="ListLabel93">
+    <w:name w:val="ListLabel 93"/>
+    <w:qFormat/>
+    <w:rPr>
+      <w:rFonts w:cs="Wingdings"/>
+    </w:rPr>
+  </w:style>
+  <w:style w:type="character" w:styleId="ListLabel94">
+    <w:name w:val="ListLabel 94"/>
+    <w:qFormat/>
+    <w:rPr>
+      <w:rFonts w:cs="Symbol"/>
+    </w:rPr>
+  </w:style>
+  <w:style w:type="character" w:styleId="ListLabel95">
+    <w:name w:val="ListLabel 95"/>
+    <w:qFormat/>
+    <w:rPr>
+      <w:rFonts w:cs="Courier New"/>
+    </w:rPr>
+  </w:style>
+  <w:style w:type="character" w:styleId="ListLabel96">
+    <w:name w:val="ListLabel 96"/>
+    <w:qFormat/>
+    <w:rPr>
+      <w:rFonts w:cs="Wingdings"/>
+    </w:rPr>
+  </w:style>
+  <w:style w:type="character" w:styleId="ListLabel97">
+    <w:name w:val="ListLabel 97"/>
+    <w:qFormat/>
+    <w:rPr>
+      <w:rFonts w:cs="Symbol"/>
+    </w:rPr>
+  </w:style>
+  <w:style w:type="character" w:styleId="ListLabel98">
+    <w:name w:val="ListLabel 98"/>
+    <w:qFormat/>
+    <w:rPr>
+      <w:rFonts w:cs="Courier New"/>
+    </w:rPr>
+  </w:style>
+  <w:style w:type="character" w:styleId="ListLabel99">
+    <w:name w:val="ListLabel 99"/>
+    <w:qFormat/>
+    <w:rPr>
+      <w:rFonts w:cs="Wingdings"/>
+    </w:rPr>
+  </w:style>
+  <w:style w:type="character" w:styleId="ListLabel100">
+    <w:name w:val="ListLabel 100"/>
+    <w:qFormat/>
+    <w:rPr>
+      <w:rFonts w:cs="Symbol"/>
+      <w:sz w:val="24"/>
+    </w:rPr>
+  </w:style>
+  <w:style w:type="character" w:styleId="ListLabel101">
+    <w:name w:val="ListLabel 101"/>
+    <w:qFormat/>
+    <w:rPr>
+      <w:rFonts w:cs="Courier New"/>
+    </w:rPr>
+  </w:style>
+  <w:style w:type="character" w:styleId="ListLabel102">
+    <w:name w:val="ListLabel 102"/>
+    <w:qFormat/>
+    <w:rPr>
+      <w:rFonts w:cs="Wingdings"/>
+    </w:rPr>
+  </w:style>
+  <w:style w:type="character" w:styleId="ListLabel103">
+    <w:name w:val="ListLabel 103"/>
+    <w:qFormat/>
+    <w:rPr>
+      <w:rFonts w:cs="Symbol"/>
+    </w:rPr>
+  </w:style>
+  <w:style w:type="character" w:styleId="ListLabel104">
+    <w:name w:val="ListLabel 104"/>
+    <w:qFormat/>
+    <w:rPr>
+      <w:rFonts w:cs="Courier New"/>
+    </w:rPr>
+  </w:style>
+  <w:style w:type="character" w:styleId="ListLabel105">
+    <w:name w:val="ListLabel 105"/>
+    <w:qFormat/>
+    <w:rPr>
+      <w:rFonts w:cs="Wingdings"/>
+    </w:rPr>
+  </w:style>
+  <w:style w:type="character" w:styleId="ListLabel106">
+    <w:name w:val="ListLabel 106"/>
+    <w:qFormat/>
+    <w:rPr>
+      <w:rFonts w:cs="Symbol"/>
+    </w:rPr>
+  </w:style>
+  <w:style w:type="character" w:styleId="ListLabel107">
+    <w:name w:val="ListLabel 107"/>
+    <w:qFormat/>
+    <w:rPr>
+      <w:rFonts w:cs="Courier New"/>
+    </w:rPr>
+  </w:style>
+  <w:style w:type="character" w:styleId="ListLabel108">
+    <w:name w:val="ListLabel 108"/>
+    <w:qFormat/>
+    <w:rPr>
+      <w:rFonts w:cs="Wingdings"/>
+    </w:rPr>
+  </w:style>
+  <w:style w:type="character" w:styleId="ListLabel109">
+    <w:name w:val="ListLabel 109"/>
+    <w:qFormat/>
+    <w:rPr>
+      <w:rFonts w:cs="Symbol"/>
+      <w:sz w:val="24"/>
+    </w:rPr>
+  </w:style>
+  <w:style w:type="character" w:styleId="ListLabel110">
+    <w:name w:val="ListLabel 110"/>
+    <w:qFormat/>
+    <w:rPr>
+      <w:rFonts w:cs="Courier New"/>
+    </w:rPr>
+  </w:style>
+  <w:style w:type="character" w:styleId="ListLabel111">
+    <w:name w:val="ListLabel 111"/>
+    <w:qFormat/>
+    <w:rPr>
+      <w:rFonts w:cs="Wingdings"/>
+    </w:rPr>
+  </w:style>
+  <w:style w:type="character" w:styleId="ListLabel112">
+    <w:name w:val="ListLabel 112"/>
+    <w:qFormat/>
+    <w:rPr>
+      <w:rFonts w:cs="Symbol"/>
+    </w:rPr>
+  </w:style>
+  <w:style w:type="character" w:styleId="ListLabel113">
+    <w:name w:val="ListLabel 113"/>
+    <w:qFormat/>
+    <w:rPr>
+      <w:rFonts w:cs="Courier New"/>
+    </w:rPr>
+  </w:style>
+  <w:style w:type="character" w:styleId="ListLabel114">
+    <w:name w:val="ListLabel 114"/>
+    <w:qFormat/>
+    <w:rPr>
+      <w:rFonts w:cs="Wingdings"/>
+    </w:rPr>
+  </w:style>
+  <w:style w:type="character" w:styleId="ListLabel115">
+    <w:name w:val="ListLabel 115"/>
+    <w:qFormat/>
+    <w:rPr>
+      <w:rFonts w:cs="Symbol"/>
+    </w:rPr>
+  </w:style>
+  <w:style w:type="character" w:styleId="ListLabel116">
+    <w:name w:val="ListLabel 116"/>
+    <w:qFormat/>
+    <w:rPr>
+      <w:rFonts w:cs="Courier New"/>
+    </w:rPr>
+  </w:style>
+  <w:style w:type="character" w:styleId="ListLabel117">
+    <w:name w:val="ListLabel 117"/>
+    <w:qFormat/>
+    <w:rPr>
+      <w:rFonts w:cs="Wingdings"/>
+    </w:rPr>
+  </w:style>
+  <w:style w:type="character" w:styleId="ListLabel118">
+    <w:name w:val="ListLabel 118"/>
+    <w:qFormat/>
+    <w:rPr>
+      <w:rFonts w:cs="Symbol"/>
+      <w:sz w:val="24"/>
+    </w:rPr>
+  </w:style>
+  <w:style w:type="character" w:styleId="ListLabel119">
+    <w:name w:val="ListLabel 119"/>
+    <w:qFormat/>
+    <w:rPr>
+      <w:rFonts w:cs="Courier New"/>
+    </w:rPr>
+  </w:style>
+  <w:style w:type="character" w:styleId="ListLabel120">
+    <w:name w:val="ListLabel 120"/>
+    <w:qFormat/>
+    <w:rPr>
+      <w:rFonts w:cs="Wingdings"/>
+    </w:rPr>
+  </w:style>
+  <w:style w:type="character" w:styleId="ListLabel121">
+    <w:name w:val="ListLabel 121"/>
+    <w:qFormat/>
+    <w:rPr>
+      <w:rFonts w:cs="Symbol"/>
+    </w:rPr>
+  </w:style>
+  <w:style w:type="character" w:styleId="ListLabel122">
+    <w:name w:val="ListLabel 122"/>
+    <w:qFormat/>
+    <w:rPr>
+      <w:rFonts w:cs="Courier New"/>
+    </w:rPr>
+  </w:style>
+  <w:style w:type="character" w:styleId="ListLabel123">
+    <w:name w:val="ListLabel 123"/>
+    <w:qFormat/>
+    <w:rPr>
+      <w:rFonts w:cs="Wingdings"/>
+    </w:rPr>
+  </w:style>
+  <w:style w:type="character" w:styleId="ListLabel124">
+    <w:name w:val="ListLabel 124"/>
+    <w:qFormat/>
+    <w:rPr>
+      <w:rFonts w:cs="Symbol"/>
+    </w:rPr>
+  </w:style>
+  <w:style w:type="character" w:styleId="ListLabel125">
+    <w:name w:val="ListLabel 125"/>
+    <w:qFormat/>
+    <w:rPr>
+      <w:rFonts w:cs="Courier New"/>
+    </w:rPr>
+  </w:style>
+  <w:style w:type="character" w:styleId="ListLabel126">
+    <w:name w:val="ListLabel 126"/>
+    <w:qFormat/>
+    <w:rPr>
+      <w:rFonts w:cs="Wingdings"/>
+    </w:rPr>
+  </w:style>
+  <w:style w:type="character" w:styleId="ListLabel127">
+    <w:name w:val="ListLabel 127"/>
+    <w:qFormat/>
+    <w:rPr>
+      <w:rFonts w:cs="Symbol"/>
+    </w:rPr>
+  </w:style>
+  <w:style w:type="character" w:styleId="ListLabel128">
+    <w:name w:val="ListLabel 128"/>
+    <w:qFormat/>
+    <w:rPr>
+      <w:rFonts w:cs="Courier New"/>
+    </w:rPr>
+  </w:style>
+  <w:style w:type="character" w:styleId="ListLabel129">
+    <w:name w:val="ListLabel 129"/>
+    <w:qFormat/>
+    <w:rPr>
+      <w:rFonts w:cs="Wingdings"/>
+    </w:rPr>
+  </w:style>
+  <w:style w:type="character" w:styleId="ListLabel130">
+    <w:name w:val="ListLabel 130"/>
+    <w:qFormat/>
+    <w:rPr>
+      <w:rFonts w:cs="Symbol"/>
+    </w:rPr>
+  </w:style>
+  <w:style w:type="character" w:styleId="ListLabel131">
+    <w:name w:val="ListLabel 131"/>
+    <w:qFormat/>
+    <w:rPr>
+      <w:rFonts w:cs="Courier New"/>
+    </w:rPr>
+  </w:style>
+  <w:style w:type="character" w:styleId="ListLabel132">
+    <w:name w:val="ListLabel 132"/>
+    <w:qFormat/>
+    <w:rPr>
+      <w:rFonts w:cs="Wingdings"/>
+    </w:rPr>
+  </w:style>
+  <w:style w:type="character" w:styleId="ListLabel133">
+    <w:name w:val="ListLabel 133"/>
+    <w:qFormat/>
+    <w:rPr>
+      <w:rFonts w:cs="Symbol"/>
+    </w:rPr>
+  </w:style>
+  <w:style w:type="character" w:styleId="ListLabel134">
+    <w:name w:val="ListLabel 134"/>
+    <w:qFormat/>
+    <w:rPr>
+      <w:rFonts w:cs="Courier New"/>
+    </w:rPr>
+  </w:style>
+  <w:style w:type="character" w:styleId="ListLabel135">
+    <w:name w:val="ListLabel 135"/>
+    <w:qFormat/>
+    <w:rPr>
+      <w:rFonts w:cs="Wingdings"/>
+    </w:rPr>
+  </w:style>
   <w:style w:type="paragraph" w:styleId="Heading" w:customStyle="1">
     <w:name w:val="Heading"/>
     <w:basedOn w:val="Normal"/>
@@ -9840,7 +10227,7 @@
     </w:pPr>
     <w:rPr>
       <w:rFonts w:ascii="Calibri" w:hAnsi="Calibri" w:eastAsia="" w:cs="" w:asciiTheme="minorHAnsi" w:cstheme="minorBidi" w:eastAsiaTheme="minorEastAsia" w:hAnsiTheme="minorHAnsi"/>
-      <w:color w:val="auto"/>
+      <w:color w:val="00000A"/>
       <w:kern w:val="0"/>
       <w:sz w:val="22"/>
       <w:szCs w:val="22"/>

</xml_diff>

<commit_message>
added user interface specification: preliminary design sketches with explanations, and user effort estimation described simply.
</commit_message>
<xml_diff>
--- a/Report One/Pool Control System Report 1 Part 2 (current).docx
+++ b/Report One/Pool Control System Report 1 Part 2 (current).docx
@@ -55,7 +55,7 @@
           <mc:Choice Requires="wpg">
             <w:drawing>
               <wp:inline distT="0" distB="0" distL="0" distR="0" wp14:anchorId="7256282A">
-                <wp:extent cx="5923280" cy="4312285"/>
+                <wp:extent cx="5923915" cy="4312920"/>
                 <wp:effectExtent l="0" t="0" r="0" b="0"/>
                 <wp:docPr id="1" name=""/>
                 <a:graphic xmlns:a="http://schemas.openxmlformats.org/drawingml/2006/main">
@@ -65,7 +65,7 @@
                       <wpg:grpSpPr>
                         <a:xfrm>
                           <a:off x="0" y="0"/>
-                          <a:ext cx="5922720" cy="4311720"/>
+                          <a:ext cx="5923440" cy="4312440"/>
                         </a:xfrm>
                       </wpg:grpSpPr>
                       <pic:pic xmlns:pic="http://schemas.openxmlformats.org/drawingml/2006/picture">
@@ -80,7 +80,7 @@
                         <pic:spPr>
                           <a:xfrm>
                             <a:off x="0" y="0"/>
-                            <a:ext cx="5922720" cy="3760560"/>
+                            <a:ext cx="5923440" cy="3761280"/>
                           </a:xfrm>
                           <a:prstGeom prst="rect">
                             <a:avLst/>
@@ -94,8 +94,8 @@
                         <wps:cNvSpPr/>
                         <wps:spPr>
                           <a:xfrm>
-                            <a:off x="0" y="3762360"/>
-                            <a:ext cx="5922720" cy="549360"/>
+                            <a:off x="0" y="3763800"/>
+                            <a:ext cx="5923440" cy="548640"/>
                           </a:xfrm>
                           <a:prstGeom prst="rect">
                             <a:avLst/>
@@ -158,7 +158,7 @@
           </mc:Choice>
           <mc:Fallback>
             <w:pict>
-              <v:group id="shape_0" style="position:absolute;margin-left:0pt;margin-top:-339.55pt;width:466.35pt;height:339.5pt" coordorigin="0,-6791" coordsize="9327,6790">
+              <v:group id="shape_0" style="position:absolute;margin-left:0pt;margin-top:-339.6pt;width:466.4pt;height:339.55pt" coordorigin="0,-6792" coordsize="9328,6791">
                 <v:shapetype id="shapetype_75" coordsize="21600,21600" o:spt="75" o:preferrelative="t" path="m@4@5l@4@11@9@11@9@5xe" filled="f" stroked="f">
                   <v:stroke joinstyle="miter"/>
                   <v:formulas>
@@ -178,12 +178,12 @@
                   <v:path o:extrusionok="f" gradientshapeok="t" o:connecttype="rect"/>
                   <o:lock v:ext="edit" aspectratio="t"/>
                 </v:shapetype>
-                <v:shape id="shape_0" ID="Picture 2" stroked="f" style="position:absolute;left:0;top:-6791;width:9326;height:5921;mso-position-vertical:top" type="shapetype_75">
+                <v:shape id="shape_0" ID="Picture 2" stroked="f" style="position:absolute;left:0;top:-6792;width:9327;height:5922;mso-position-vertical:top" type="shapetype_75">
                   <v:imagedata r:id="rId2" o:detectmouseclick="t"/>
                   <w10:wrap type="none"/>
                   <v:stroke color="#3465a4" joinstyle="round" endcap="flat"/>
                 </v:shape>
-                <v:rect id="shape_0" fillcolor="white" stroked="f" style="position:absolute;left:0;top:-866;width:9326;height:864;mso-position-vertical:top">
+                <v:rect id="shape_0" fillcolor="white" stroked="f" style="position:absolute;left:0;top:-865;width:9327;height:863;mso-position-vertical:top">
                   <v:textbox>
                     <w:txbxContent>
                       <w:p>
@@ -358,10 +358,33 @@
       <w:pPr>
         <w:pStyle w:val="Normal"/>
         <w:rPr>
+          <w:u w:val="none"/>
+        </w:rPr>
+      </w:pPr>
+      <w:r>
+        <w:rPr>
+          <w:b/>
+          <w:bCs/>
+          <w:sz w:val="32"/>
+          <w:szCs w:val="32"/>
+          <w:u w:val="none"/>
+        </w:rPr>
+        <w:tab/>
+        <w:t>Part 1:</w:t>
+      </w:r>
+    </w:p>
+    <w:p>
+      <w:pPr>
+        <w:pStyle w:val="Normal"/>
+        <w:rPr/>
+      </w:pPr>
+      <w:r>
+        <w:rPr>
           <w:sz w:val="22"/>
           <w:szCs w:val="22"/>
         </w:rPr>
-      </w:pPr>
+        <w:tab/>
+      </w:r>
       <w:r>
         <w:rPr>
           <w:sz w:val="22"/>
@@ -384,11 +407,15 @@
     <w:p>
       <w:pPr>
         <w:pStyle w:val="Normal"/>
+        <w:rPr/>
+      </w:pPr>
+      <w:r>
         <w:rPr>
           <w:sz w:val="22"/>
           <w:szCs w:val="22"/>
         </w:rPr>
-      </w:pPr>
+        <w:tab/>
+      </w:r>
       <w:r>
         <w:rPr>
           <w:sz w:val="22"/>
@@ -410,10 +437,7 @@
     <w:p>
       <w:pPr>
         <w:pStyle w:val="Normal"/>
-        <w:rPr>
-          <w:sz w:val="22"/>
-          <w:szCs w:val="22"/>
-        </w:rPr>
+        <w:rPr/>
       </w:pPr>
       <w:r>
         <w:rPr>
@@ -423,6 +447,15 @@
           <w:szCs w:val="22"/>
         </w:rPr>
         <w:tab/>
+      </w:r>
+      <w:r>
+        <w:rPr>
+          <w:i/>
+          <w:iCs/>
+          <w:sz w:val="22"/>
+          <w:szCs w:val="22"/>
+        </w:rPr>
+        <w:tab/>
         <w:tab/>
         <w:t>P4: The Basics</w:t>
       </w:r>
@@ -430,11 +463,15 @@
     <w:p>
       <w:pPr>
         <w:pStyle w:val="Normal"/>
+        <w:rPr/>
+      </w:pPr>
+      <w:r>
         <w:rPr>
           <w:sz w:val="22"/>
           <w:szCs w:val="22"/>
         </w:rPr>
-      </w:pPr>
+        <w:tab/>
+      </w:r>
       <w:r>
         <w:rPr>
           <w:sz w:val="22"/>
@@ -455,11 +492,15 @@
     <w:p>
       <w:pPr>
         <w:pStyle w:val="Normal"/>
+        <w:rPr/>
+      </w:pPr>
+      <w:r>
         <w:rPr>
           <w:sz w:val="22"/>
           <w:szCs w:val="22"/>
         </w:rPr>
-      </w:pPr>
+        <w:tab/>
+      </w:r>
       <w:r>
         <w:rPr>
           <w:sz w:val="22"/>
@@ -481,10 +522,7 @@
     <w:p>
       <w:pPr>
         <w:pStyle w:val="Normal"/>
-        <w:rPr>
-          <w:sz w:val="22"/>
-          <w:szCs w:val="22"/>
-        </w:rPr>
+        <w:rPr/>
       </w:pPr>
       <w:r>
         <w:rPr>
@@ -494,18 +532,7 @@
           <w:szCs w:val="22"/>
         </w:rPr>
         <w:tab/>
-        <w:tab/>
-        <w:t>P8: Nonfunctional System Requirements</w:t>
-      </w:r>
-    </w:p>
-    <w:p>
-      <w:pPr>
-        <w:pStyle w:val="Normal"/>
-        <w:rPr>
-          <w:sz w:val="22"/>
-          <w:szCs w:val="22"/>
-        </w:rPr>
-      </w:pPr>
+      </w:r>
       <w:r>
         <w:rPr>
           <w:i/>
@@ -515,17 +542,77 @@
         </w:rPr>
         <w:tab/>
         <w:tab/>
-        <w:t>P10: On-Screen Appearance</w:t>
-      </w:r>
-    </w:p>
-    <w:p>
-      <w:pPr>
-        <w:pStyle w:val="Normal"/>
-        <w:rPr>
+        <w:t>P8: Nonfunctional System Requirements</w:t>
+      </w:r>
+    </w:p>
+    <w:p>
+      <w:pPr>
+        <w:pStyle w:val="Normal"/>
+        <w:rPr/>
+      </w:pPr>
+      <w:r>
+        <w:rPr>
+          <w:i/>
+          <w:iCs/>
           <w:sz w:val="22"/>
           <w:szCs w:val="22"/>
         </w:rPr>
-      </w:pPr>
+        <w:tab/>
+      </w:r>
+      <w:r>
+        <w:rPr>
+          <w:i/>
+          <w:iCs/>
+          <w:sz w:val="22"/>
+          <w:szCs w:val="22"/>
+        </w:rPr>
+        <w:tab/>
+        <w:tab/>
+        <w:t>P10: On-Screen Appearance</w:t>
+      </w:r>
+    </w:p>
+    <w:p>
+      <w:pPr>
+        <w:pStyle w:val="Normal"/>
+        <w:rPr/>
+      </w:pPr>
+      <w:r>
+        <w:rPr>
+          <w:i/>
+          <w:iCs/>
+          <w:sz w:val="22"/>
+          <w:szCs w:val="22"/>
+        </w:rPr>
+        <w:tab/>
+      </w:r>
+      <w:r>
+        <w:rPr>
+          <w:b/>
+          <w:bCs/>
+          <w:i w:val="false"/>
+          <w:iCs w:val="false"/>
+          <w:sz w:val="32"/>
+          <w:szCs w:val="32"/>
+          <w:u w:val="none"/>
+        </w:rPr>
+        <w:t>Part 2:</w:t>
+      </w:r>
+    </w:p>
+    <w:p>
+      <w:pPr>
+        <w:pStyle w:val="Normal"/>
+        <w:rPr>
+          <w:sz w:val="22"/>
+          <w:szCs w:val="22"/>
+        </w:rPr>
+      </w:pPr>
+      <w:r>
+        <w:rPr>
+          <w:sz w:val="22"/>
+          <w:szCs w:val="22"/>
+        </w:rPr>
+        <w:tab/>
+      </w:r>
       <w:r>
         <w:rPr>
           <w:sz w:val="22"/>
@@ -548,11 +635,15 @@
     <w:p>
       <w:pPr>
         <w:pStyle w:val="Normal"/>
+        <w:rPr/>
+      </w:pPr>
+      <w:r>
         <w:rPr>
           <w:sz w:val="22"/>
           <w:szCs w:val="22"/>
         </w:rPr>
-      </w:pPr>
+        <w:tab/>
+      </w:r>
       <w:r>
         <w:rPr>
           <w:sz w:val="22"/>
@@ -570,15 +661,6 @@
         </w:rPr>
         <w:t>P?: Stakeholders</w:t>
       </w:r>
-    </w:p>
-    <w:p>
-      <w:pPr>
-        <w:pStyle w:val="Normal"/>
-        <w:rPr>
-          <w:sz w:val="22"/>
-          <w:szCs w:val="22"/>
-        </w:rPr>
-      </w:pPr>
       <w:r>
         <w:rPr>
           <w:i/>
@@ -587,8 +669,6 @@
           <w:szCs w:val="22"/>
         </w:rPr>
         <w:tab/>
-        <w:tab/>
-        <w:t>P?: Actors and Goals</w:t>
       </w:r>
     </w:p>
     <w:p>
@@ -607,8 +687,6 @@
           <w:szCs w:val="22"/>
         </w:rPr>
         <w:tab/>
-        <w:tab/>
-        <w:t>Use Cases</w:t>
       </w:r>
       <w:r>
         <w:rPr>
@@ -617,16 +695,15 @@
           <w:sz w:val="22"/>
           <w:szCs w:val="22"/>
         </w:rPr>
-        <w:t xml:space="preserve"> Casual Description</w:t>
-      </w:r>
-    </w:p>
-    <w:p>
-      <w:pPr>
-        <w:pStyle w:val="Normal"/>
-        <w:rPr>
-          <w:sz w:val="22"/>
-          <w:szCs w:val="22"/>
-        </w:rPr>
+        <w:tab/>
+        <w:tab/>
+        <w:t>P?: Actors and Goals</w:t>
+      </w:r>
+    </w:p>
+    <w:p>
+      <w:pPr>
+        <w:pStyle w:val="Normal"/>
+        <w:rPr/>
       </w:pPr>
       <w:r>
         <w:rPr>
@@ -636,18 +713,7 @@
           <w:szCs w:val="22"/>
         </w:rPr>
         <w:tab/>
-        <w:tab/>
-        <w:t>Use Case Diagram</w:t>
-      </w:r>
-    </w:p>
-    <w:p>
-      <w:pPr>
-        <w:pStyle w:val="Normal"/>
-        <w:rPr>
-          <w:sz w:val="22"/>
-          <w:szCs w:val="22"/>
-        </w:rPr>
-      </w:pPr>
+      </w:r>
       <w:r>
         <w:rPr>
           <w:i/>
@@ -657,17 +723,8 @@
         </w:rPr>
         <w:tab/>
         <w:tab/>
-        <w:t>Traceability Matrix</w:t>
-      </w:r>
-    </w:p>
-    <w:p>
-      <w:pPr>
-        <w:pStyle w:val="Normal"/>
-        <w:rPr>
-          <w:sz w:val="22"/>
-          <w:szCs w:val="22"/>
-        </w:rPr>
-      </w:pPr>
+        <w:t>Use Cases Casual Description</w:t>
+      </w:r>
       <w:r>
         <w:rPr>
           <w:i/>
@@ -676,6 +733,91 @@
           <w:szCs w:val="22"/>
         </w:rPr>
         <w:tab/>
+      </w:r>
+    </w:p>
+    <w:p>
+      <w:pPr>
+        <w:pStyle w:val="Normal"/>
+        <w:rPr>
+          <w:sz w:val="22"/>
+          <w:szCs w:val="22"/>
+        </w:rPr>
+      </w:pPr>
+      <w:r>
+        <w:rPr>
+          <w:i/>
+          <w:iCs/>
+          <w:sz w:val="22"/>
+          <w:szCs w:val="22"/>
+        </w:rPr>
+        <w:tab/>
+      </w:r>
+      <w:r>
+        <w:rPr>
+          <w:i/>
+          <w:iCs/>
+          <w:sz w:val="22"/>
+          <w:szCs w:val="22"/>
+        </w:rPr>
+        <w:tab/>
+        <w:tab/>
+        <w:t>Use Case Diagram</w:t>
+      </w:r>
+    </w:p>
+    <w:p>
+      <w:pPr>
+        <w:pStyle w:val="Normal"/>
+        <w:rPr>
+          <w:sz w:val="22"/>
+          <w:szCs w:val="22"/>
+        </w:rPr>
+      </w:pPr>
+      <w:r>
+        <w:rPr>
+          <w:i/>
+          <w:iCs/>
+          <w:sz w:val="22"/>
+          <w:szCs w:val="22"/>
+        </w:rPr>
+        <w:tab/>
+      </w:r>
+      <w:r>
+        <w:rPr>
+          <w:i/>
+          <w:iCs/>
+          <w:sz w:val="22"/>
+          <w:szCs w:val="22"/>
+        </w:rPr>
+        <w:tab/>
+        <w:tab/>
+        <w:t>Traceability Matrix</w:t>
+      </w:r>
+    </w:p>
+    <w:p>
+      <w:pPr>
+        <w:pStyle w:val="Normal"/>
+        <w:rPr>
+          <w:sz w:val="22"/>
+          <w:szCs w:val="22"/>
+        </w:rPr>
+      </w:pPr>
+      <w:r>
+        <w:rPr>
+          <w:i/>
+          <w:iCs/>
+          <w:sz w:val="22"/>
+          <w:szCs w:val="22"/>
+        </w:rPr>
+        <w:tab/>
+      </w:r>
+      <w:r>
+        <w:rPr>
+          <w:i/>
+          <w:iCs/>
+          <w:sz w:val="22"/>
+          <w:szCs w:val="22"/>
+        </w:rPr>
+        <w:tab/>
         <w:tab/>
         <w:t>System Sequence Diagram</w:t>
       </w:r>
@@ -688,6 +830,13 @@
           <w:szCs w:val="22"/>
         </w:rPr>
       </w:pPr>
+      <w:r>
+        <w:rPr>
+          <w:sz w:val="22"/>
+          <w:szCs w:val="22"/>
+        </w:rPr>
+        <w:tab/>
+      </w:r>
       <w:r>
         <w:rPr>
           <w:sz w:val="22"/>
@@ -719,6 +868,13 @@
           <w:szCs w:val="22"/>
         </w:rPr>
         <w:tab/>
+      </w:r>
+      <w:r>
+        <w:rPr>
+          <w:sz w:val="22"/>
+          <w:szCs w:val="22"/>
+        </w:rPr>
+        <w:tab/>
         <w:tab/>
       </w:r>
       <w:r>
@@ -747,8 +903,220 @@
           <w:szCs w:val="22"/>
         </w:rPr>
         <w:tab/>
+      </w:r>
+      <w:r>
+        <w:rPr>
+          <w:i/>
+          <w:iCs/>
+          <w:sz w:val="22"/>
+          <w:szCs w:val="22"/>
+        </w:rPr>
+        <w:tab/>
         <w:tab/>
         <w:t>User Effort Estimation</w:t>
+      </w:r>
+    </w:p>
+    <w:p>
+      <w:pPr>
+        <w:pStyle w:val="Normal"/>
+        <w:rPr>
+          <w:i/>
+          <w:i/>
+          <w:iCs/>
+          <w:sz w:val="28"/>
+          <w:szCs w:val="28"/>
+        </w:rPr>
+      </w:pPr>
+      <w:r>
+        <w:rPr>
+          <w:i/>
+          <w:iCs/>
+          <w:sz w:val="28"/>
+          <w:szCs w:val="28"/>
+        </w:rPr>
+      </w:r>
+      <w:r>
+        <w:br w:type="page"/>
+      </w:r>
+    </w:p>
+    <w:p>
+      <w:pPr>
+        <w:pStyle w:val="Normal"/>
+        <w:rPr>
+          <w:i/>
+          <w:i/>
+          <w:iCs/>
+          <w:sz w:val="28"/>
+          <w:szCs w:val="28"/>
+        </w:rPr>
+      </w:pPr>
+      <w:r>
+        <w:rPr>
+          <w:i/>
+          <w:iCs/>
+          <w:sz w:val="28"/>
+          <w:szCs w:val="28"/>
+        </w:rPr>
+      </w:r>
+    </w:p>
+    <w:p>
+      <w:pPr>
+        <w:pStyle w:val="Normal"/>
+        <w:rPr>
+          <w:i/>
+          <w:i/>
+          <w:iCs/>
+          <w:sz w:val="28"/>
+          <w:szCs w:val="28"/>
+        </w:rPr>
+      </w:pPr>
+      <w:r>
+        <w:rPr>
+          <w:i/>
+          <w:iCs/>
+          <w:sz w:val="28"/>
+          <w:szCs w:val="28"/>
+        </w:rPr>
+      </w:r>
+    </w:p>
+    <w:p>
+      <w:pPr>
+        <w:pStyle w:val="Normal"/>
+        <w:rPr>
+          <w:i/>
+          <w:i/>
+          <w:iCs/>
+          <w:sz w:val="28"/>
+          <w:szCs w:val="28"/>
+        </w:rPr>
+      </w:pPr>
+      <w:r>
+        <w:rPr>
+          <w:i/>
+          <w:iCs/>
+          <w:sz w:val="28"/>
+          <w:szCs w:val="28"/>
+        </w:rPr>
+      </w:r>
+    </w:p>
+    <w:p>
+      <w:pPr>
+        <w:pStyle w:val="Normal"/>
+        <w:rPr>
+          <w:i/>
+          <w:i/>
+          <w:iCs/>
+          <w:sz w:val="28"/>
+          <w:szCs w:val="28"/>
+        </w:rPr>
+      </w:pPr>
+      <w:r>
+        <w:rPr>
+          <w:i/>
+          <w:iCs/>
+          <w:sz w:val="28"/>
+          <w:szCs w:val="28"/>
+        </w:rPr>
+      </w:r>
+    </w:p>
+    <w:p>
+      <w:pPr>
+        <w:pStyle w:val="Normal"/>
+        <w:rPr>
+          <w:i/>
+          <w:i/>
+          <w:iCs/>
+          <w:sz w:val="28"/>
+          <w:szCs w:val="28"/>
+        </w:rPr>
+      </w:pPr>
+      <w:r>
+        <w:rPr>
+          <w:i/>
+          <w:iCs/>
+          <w:sz w:val="28"/>
+          <w:szCs w:val="28"/>
+        </w:rPr>
+      </w:r>
+    </w:p>
+    <w:p>
+      <w:pPr>
+        <w:pStyle w:val="Normal"/>
+        <w:rPr>
+          <w:i/>
+          <w:i/>
+          <w:iCs/>
+          <w:sz w:val="28"/>
+          <w:szCs w:val="28"/>
+        </w:rPr>
+      </w:pPr>
+      <w:r>
+        <w:rPr>
+          <w:i/>
+          <w:iCs/>
+          <w:sz w:val="28"/>
+          <w:szCs w:val="28"/>
+        </w:rPr>
+      </w:r>
+    </w:p>
+    <w:p>
+      <w:pPr>
+        <w:pStyle w:val="Normal"/>
+        <w:rPr>
+          <w:i/>
+          <w:i/>
+          <w:iCs/>
+          <w:sz w:val="28"/>
+          <w:szCs w:val="28"/>
+        </w:rPr>
+      </w:pPr>
+      <w:r>
+        <w:rPr>
+          <w:i/>
+          <w:iCs/>
+          <w:sz w:val="28"/>
+          <w:szCs w:val="28"/>
+        </w:rPr>
+      </w:r>
+    </w:p>
+    <w:p>
+      <w:pPr>
+        <w:pStyle w:val="Normal"/>
+        <w:rPr>
+          <w:i/>
+          <w:i/>
+          <w:iCs/>
+          <w:sz w:val="28"/>
+          <w:szCs w:val="28"/>
+        </w:rPr>
+      </w:pPr>
+      <w:r>
+        <w:rPr>
+          <w:i/>
+          <w:iCs/>
+          <w:sz w:val="28"/>
+          <w:szCs w:val="28"/>
+        </w:rPr>
+      </w:r>
+    </w:p>
+    <w:p>
+      <w:pPr>
+        <w:pStyle w:val="Normal"/>
+        <w:rPr>
+          <w:i/>
+          <w:i/>
+          <w:iCs/>
+          <w:sz w:val="28"/>
+          <w:szCs w:val="28"/>
+        </w:rPr>
+      </w:pPr>
+      <w:r>
+        <w:rPr>
+          <w:i/>
+          <w:iCs/>
+          <w:sz w:val="28"/>
+          <w:szCs w:val="28"/>
+        </w:rPr>
       </w:r>
     </w:p>
     <w:p>
@@ -977,10 +1345,7 @@
     <w:p>
       <w:pPr>
         <w:pStyle w:val="Normal"/>
-        <w:rPr>
-          <w:sz w:val="20"/>
-          <w:szCs w:val="20"/>
-        </w:rPr>
+        <w:rPr/>
       </w:pPr>
       <w:r>
         <w:rPr>
@@ -1010,7 +1375,7 @@
           <w:sz w:val="20"/>
           <w:szCs w:val="20"/>
         </w:rPr>
-        <w:t>Table of Contents, Git and Github organizing files</w:t>
+        <w:t>Brenton's self estimate is that he did 10-25% of the Part 2 work.  Worked on: T</w:t>
       </w:r>
       <w:r>
         <w:rPr>
@@ -1019,7 +1384,25 @@
           <w:sz w:val="20"/>
           <w:szCs w:val="20"/>
         </w:rPr>
-        <w:t>, edited Functional Requirements Use Cases.</w:t>
+        <w:t xml:space="preserve">able of Contents, Git and Github organizing files, </w:t>
+      </w:r>
+      <w:r>
+        <w:rPr>
+          <w:b w:val="false"/>
+          <w:bCs w:val="false"/>
+          <w:sz w:val="20"/>
+          <w:szCs w:val="20"/>
+        </w:rPr>
+        <w:t xml:space="preserve">added User Effort Estimation and Preliminary Design sketches to User Interface Specification, </w:t>
+      </w:r>
+      <w:r>
+        <w:rPr>
+          <w:b w:val="false"/>
+          <w:bCs w:val="false"/>
+          <w:sz w:val="20"/>
+          <w:szCs w:val="20"/>
+        </w:rPr>
+        <w:t>edited Functional Requirements Use Cases.</w:t>
       </w:r>
       <w:r>
         <w:br w:type="page"/>
@@ -1664,16 +2047,16 @@
         <w:tblInd w:w="0" w:type="dxa"/>
         <w:tblCellMar>
           <w:top w:w="0" w:type="dxa"/>
-          <w:left w:w="97" w:type="dxa"/>
+          <w:left w:w="87" w:type="dxa"/>
           <w:bottom w:w="0" w:type="dxa"/>
           <w:right w:w="108" w:type="dxa"/>
         </w:tblCellMar>
         <w:tblLook w:firstRow="1" w:noVBand="1" w:lastRow="0" w:firstColumn="1" w:lastColumn="0" w:noHBand="0" w:val="04a0"/>
       </w:tblPr>
       <w:tblGrid>
-        <w:gridCol w:w="1700"/>
+        <w:gridCol w:w="1699"/>
         <w:gridCol w:w="562"/>
-        <w:gridCol w:w="7088"/>
+        <w:gridCol w:w="7089"/>
       </w:tblGrid>
       <w:tr>
         <w:trPr>
@@ -1681,7 +2064,7 @@
         </w:trPr>
         <w:tc>
           <w:tcPr>
-            <w:tcW w:w="1700" w:type="dxa"/>
+            <w:tcW w:w="1699" w:type="dxa"/>
             <w:cnfStyle w:val="001000000000" w:firstRow="0" w:lastRow="0" w:firstColumn="1" w:lastColumn="0" w:oddVBand="0" w:evenVBand="0" w:oddHBand="0" w:evenHBand="0" w:firstRowFirstColumn="0" w:firstRowLastColumn="0" w:lastRowFirstColumn="0" w:lastRowLastColumn="0"/>
             <w:tcBorders>
               <w:top w:val="single" w:sz="12" w:space="0" w:color="00000A"/>
@@ -1751,7 +2134,7 @@
         </w:tc>
         <w:tc>
           <w:tcPr>
-            <w:tcW w:w="7088" w:type="dxa"/>
+            <w:tcW w:w="7089" w:type="dxa"/>
             <w:tcBorders>
               <w:top w:val="single" w:sz="12" w:space="0" w:color="00000A"/>
               <w:left w:val="single" w:sz="12" w:space="0" w:color="00000A"/>
@@ -1791,7 +2174,7 @@
         </w:trPr>
         <w:tc>
           <w:tcPr>
-            <w:tcW w:w="1700" w:type="dxa"/>
+            <w:tcW w:w="1699" w:type="dxa"/>
             <w:cnfStyle w:val="001000000000" w:firstRow="0" w:lastRow="0" w:firstColumn="1" w:lastColumn="0" w:oddVBand="0" w:evenVBand="0" w:oddHBand="0" w:evenHBand="0" w:firstRowFirstColumn="0" w:firstRowLastColumn="0" w:lastRowFirstColumn="0" w:lastRowLastColumn="0"/>
             <w:tcBorders>
               <w:top w:val="single" w:sz="12" w:space="0" w:color="00000A"/>
@@ -1860,7 +2243,7 @@
         </w:tc>
         <w:tc>
           <w:tcPr>
-            <w:tcW w:w="7088" w:type="dxa"/>
+            <w:tcW w:w="7089" w:type="dxa"/>
             <w:tcBorders>
               <w:top w:val="single" w:sz="12" w:space="0" w:color="00000A"/>
               <w:left w:val="single" w:sz="12" w:space="0" w:color="00000A"/>
@@ -1895,7 +2278,7 @@
         <w:trPr/>
         <w:tc>
           <w:tcPr>
-            <w:tcW w:w="1700" w:type="dxa"/>
+            <w:tcW w:w="1699" w:type="dxa"/>
             <w:cnfStyle w:val="001000000000" w:firstRow="0" w:lastRow="0" w:firstColumn="1" w:lastColumn="0" w:oddVBand="0" w:evenVBand="0" w:oddHBand="0" w:evenHBand="0" w:firstRowFirstColumn="0" w:firstRowLastColumn="0" w:lastRowFirstColumn="0" w:lastRowLastColumn="0"/>
             <w:tcBorders>
               <w:top w:val="single" w:sz="12" w:space="0" w:color="00000A"/>
@@ -1964,7 +2347,7 @@
         </w:tc>
         <w:tc>
           <w:tcPr>
-            <w:tcW w:w="7088" w:type="dxa"/>
+            <w:tcW w:w="7089" w:type="dxa"/>
             <w:tcBorders>
               <w:top w:val="single" w:sz="12" w:space="0" w:color="00000A"/>
               <w:left w:val="single" w:sz="12" w:space="0" w:color="00000A"/>
@@ -2001,7 +2384,7 @@
         </w:trPr>
         <w:tc>
           <w:tcPr>
-            <w:tcW w:w="1700" w:type="dxa"/>
+            <w:tcW w:w="1699" w:type="dxa"/>
             <w:cnfStyle w:val="001000000000" w:firstRow="0" w:lastRow="0" w:firstColumn="1" w:lastColumn="0" w:oddVBand="0" w:evenVBand="0" w:oddHBand="0" w:evenHBand="0" w:firstRowFirstColumn="0" w:firstRowLastColumn="0" w:lastRowFirstColumn="0" w:lastRowLastColumn="0"/>
             <w:tcBorders>
               <w:top w:val="single" w:sz="12" w:space="0" w:color="00000A"/>
@@ -2070,7 +2453,7 @@
         </w:tc>
         <w:tc>
           <w:tcPr>
-            <w:tcW w:w="7088" w:type="dxa"/>
+            <w:tcW w:w="7089" w:type="dxa"/>
             <w:tcBorders>
               <w:top w:val="single" w:sz="12" w:space="0" w:color="00000A"/>
               <w:left w:val="single" w:sz="12" w:space="0" w:color="00000A"/>
@@ -2105,7 +2488,7 @@
         <w:trPr/>
         <w:tc>
           <w:tcPr>
-            <w:tcW w:w="1700" w:type="dxa"/>
+            <w:tcW w:w="1699" w:type="dxa"/>
             <w:cnfStyle w:val="001000000000" w:firstRow="0" w:lastRow="0" w:firstColumn="1" w:lastColumn="0" w:oddVBand="0" w:evenVBand="0" w:oddHBand="0" w:evenHBand="0" w:firstRowFirstColumn="0" w:firstRowLastColumn="0" w:lastRowFirstColumn="0" w:lastRowLastColumn="0"/>
             <w:tcBorders>
               <w:top w:val="single" w:sz="12" w:space="0" w:color="00000A"/>
@@ -2174,7 +2557,7 @@
         </w:tc>
         <w:tc>
           <w:tcPr>
-            <w:tcW w:w="7088" w:type="dxa"/>
+            <w:tcW w:w="7089" w:type="dxa"/>
             <w:tcBorders>
               <w:top w:val="single" w:sz="12" w:space="0" w:color="00000A"/>
               <w:left w:val="single" w:sz="12" w:space="0" w:color="00000A"/>
@@ -2211,7 +2594,7 @@
         </w:trPr>
         <w:tc>
           <w:tcPr>
-            <w:tcW w:w="1700" w:type="dxa"/>
+            <w:tcW w:w="1699" w:type="dxa"/>
             <w:cnfStyle w:val="001000000000" w:firstRow="0" w:lastRow="0" w:firstColumn="1" w:lastColumn="0" w:oddVBand="0" w:evenVBand="0" w:oddHBand="0" w:evenHBand="0" w:firstRowFirstColumn="0" w:firstRowLastColumn="0" w:lastRowFirstColumn="0" w:lastRowLastColumn="0"/>
             <w:tcBorders>
               <w:top w:val="single" w:sz="12" w:space="0" w:color="00000A"/>
@@ -2280,7 +2663,7 @@
         </w:tc>
         <w:tc>
           <w:tcPr>
-            <w:tcW w:w="7088" w:type="dxa"/>
+            <w:tcW w:w="7089" w:type="dxa"/>
             <w:tcBorders>
               <w:top w:val="single" w:sz="12" w:space="0" w:color="00000A"/>
               <w:left w:val="single" w:sz="12" w:space="0" w:color="00000A"/>
@@ -2315,7 +2698,7 @@
         <w:trPr/>
         <w:tc>
           <w:tcPr>
-            <w:tcW w:w="1700" w:type="dxa"/>
+            <w:tcW w:w="1699" w:type="dxa"/>
             <w:cnfStyle w:val="001000000000" w:firstRow="0" w:lastRow="0" w:firstColumn="1" w:lastColumn="0" w:oddVBand="0" w:evenVBand="0" w:oddHBand="0" w:evenHBand="0" w:firstRowFirstColumn="0" w:firstRowLastColumn="0" w:lastRowFirstColumn="0" w:lastRowLastColumn="0"/>
             <w:tcBorders>
               <w:top w:val="single" w:sz="12" w:space="0" w:color="00000A"/>
@@ -2384,7 +2767,7 @@
         </w:tc>
         <w:tc>
           <w:tcPr>
-            <w:tcW w:w="7088" w:type="dxa"/>
+            <w:tcW w:w="7089" w:type="dxa"/>
             <w:tcBorders>
               <w:top w:val="single" w:sz="12" w:space="0" w:color="00000A"/>
               <w:left w:val="single" w:sz="12" w:space="0" w:color="00000A"/>
@@ -2421,7 +2804,7 @@
         </w:trPr>
         <w:tc>
           <w:tcPr>
-            <w:tcW w:w="1700" w:type="dxa"/>
+            <w:tcW w:w="1699" w:type="dxa"/>
             <w:cnfStyle w:val="001000000000" w:firstRow="0" w:lastRow="0" w:firstColumn="1" w:lastColumn="0" w:oddVBand="0" w:evenVBand="0" w:oddHBand="0" w:evenHBand="0" w:firstRowFirstColumn="0" w:firstRowLastColumn="0" w:lastRowFirstColumn="0" w:lastRowLastColumn="0"/>
             <w:tcBorders>
               <w:top w:val="single" w:sz="12" w:space="0" w:color="00000A"/>
@@ -2490,7 +2873,7 @@
         </w:tc>
         <w:tc>
           <w:tcPr>
-            <w:tcW w:w="7088" w:type="dxa"/>
+            <w:tcW w:w="7089" w:type="dxa"/>
             <w:tcBorders>
               <w:top w:val="single" w:sz="12" w:space="0" w:color="00000A"/>
               <w:left w:val="single" w:sz="12" w:space="0" w:color="00000A"/>
@@ -2525,7 +2908,7 @@
         <w:trPr/>
         <w:tc>
           <w:tcPr>
-            <w:tcW w:w="1700" w:type="dxa"/>
+            <w:tcW w:w="1699" w:type="dxa"/>
             <w:cnfStyle w:val="001000000000" w:firstRow="0" w:lastRow="0" w:firstColumn="1" w:lastColumn="0" w:oddVBand="0" w:evenVBand="0" w:oddHBand="0" w:evenHBand="0" w:firstRowFirstColumn="0" w:firstRowLastColumn="0" w:lastRowFirstColumn="0" w:lastRowLastColumn="0"/>
             <w:tcBorders>
               <w:top w:val="single" w:sz="12" w:space="0" w:color="00000A"/>
@@ -2594,7 +2977,7 @@
         </w:tc>
         <w:tc>
           <w:tcPr>
-            <w:tcW w:w="7088" w:type="dxa"/>
+            <w:tcW w:w="7089" w:type="dxa"/>
             <w:tcBorders>
               <w:top w:val="single" w:sz="12" w:space="0" w:color="00000A"/>
               <w:left w:val="single" w:sz="12" w:space="0" w:color="00000A"/>
@@ -2631,7 +3014,7 @@
         </w:trPr>
         <w:tc>
           <w:tcPr>
-            <w:tcW w:w="1700" w:type="dxa"/>
+            <w:tcW w:w="1699" w:type="dxa"/>
             <w:cnfStyle w:val="001000000000" w:firstRow="0" w:lastRow="0" w:firstColumn="1" w:lastColumn="0" w:oddVBand="0" w:evenVBand="0" w:oddHBand="0" w:evenHBand="0" w:firstRowFirstColumn="0" w:firstRowLastColumn="0" w:lastRowFirstColumn="0" w:lastRowLastColumn="0"/>
             <w:tcBorders>
               <w:top w:val="single" w:sz="12" w:space="0" w:color="00000A"/>
@@ -2700,7 +3083,7 @@
         </w:tc>
         <w:tc>
           <w:tcPr>
-            <w:tcW w:w="7088" w:type="dxa"/>
+            <w:tcW w:w="7089" w:type="dxa"/>
             <w:tcBorders>
               <w:top w:val="single" w:sz="12" w:space="0" w:color="00000A"/>
               <w:left w:val="single" w:sz="12" w:space="0" w:color="00000A"/>
@@ -2735,7 +3118,7 @@
         <w:trPr/>
         <w:tc>
           <w:tcPr>
-            <w:tcW w:w="1700" w:type="dxa"/>
+            <w:tcW w:w="1699" w:type="dxa"/>
             <w:cnfStyle w:val="001000000000" w:firstRow="0" w:lastRow="0" w:firstColumn="1" w:lastColumn="0" w:oddVBand="0" w:evenVBand="0" w:oddHBand="0" w:evenHBand="0" w:firstRowFirstColumn="0" w:firstRowLastColumn="0" w:lastRowFirstColumn="0" w:lastRowLastColumn="0"/>
             <w:tcBorders>
               <w:top w:val="single" w:sz="12" w:space="0" w:color="00000A"/>
@@ -2804,7 +3187,7 @@
         </w:tc>
         <w:tc>
           <w:tcPr>
-            <w:tcW w:w="7088" w:type="dxa"/>
+            <w:tcW w:w="7089" w:type="dxa"/>
             <w:tcBorders>
               <w:top w:val="single" w:sz="12" w:space="0" w:color="00000A"/>
               <w:left w:val="single" w:sz="12" w:space="0" w:color="00000A"/>
@@ -2841,7 +3224,7 @@
         </w:trPr>
         <w:tc>
           <w:tcPr>
-            <w:tcW w:w="1700" w:type="dxa"/>
+            <w:tcW w:w="1699" w:type="dxa"/>
             <w:cnfStyle w:val="001000000000" w:firstRow="0" w:lastRow="0" w:firstColumn="1" w:lastColumn="0" w:oddVBand="0" w:evenVBand="0" w:oddHBand="0" w:evenHBand="0" w:firstRowFirstColumn="0" w:firstRowLastColumn="0" w:lastRowFirstColumn="0" w:lastRowLastColumn="0"/>
             <w:tcBorders>
               <w:top w:val="single" w:sz="12" w:space="0" w:color="00000A"/>
@@ -2910,7 +3293,7 @@
         </w:tc>
         <w:tc>
           <w:tcPr>
-            <w:tcW w:w="7088" w:type="dxa"/>
+            <w:tcW w:w="7089" w:type="dxa"/>
             <w:tcBorders>
               <w:top w:val="single" w:sz="12" w:space="0" w:color="00000A"/>
               <w:left w:val="single" w:sz="12" w:space="0" w:color="00000A"/>
@@ -2945,7 +3328,7 @@
         <w:trPr/>
         <w:tc>
           <w:tcPr>
-            <w:tcW w:w="1700" w:type="dxa"/>
+            <w:tcW w:w="1699" w:type="dxa"/>
             <w:cnfStyle w:val="001000000000" w:firstRow="0" w:lastRow="0" w:firstColumn="1" w:lastColumn="0" w:oddVBand="0" w:evenVBand="0" w:oddHBand="0" w:evenHBand="0" w:firstRowFirstColumn="0" w:firstRowLastColumn="0" w:lastRowFirstColumn="0" w:lastRowLastColumn="0"/>
             <w:tcBorders>
               <w:top w:val="single" w:sz="12" w:space="0" w:color="00000A"/>
@@ -3014,7 +3397,7 @@
         </w:tc>
         <w:tc>
           <w:tcPr>
-            <w:tcW w:w="7088" w:type="dxa"/>
+            <w:tcW w:w="7089" w:type="dxa"/>
             <w:tcBorders>
               <w:top w:val="single" w:sz="12" w:space="0" w:color="00000A"/>
               <w:left w:val="single" w:sz="12" w:space="0" w:color="00000A"/>
@@ -3051,7 +3434,7 @@
         </w:trPr>
         <w:tc>
           <w:tcPr>
-            <w:tcW w:w="1700" w:type="dxa"/>
+            <w:tcW w:w="1699" w:type="dxa"/>
             <w:cnfStyle w:val="001000000000" w:firstRow="0" w:lastRow="0" w:firstColumn="1" w:lastColumn="0" w:oddVBand="0" w:evenVBand="0" w:oddHBand="0" w:evenHBand="0" w:firstRowFirstColumn="0" w:firstRowLastColumn="0" w:lastRowFirstColumn="0" w:lastRowLastColumn="0"/>
             <w:tcBorders>
               <w:top w:val="single" w:sz="12" w:space="0" w:color="00000A"/>
@@ -3120,7 +3503,7 @@
         </w:tc>
         <w:tc>
           <w:tcPr>
-            <w:tcW w:w="7088" w:type="dxa"/>
+            <w:tcW w:w="7089" w:type="dxa"/>
             <w:tcBorders>
               <w:top w:val="single" w:sz="12" w:space="0" w:color="00000A"/>
               <w:left w:val="single" w:sz="12" w:space="0" w:color="00000A"/>
@@ -3155,7 +3538,7 @@
         <w:trPr/>
         <w:tc>
           <w:tcPr>
-            <w:tcW w:w="1700" w:type="dxa"/>
+            <w:tcW w:w="1699" w:type="dxa"/>
             <w:cnfStyle w:val="001000000000" w:firstRow="0" w:lastRow="0" w:firstColumn="1" w:lastColumn="0" w:oddVBand="0" w:evenVBand="0" w:oddHBand="0" w:evenHBand="0" w:firstRowFirstColumn="0" w:firstRowLastColumn="0" w:lastRowFirstColumn="0" w:lastRowLastColumn="0"/>
             <w:tcBorders>
               <w:top w:val="single" w:sz="12" w:space="0" w:color="00000A"/>
@@ -3224,7 +3607,7 @@
         </w:tc>
         <w:tc>
           <w:tcPr>
-            <w:tcW w:w="7088" w:type="dxa"/>
+            <w:tcW w:w="7089" w:type="dxa"/>
             <w:tcBorders>
               <w:top w:val="single" w:sz="12" w:space="0" w:color="00000A"/>
               <w:left w:val="single" w:sz="12" w:space="0" w:color="00000A"/>
@@ -3261,7 +3644,7 @@
         </w:trPr>
         <w:tc>
           <w:tcPr>
-            <w:tcW w:w="1700" w:type="dxa"/>
+            <w:tcW w:w="1699" w:type="dxa"/>
             <w:cnfStyle w:val="001000000000" w:firstRow="0" w:lastRow="0" w:firstColumn="1" w:lastColumn="0" w:oddVBand="0" w:evenVBand="0" w:oddHBand="0" w:evenHBand="0" w:firstRowFirstColumn="0" w:firstRowLastColumn="0" w:lastRowFirstColumn="0" w:lastRowLastColumn="0"/>
             <w:tcBorders>
               <w:top w:val="single" w:sz="12" w:space="0" w:color="00000A"/>
@@ -3330,7 +3713,7 @@
         </w:tc>
         <w:tc>
           <w:tcPr>
-            <w:tcW w:w="7088" w:type="dxa"/>
+            <w:tcW w:w="7089" w:type="dxa"/>
             <w:tcBorders>
               <w:top w:val="single" w:sz="12" w:space="0" w:color="00000A"/>
               <w:left w:val="single" w:sz="12" w:space="0" w:color="00000A"/>
@@ -3365,7 +3748,7 @@
         <w:trPr/>
         <w:tc>
           <w:tcPr>
-            <w:tcW w:w="1700" w:type="dxa"/>
+            <w:tcW w:w="1699" w:type="dxa"/>
             <w:cnfStyle w:val="001000000000" w:firstRow="0" w:lastRow="0" w:firstColumn="1" w:lastColumn="0" w:oddVBand="0" w:evenVBand="0" w:oddHBand="0" w:evenHBand="0" w:firstRowFirstColumn="0" w:firstRowLastColumn="0" w:lastRowFirstColumn="0" w:lastRowLastColumn="0"/>
             <w:tcBorders>
               <w:top w:val="single" w:sz="12" w:space="0" w:color="00000A"/>
@@ -3434,7 +3817,7 @@
         </w:tc>
         <w:tc>
           <w:tcPr>
-            <w:tcW w:w="7088" w:type="dxa"/>
+            <w:tcW w:w="7089" w:type="dxa"/>
             <w:tcBorders>
               <w:top w:val="single" w:sz="12" w:space="0" w:color="00000A"/>
               <w:left w:val="single" w:sz="12" w:space="0" w:color="00000A"/>
@@ -3471,7 +3854,7 @@
         </w:trPr>
         <w:tc>
           <w:tcPr>
-            <w:tcW w:w="1700" w:type="dxa"/>
+            <w:tcW w:w="1699" w:type="dxa"/>
             <w:cnfStyle w:val="001000000000" w:firstRow="0" w:lastRow="0" w:firstColumn="1" w:lastColumn="0" w:oddVBand="0" w:evenVBand="0" w:oddHBand="0" w:evenHBand="0" w:firstRowFirstColumn="0" w:firstRowLastColumn="0" w:lastRowFirstColumn="0" w:lastRowLastColumn="0"/>
             <w:tcBorders>
               <w:top w:val="single" w:sz="12" w:space="0" w:color="00000A"/>
@@ -3540,7 +3923,7 @@
         </w:tc>
         <w:tc>
           <w:tcPr>
-            <w:tcW w:w="7088" w:type="dxa"/>
+            <w:tcW w:w="7089" w:type="dxa"/>
             <w:tcBorders>
               <w:top w:val="single" w:sz="12" w:space="0" w:color="00000A"/>
               <w:left w:val="single" w:sz="12" w:space="0" w:color="00000A"/>
@@ -3575,7 +3958,7 @@
         <w:trPr/>
         <w:tc>
           <w:tcPr>
-            <w:tcW w:w="1700" w:type="dxa"/>
+            <w:tcW w:w="1699" w:type="dxa"/>
             <w:cnfStyle w:val="001000000000" w:firstRow="0" w:lastRow="0" w:firstColumn="1" w:lastColumn="0" w:oddVBand="0" w:evenVBand="0" w:oddHBand="0" w:evenHBand="0" w:firstRowFirstColumn="0" w:firstRowLastColumn="0" w:lastRowFirstColumn="0" w:lastRowLastColumn="0"/>
             <w:tcBorders>
               <w:top w:val="single" w:sz="12" w:space="0" w:color="00000A"/>
@@ -3644,7 +4027,7 @@
         </w:tc>
         <w:tc>
           <w:tcPr>
-            <w:tcW w:w="7088" w:type="dxa"/>
+            <w:tcW w:w="7089" w:type="dxa"/>
             <w:tcBorders>
               <w:top w:val="single" w:sz="12" w:space="0" w:color="00000A"/>
               <w:left w:val="single" w:sz="12" w:space="0" w:color="00000A"/>
@@ -3681,7 +4064,7 @@
         </w:trPr>
         <w:tc>
           <w:tcPr>
-            <w:tcW w:w="1700" w:type="dxa"/>
+            <w:tcW w:w="1699" w:type="dxa"/>
             <w:cnfStyle w:val="001000000000" w:firstRow="0" w:lastRow="0" w:firstColumn="1" w:lastColumn="0" w:oddVBand="0" w:evenVBand="0" w:oddHBand="0" w:evenHBand="0" w:firstRowFirstColumn="0" w:firstRowLastColumn="0" w:lastRowFirstColumn="0" w:lastRowLastColumn="0"/>
             <w:tcBorders>
               <w:top w:val="single" w:sz="12" w:space="0" w:color="00000A"/>
@@ -3750,7 +4133,7 @@
         </w:tc>
         <w:tc>
           <w:tcPr>
-            <w:tcW w:w="7088" w:type="dxa"/>
+            <w:tcW w:w="7089" w:type="dxa"/>
             <w:tcBorders>
               <w:top w:val="single" w:sz="12" w:space="0" w:color="00000A"/>
               <w:left w:val="single" w:sz="12" w:space="0" w:color="00000A"/>
@@ -3785,7 +4168,7 @@
         <w:trPr/>
         <w:tc>
           <w:tcPr>
-            <w:tcW w:w="1700" w:type="dxa"/>
+            <w:tcW w:w="1699" w:type="dxa"/>
             <w:cnfStyle w:val="001000000000" w:firstRow="0" w:lastRow="0" w:firstColumn="1" w:lastColumn="0" w:oddVBand="0" w:evenVBand="0" w:oddHBand="0" w:evenHBand="0" w:firstRowFirstColumn="0" w:firstRowLastColumn="0" w:lastRowFirstColumn="0" w:lastRowLastColumn="0"/>
             <w:tcBorders>
               <w:top w:val="single" w:sz="12" w:space="0" w:color="00000A"/>
@@ -3854,7 +4237,7 @@
         </w:tc>
         <w:tc>
           <w:tcPr>
-            <w:tcW w:w="7088" w:type="dxa"/>
+            <w:tcW w:w="7089" w:type="dxa"/>
             <w:tcBorders>
               <w:top w:val="single" w:sz="12" w:space="0" w:color="00000A"/>
               <w:left w:val="single" w:sz="12" w:space="0" w:color="00000A"/>
@@ -3891,7 +4274,7 @@
         </w:trPr>
         <w:tc>
           <w:tcPr>
-            <w:tcW w:w="1700" w:type="dxa"/>
+            <w:tcW w:w="1699" w:type="dxa"/>
             <w:cnfStyle w:val="001000000000" w:firstRow="0" w:lastRow="0" w:firstColumn="1" w:lastColumn="0" w:oddVBand="0" w:evenVBand="0" w:oddHBand="0" w:evenHBand="0" w:firstRowFirstColumn="0" w:firstRowLastColumn="0" w:lastRowFirstColumn="0" w:lastRowLastColumn="0"/>
             <w:tcBorders>
               <w:top w:val="single" w:sz="12" w:space="0" w:color="00000A"/>
@@ -3960,7 +4343,7 @@
         </w:tc>
         <w:tc>
           <w:tcPr>
-            <w:tcW w:w="7088" w:type="dxa"/>
+            <w:tcW w:w="7089" w:type="dxa"/>
             <w:tcBorders>
               <w:top w:val="single" w:sz="12" w:space="0" w:color="00000A"/>
               <w:left w:val="single" w:sz="12" w:space="0" w:color="00000A"/>
@@ -3995,7 +4378,7 @@
         <w:trPr/>
         <w:tc>
           <w:tcPr>
-            <w:tcW w:w="1700" w:type="dxa"/>
+            <w:tcW w:w="1699" w:type="dxa"/>
             <w:cnfStyle w:val="001000000000" w:firstRow="0" w:lastRow="0" w:firstColumn="1" w:lastColumn="0" w:oddVBand="0" w:evenVBand="0" w:oddHBand="0" w:evenHBand="0" w:firstRowFirstColumn="0" w:firstRowLastColumn="0" w:lastRowFirstColumn="0" w:lastRowLastColumn="0"/>
             <w:tcBorders>
               <w:top w:val="single" w:sz="12" w:space="0" w:color="00000A"/>
@@ -4064,7 +4447,7 @@
         </w:tc>
         <w:tc>
           <w:tcPr>
-            <w:tcW w:w="7088" w:type="dxa"/>
+            <w:tcW w:w="7089" w:type="dxa"/>
             <w:tcBorders>
               <w:top w:val="single" w:sz="12" w:space="0" w:color="00000A"/>
               <w:left w:val="single" w:sz="12" w:space="0" w:color="00000A"/>
@@ -4101,7 +4484,7 @@
         </w:trPr>
         <w:tc>
           <w:tcPr>
-            <w:tcW w:w="1700" w:type="dxa"/>
+            <w:tcW w:w="1699" w:type="dxa"/>
             <w:cnfStyle w:val="001000000000" w:firstRow="0" w:lastRow="0" w:firstColumn="1" w:lastColumn="0" w:oddVBand="0" w:evenVBand="0" w:oddHBand="0" w:evenHBand="0" w:firstRowFirstColumn="0" w:firstRowLastColumn="0" w:lastRowFirstColumn="0" w:lastRowLastColumn="0"/>
             <w:tcBorders>
               <w:top w:val="single" w:sz="12" w:space="0" w:color="00000A"/>
@@ -4170,7 +4553,7 @@
         </w:tc>
         <w:tc>
           <w:tcPr>
-            <w:tcW w:w="7088" w:type="dxa"/>
+            <w:tcW w:w="7089" w:type="dxa"/>
             <w:tcBorders>
               <w:top w:val="single" w:sz="12" w:space="0" w:color="00000A"/>
               <w:left w:val="single" w:sz="12" w:space="0" w:color="00000A"/>
@@ -4205,7 +4588,7 @@
         <w:trPr/>
         <w:tc>
           <w:tcPr>
-            <w:tcW w:w="1700" w:type="dxa"/>
+            <w:tcW w:w="1699" w:type="dxa"/>
             <w:cnfStyle w:val="001000000000" w:firstRow="0" w:lastRow="0" w:firstColumn="1" w:lastColumn="0" w:oddVBand="0" w:evenVBand="0" w:oddHBand="0" w:evenHBand="0" w:firstRowFirstColumn="0" w:firstRowLastColumn="0" w:lastRowFirstColumn="0" w:lastRowLastColumn="0"/>
             <w:tcBorders>
               <w:top w:val="single" w:sz="12" w:space="0" w:color="00000A"/>
@@ -4274,7 +4657,7 @@
         </w:tc>
         <w:tc>
           <w:tcPr>
-            <w:tcW w:w="7088" w:type="dxa"/>
+            <w:tcW w:w="7089" w:type="dxa"/>
             <w:tcBorders>
               <w:top w:val="single" w:sz="12" w:space="0" w:color="00000A"/>
               <w:left w:val="single" w:sz="12" w:space="0" w:color="00000A"/>
@@ -4311,7 +4694,7 @@
         </w:trPr>
         <w:tc>
           <w:tcPr>
-            <w:tcW w:w="1700" w:type="dxa"/>
+            <w:tcW w:w="1699" w:type="dxa"/>
             <w:cnfStyle w:val="001000000000" w:firstRow="0" w:lastRow="0" w:firstColumn="1" w:lastColumn="0" w:oddVBand="0" w:evenVBand="0" w:oddHBand="0" w:evenHBand="0" w:firstRowFirstColumn="0" w:firstRowLastColumn="0" w:lastRowFirstColumn="0" w:lastRowLastColumn="0"/>
             <w:tcBorders>
               <w:top w:val="single" w:sz="12" w:space="0" w:color="00000A"/>
@@ -4380,7 +4763,7 @@
         </w:tc>
         <w:tc>
           <w:tcPr>
-            <w:tcW w:w="7088" w:type="dxa"/>
+            <w:tcW w:w="7089" w:type="dxa"/>
             <w:tcBorders>
               <w:top w:val="single" w:sz="12" w:space="0" w:color="00000A"/>
               <w:left w:val="single" w:sz="12" w:space="0" w:color="00000A"/>
@@ -4415,7 +4798,7 @@
         <w:trPr/>
         <w:tc>
           <w:tcPr>
-            <w:tcW w:w="1700" w:type="dxa"/>
+            <w:tcW w:w="1699" w:type="dxa"/>
             <w:cnfStyle w:val="001000000000" w:firstRow="0" w:lastRow="0" w:firstColumn="1" w:lastColumn="0" w:oddVBand="0" w:evenVBand="0" w:oddHBand="0" w:evenHBand="0" w:firstRowFirstColumn="0" w:firstRowLastColumn="0" w:lastRowFirstColumn="0" w:lastRowLastColumn="0"/>
             <w:tcBorders>
               <w:top w:val="single" w:sz="12" w:space="0" w:color="00000A"/>
@@ -4481,7 +4864,7 @@
         </w:tc>
         <w:tc>
           <w:tcPr>
-            <w:tcW w:w="7088" w:type="dxa"/>
+            <w:tcW w:w="7089" w:type="dxa"/>
             <w:tcBorders>
               <w:top w:val="single" w:sz="12" w:space="0" w:color="00000A"/>
               <w:left w:val="single" w:sz="12" w:space="0" w:color="00000A"/>
@@ -4518,7 +4901,7 @@
         </w:trPr>
         <w:tc>
           <w:tcPr>
-            <w:tcW w:w="1700" w:type="dxa"/>
+            <w:tcW w:w="1699" w:type="dxa"/>
             <w:cnfStyle w:val="001000000000" w:firstRow="0" w:lastRow="0" w:firstColumn="1" w:lastColumn="0" w:oddVBand="0" w:evenVBand="0" w:oddHBand="0" w:evenHBand="0" w:firstRowFirstColumn="0" w:firstRowLastColumn="0" w:lastRowFirstColumn="0" w:lastRowLastColumn="0"/>
             <w:tcBorders>
               <w:top w:val="single" w:sz="12" w:space="0" w:color="00000A"/>
@@ -4587,7 +4970,7 @@
         </w:tc>
         <w:tc>
           <w:tcPr>
-            <w:tcW w:w="7088" w:type="dxa"/>
+            <w:tcW w:w="7089" w:type="dxa"/>
             <w:tcBorders>
               <w:top w:val="single" w:sz="12" w:space="0" w:color="00000A"/>
               <w:left w:val="single" w:sz="12" w:space="0" w:color="00000A"/>
@@ -4622,7 +5005,7 @@
         <w:trPr/>
         <w:tc>
           <w:tcPr>
-            <w:tcW w:w="1700" w:type="dxa"/>
+            <w:tcW w:w="1699" w:type="dxa"/>
             <w:cnfStyle w:val="001000000000" w:firstRow="0" w:lastRow="0" w:firstColumn="1" w:lastColumn="0" w:oddVBand="0" w:evenVBand="0" w:oddHBand="0" w:evenHBand="0" w:firstRowFirstColumn="0" w:firstRowLastColumn="0" w:lastRowFirstColumn="0" w:lastRowLastColumn="0"/>
             <w:tcBorders>
               <w:top w:val="single" w:sz="12" w:space="0" w:color="00000A"/>
@@ -4691,7 +5074,7 @@
         </w:tc>
         <w:tc>
           <w:tcPr>
-            <w:tcW w:w="7088" w:type="dxa"/>
+            <w:tcW w:w="7089" w:type="dxa"/>
             <w:tcBorders>
               <w:top w:val="single" w:sz="12" w:space="0" w:color="00000A"/>
               <w:left w:val="single" w:sz="12" w:space="0" w:color="00000A"/>
@@ -4728,7 +5111,7 @@
         </w:trPr>
         <w:tc>
           <w:tcPr>
-            <w:tcW w:w="1700" w:type="dxa"/>
+            <w:tcW w:w="1699" w:type="dxa"/>
             <w:cnfStyle w:val="001000000000" w:firstRow="0" w:lastRow="0" w:firstColumn="1" w:lastColumn="0" w:oddVBand="0" w:evenVBand="0" w:oddHBand="0" w:evenHBand="0" w:firstRowFirstColumn="0" w:firstRowLastColumn="0" w:lastRowFirstColumn="0" w:lastRowLastColumn="0"/>
             <w:tcBorders>
               <w:top w:val="single" w:sz="12" w:space="0" w:color="00000A"/>
@@ -4797,7 +5180,7 @@
         </w:tc>
         <w:tc>
           <w:tcPr>
-            <w:tcW w:w="7088" w:type="dxa"/>
+            <w:tcW w:w="7089" w:type="dxa"/>
             <w:tcBorders>
               <w:top w:val="single" w:sz="12" w:space="0" w:color="00000A"/>
               <w:left w:val="single" w:sz="12" w:space="0" w:color="00000A"/>
@@ -4832,7 +5215,7 @@
         <w:trPr/>
         <w:tc>
           <w:tcPr>
-            <w:tcW w:w="1700" w:type="dxa"/>
+            <w:tcW w:w="1699" w:type="dxa"/>
             <w:cnfStyle w:val="001000000000" w:firstRow="0" w:lastRow="0" w:firstColumn="1" w:lastColumn="0" w:oddVBand="0" w:evenVBand="0" w:oddHBand="0" w:evenHBand="0" w:firstRowFirstColumn="0" w:firstRowLastColumn="0" w:lastRowFirstColumn="0" w:lastRowLastColumn="0"/>
             <w:tcBorders>
               <w:top w:val="single" w:sz="12" w:space="0" w:color="00000A"/>
@@ -4901,7 +5284,7 @@
         </w:tc>
         <w:tc>
           <w:tcPr>
-            <w:tcW w:w="7088" w:type="dxa"/>
+            <w:tcW w:w="7089" w:type="dxa"/>
             <w:tcBorders>
               <w:top w:val="single" w:sz="12" w:space="0" w:color="00000A"/>
               <w:left w:val="single" w:sz="12" w:space="0" w:color="00000A"/>
@@ -4938,7 +5321,7 @@
         </w:trPr>
         <w:tc>
           <w:tcPr>
-            <w:tcW w:w="1700" w:type="dxa"/>
+            <w:tcW w:w="1699" w:type="dxa"/>
             <w:cnfStyle w:val="001000000000" w:firstRow="0" w:lastRow="0" w:firstColumn="1" w:lastColumn="0" w:oddVBand="0" w:evenVBand="0" w:oddHBand="0" w:evenHBand="0" w:firstRowFirstColumn="0" w:firstRowLastColumn="0" w:lastRowFirstColumn="0" w:lastRowLastColumn="0"/>
             <w:tcBorders>
               <w:top w:val="single" w:sz="12" w:space="0" w:color="00000A"/>
@@ -5007,7 +5390,7 @@
         </w:tc>
         <w:tc>
           <w:tcPr>
-            <w:tcW w:w="7088" w:type="dxa"/>
+            <w:tcW w:w="7089" w:type="dxa"/>
             <w:tcBorders>
               <w:top w:val="single" w:sz="12" w:space="0" w:color="00000A"/>
               <w:left w:val="single" w:sz="12" w:space="0" w:color="00000A"/>
@@ -5042,7 +5425,7 @@
         <w:trPr/>
         <w:tc>
           <w:tcPr>
-            <w:tcW w:w="1700" w:type="dxa"/>
+            <w:tcW w:w="1699" w:type="dxa"/>
             <w:cnfStyle w:val="001000000000" w:firstRow="0" w:lastRow="0" w:firstColumn="1" w:lastColumn="0" w:oddVBand="0" w:evenVBand="0" w:oddHBand="0" w:evenHBand="0" w:firstRowFirstColumn="0" w:firstRowLastColumn="0" w:lastRowFirstColumn="0" w:lastRowLastColumn="0"/>
             <w:tcBorders>
               <w:top w:val="single" w:sz="12" w:space="0" w:color="00000A"/>
@@ -5111,7 +5494,7 @@
         </w:tc>
         <w:tc>
           <w:tcPr>
-            <w:tcW w:w="7088" w:type="dxa"/>
+            <w:tcW w:w="7089" w:type="dxa"/>
             <w:tcBorders>
               <w:top w:val="single" w:sz="12" w:space="0" w:color="00000A"/>
               <w:left w:val="single" w:sz="12" w:space="0" w:color="00000A"/>
@@ -5148,7 +5531,7 @@
         </w:trPr>
         <w:tc>
           <w:tcPr>
-            <w:tcW w:w="1700" w:type="dxa"/>
+            <w:tcW w:w="1699" w:type="dxa"/>
             <w:cnfStyle w:val="001000000000" w:firstRow="0" w:lastRow="0" w:firstColumn="1" w:lastColumn="0" w:oddVBand="0" w:evenVBand="0" w:oddHBand="0" w:evenHBand="0" w:firstRowFirstColumn="0" w:firstRowLastColumn="0" w:lastRowFirstColumn="0" w:lastRowLastColumn="0"/>
             <w:tcBorders>
               <w:top w:val="single" w:sz="12" w:space="0" w:color="00000A"/>
@@ -5217,7 +5600,7 @@
         </w:tc>
         <w:tc>
           <w:tcPr>
-            <w:tcW w:w="7088" w:type="dxa"/>
+            <w:tcW w:w="7089" w:type="dxa"/>
             <w:tcBorders>
               <w:top w:val="single" w:sz="12" w:space="0" w:color="00000A"/>
               <w:left w:val="single" w:sz="12" w:space="0" w:color="00000A"/>
@@ -5252,7 +5635,7 @@
         <w:trPr/>
         <w:tc>
           <w:tcPr>
-            <w:tcW w:w="1700" w:type="dxa"/>
+            <w:tcW w:w="1699" w:type="dxa"/>
             <w:cnfStyle w:val="001000000000" w:firstRow="0" w:lastRow="0" w:firstColumn="1" w:lastColumn="0" w:oddVBand="0" w:evenVBand="0" w:oddHBand="0" w:evenHBand="0" w:firstRowFirstColumn="0" w:firstRowLastColumn="0" w:lastRowFirstColumn="0" w:lastRowLastColumn="0"/>
             <w:tcBorders>
               <w:top w:val="single" w:sz="12" w:space="0" w:color="00000A"/>
@@ -5320,7 +5703,7 @@
         </w:tc>
         <w:tc>
           <w:tcPr>
-            <w:tcW w:w="7088" w:type="dxa"/>
+            <w:tcW w:w="7089" w:type="dxa"/>
             <w:tcBorders>
               <w:top w:val="single" w:sz="12" w:space="0" w:color="00000A"/>
               <w:left w:val="single" w:sz="12" w:space="0" w:color="00000A"/>
@@ -5356,7 +5739,7 @@
         </w:trPr>
         <w:tc>
           <w:tcPr>
-            <w:tcW w:w="1700" w:type="dxa"/>
+            <w:tcW w:w="1699" w:type="dxa"/>
             <w:cnfStyle w:val="001000000000" w:firstRow="0" w:lastRow="0" w:firstColumn="1" w:lastColumn="0" w:oddVBand="0" w:evenVBand="0" w:oddHBand="0" w:evenHBand="0" w:firstRowFirstColumn="0" w:firstRowLastColumn="0" w:lastRowFirstColumn="0" w:lastRowLastColumn="0"/>
             <w:tcBorders>
               <w:top w:val="single" w:sz="12" w:space="0" w:color="00000A"/>
@@ -5424,7 +5807,7 @@
         </w:tc>
         <w:tc>
           <w:tcPr>
-            <w:tcW w:w="7088" w:type="dxa"/>
+            <w:tcW w:w="7089" w:type="dxa"/>
             <w:tcBorders>
               <w:top w:val="single" w:sz="12" w:space="0" w:color="00000A"/>
               <w:left w:val="single" w:sz="12" w:space="0" w:color="00000A"/>
@@ -5458,7 +5841,7 @@
         <w:trPr/>
         <w:tc>
           <w:tcPr>
-            <w:tcW w:w="1700" w:type="dxa"/>
+            <w:tcW w:w="1699" w:type="dxa"/>
             <w:cnfStyle w:val="001000000000" w:firstRow="0" w:lastRow="0" w:firstColumn="1" w:lastColumn="0" w:oddVBand="0" w:evenVBand="0" w:oddHBand="0" w:evenHBand="0" w:firstRowFirstColumn="0" w:firstRowLastColumn="0" w:lastRowFirstColumn="0" w:lastRowLastColumn="0"/>
             <w:tcBorders>
               <w:top w:val="single" w:sz="12" w:space="0" w:color="00000A"/>
@@ -5526,7 +5909,7 @@
         </w:tc>
         <w:tc>
           <w:tcPr>
-            <w:tcW w:w="7088" w:type="dxa"/>
+            <w:tcW w:w="7089" w:type="dxa"/>
             <w:tcBorders>
               <w:top w:val="single" w:sz="12" w:space="0" w:color="00000A"/>
               <w:left w:val="single" w:sz="12" w:space="0" w:color="00000A"/>
@@ -5562,7 +5945,7 @@
         </w:trPr>
         <w:tc>
           <w:tcPr>
-            <w:tcW w:w="1700" w:type="dxa"/>
+            <w:tcW w:w="1699" w:type="dxa"/>
             <w:cnfStyle w:val="001000000000" w:firstRow="0" w:lastRow="0" w:firstColumn="1" w:lastColumn="0" w:oddVBand="0" w:evenVBand="0" w:oddHBand="0" w:evenHBand="0" w:firstRowFirstColumn="0" w:firstRowLastColumn="0" w:lastRowFirstColumn="0" w:lastRowLastColumn="0"/>
             <w:tcBorders>
               <w:top w:val="single" w:sz="12" w:space="0" w:color="00000A"/>
@@ -5630,7 +6013,7 @@
         </w:tc>
         <w:tc>
           <w:tcPr>
-            <w:tcW w:w="7088" w:type="dxa"/>
+            <w:tcW w:w="7089" w:type="dxa"/>
             <w:tcBorders>
               <w:top w:val="single" w:sz="12" w:space="0" w:color="00000A"/>
               <w:left w:val="single" w:sz="12" w:space="0" w:color="00000A"/>
@@ -6045,7 +6428,7 @@
                 <wp:positionV relativeFrom="paragraph">
                   <wp:posOffset>153035</wp:posOffset>
                 </wp:positionV>
-                <wp:extent cx="5735955" cy="687705"/>
+                <wp:extent cx="5736590" cy="688340"/>
                 <wp:effectExtent l="0" t="0" r="19050" b="19050"/>
                 <wp:wrapNone/>
                 <wp:docPr id="2" name="Rectangle 3"/>
@@ -6056,7 +6439,7 @@
                       <wps:spPr>
                         <a:xfrm>
                           <a:off x="0" y="0"/>
-                          <a:ext cx="5735160" cy="687240"/>
+                          <a:ext cx="5735880" cy="687600"/>
                         </a:xfrm>
                         <a:prstGeom prst="rect">
                           <a:avLst/>
@@ -6092,7 +6475,7 @@
           </mc:Choice>
           <mc:Fallback>
             <w:pict>
-              <v:rect id="shape_0" ID="Rectangle 3" fillcolor="#dae3f3" stroked="t" style="position:absolute;margin-left:9.75pt;margin-top:12.05pt;width:451.55pt;height:54.05pt" wp14:anchorId="2992BE29">
+              <v:rect id="shape_0" ID="Rectangle 3" fillcolor="#dae3f3" stroked="t" style="position:absolute;margin-left:9.75pt;margin-top:12.05pt;width:451.6pt;height:54.1pt" wp14:anchorId="2992BE29">
                 <w10:wrap type="none"/>
                 <v:fill o:detectmouseclick="t" type="solid" color2="#251c0c"/>
                 <v:stroke color="#325490" weight="12600" joinstyle="miter" endcap="flat"/>
@@ -6845,11 +7228,7 @@
       </w:pPr>
       <w:r>
         <w:rPr/>
-        <w:t xml:space="preserve">Use Case 1: </w:t>
-      </w:r>
-      <w:r>
-        <w:rPr/>
-        <w:t>Load Settings</w:t>
+        <w:t>Use Case 1: Load Settings</w:t>
       </w:r>
     </w:p>
     <w:p>
@@ -6861,19 +7240,7 @@
       </w:pPr>
       <w:r>
         <w:rPr/>
-        <w:t xml:space="preserve">The administrator </w:t>
-      </w:r>
-      <w:r>
-        <w:rPr/>
-        <w:t>loads a previously saved set of settings</w:t>
-      </w:r>
-      <w:r>
-        <w:rPr/>
-        <w:t>.</w:t>
-      </w:r>
-      <w:r>
-        <w:rPr/>
-        <w:t xml:space="preserve">  Included is a default settings file.</w:t>
+        <w:t>The administrator loads a previously saved set of settings.  Included is a default settings file.</w:t>
       </w:r>
     </w:p>
     <w:p>
@@ -6895,11 +7262,7 @@
       </w:pPr>
       <w:r>
         <w:rPr/>
-        <w:t xml:space="preserve">Use Case 2: </w:t>
-      </w:r>
-      <w:r>
-        <w:rPr/>
-        <w:t>Save Settings</w:t>
+        <w:t>Use Case 2: Save Settings</w:t>
       </w:r>
     </w:p>
     <w:p>
@@ -6911,11 +7274,7 @@
       </w:pPr>
       <w:r>
         <w:rPr/>
-        <w:t xml:space="preserve">The administrator </w:t>
-      </w:r>
-      <w:r>
-        <w:rPr/>
-        <w:t>saves the current settings to a file.</w:t>
+        <w:t>The administrator saves the current settings to a file.</w:t>
       </w:r>
     </w:p>
     <w:p>
@@ -7300,6 +7659,8 @@
       <w:r>
         <w:rPr>
           <w:b/>
+          <w:sz w:val="24"/>
+          <w:szCs w:val="24"/>
         </w:rPr>
         <w:t>Preliminary Design</w:t>
       </w:r>
@@ -7307,11 +7668,1410 @@
     <w:p>
       <w:pPr>
         <w:pStyle w:val="Normal"/>
-        <w:spacing w:lineRule="auto" w:line="240" w:before="0" w:after="0"/>
-        <w:rPr/>
-      </w:pPr>
-      <w:r>
-        <w:rPr/>
+        <w:spacing w:lineRule="auto" w:line="360" w:before="0" w:after="0"/>
+        <w:rPr>
+          <w:sz w:val="24"/>
+          <w:szCs w:val="24"/>
+        </w:rPr>
+      </w:pPr>
+      <w:r>
+        <w:rPr>
+          <w:sz w:val="24"/>
+          <w:szCs w:val="24"/>
+        </w:rPr>
+        <w:t>The system is accessed by loading the appropriate website address in the web browser.  This will open a login screen containing a prompt to enter the one administrator username and password, with a submit button:</w:t>
+      </w:r>
+    </w:p>
+    <w:p>
+      <w:pPr>
+        <w:pStyle w:val="Normal"/>
+        <w:spacing w:lineRule="auto" w:line="360" w:before="0" w:after="0"/>
+        <w:rPr>
+          <w:sz w:val="24"/>
+          <w:szCs w:val="24"/>
+        </w:rPr>
+      </w:pPr>
+      <w:r>
+        <w:rPr>
+          <w:sz w:val="24"/>
+          <w:szCs w:val="24"/>
+        </w:rPr>
+        <w:drawing>
+          <wp:anchor behindDoc="0" distT="0" distB="0" distL="0" distR="0" simplePos="0" locked="0" layoutInCell="1" allowOverlap="1" relativeHeight="5">
+            <wp:simplePos x="0" y="0"/>
+            <wp:positionH relativeFrom="column">
+              <wp:posOffset>28575</wp:posOffset>
+            </wp:positionH>
+            <wp:positionV relativeFrom="paragraph">
+              <wp:posOffset>635</wp:posOffset>
+            </wp:positionV>
+            <wp:extent cx="2659380" cy="1699260"/>
+            <wp:effectExtent l="0" t="0" r="0" b="0"/>
+            <wp:wrapSquare wrapText="largest"/>
+            <wp:docPr id="4" name="Image1" descr=""/>
+            <wp:cNvGraphicFramePr>
+              <a:graphicFrameLocks xmlns:a="http://schemas.openxmlformats.org/drawingml/2006/main" noChangeAspect="1"/>
+            </wp:cNvGraphicFramePr>
+            <a:graphic xmlns:a="http://schemas.openxmlformats.org/drawingml/2006/main">
+              <a:graphicData uri="http://schemas.openxmlformats.org/drawingml/2006/picture">
+                <pic:pic xmlns:pic="http://schemas.openxmlformats.org/drawingml/2006/picture">
+                  <pic:nvPicPr>
+                    <pic:cNvPr id="4" name="Image1" descr=""/>
+                    <pic:cNvPicPr>
+                      <a:picLocks noChangeAspect="1" noChangeArrowheads="1"/>
+                    </pic:cNvPicPr>
+                  </pic:nvPicPr>
+                  <pic:blipFill>
+                    <a:blip r:embed="rId4"/>
+                    <a:stretch>
+                      <a:fillRect/>
+                    </a:stretch>
+                  </pic:blipFill>
+                  <pic:spPr bwMode="auto">
+                    <a:xfrm>
+                      <a:off x="0" y="0"/>
+                      <a:ext cx="2659380" cy="1699260"/>
+                    </a:xfrm>
+                    <a:prstGeom prst="rect">
+                      <a:avLst/>
+                    </a:prstGeom>
+                  </pic:spPr>
+                </pic:pic>
+              </a:graphicData>
+            </a:graphic>
+          </wp:anchor>
+        </w:drawing>
+      </w:r>
+    </w:p>
+    <w:p>
+      <w:pPr>
+        <w:pStyle w:val="Normal"/>
+        <w:spacing w:lineRule="auto" w:line="360" w:before="0" w:after="0"/>
+        <w:rPr>
+          <w:sz w:val="24"/>
+          <w:szCs w:val="24"/>
+        </w:rPr>
+      </w:pPr>
+      <w:r>
+        <w:rPr>
+          <w:sz w:val="24"/>
+          <w:szCs w:val="24"/>
+        </w:rPr>
+      </w:r>
+    </w:p>
+    <w:p>
+      <w:pPr>
+        <w:pStyle w:val="Normal"/>
+        <w:spacing w:lineRule="auto" w:line="360" w:before="0" w:after="0"/>
+        <w:rPr>
+          <w:sz w:val="24"/>
+          <w:szCs w:val="24"/>
+        </w:rPr>
+      </w:pPr>
+      <w:r>
+        <w:rPr>
+          <w:sz w:val="24"/>
+          <w:szCs w:val="24"/>
+        </w:rPr>
+      </w:r>
+    </w:p>
+    <w:p>
+      <w:pPr>
+        <w:pStyle w:val="Normal"/>
+        <w:spacing w:lineRule="auto" w:line="360" w:before="0" w:after="0"/>
+        <w:rPr>
+          <w:sz w:val="24"/>
+          <w:szCs w:val="24"/>
+        </w:rPr>
+      </w:pPr>
+      <w:r>
+        <w:rPr>
+          <w:sz w:val="24"/>
+          <w:szCs w:val="24"/>
+        </w:rPr>
+      </w:r>
+    </w:p>
+    <w:p>
+      <w:pPr>
+        <w:pStyle w:val="Normal"/>
+        <w:spacing w:lineRule="auto" w:line="360" w:before="0" w:after="0"/>
+        <w:rPr>
+          <w:sz w:val="24"/>
+          <w:szCs w:val="24"/>
+        </w:rPr>
+      </w:pPr>
+      <w:r>
+        <w:rPr>
+          <w:sz w:val="24"/>
+          <w:szCs w:val="24"/>
+        </w:rPr>
+      </w:r>
+    </w:p>
+    <w:p>
+      <w:pPr>
+        <w:pStyle w:val="Normal"/>
+        <w:spacing w:lineRule="auto" w:line="360" w:before="0" w:after="0"/>
+        <w:rPr>
+          <w:sz w:val="24"/>
+          <w:szCs w:val="24"/>
+        </w:rPr>
+      </w:pPr>
+      <w:r>
+        <w:rPr>
+          <w:sz w:val="24"/>
+          <w:szCs w:val="24"/>
+        </w:rPr>
+      </w:r>
+    </w:p>
+    <w:p>
+      <w:pPr>
+        <w:pStyle w:val="Normal"/>
+        <w:spacing w:lineRule="auto" w:line="360" w:before="0" w:after="0"/>
+        <w:rPr>
+          <w:sz w:val="24"/>
+          <w:szCs w:val="24"/>
+        </w:rPr>
+      </w:pPr>
+      <w:r>
+        <w:rPr>
+          <w:sz w:val="24"/>
+          <w:szCs w:val="24"/>
+        </w:rPr>
+      </w:r>
+    </w:p>
+    <w:p>
+      <w:pPr>
+        <w:pStyle w:val="Normal"/>
+        <w:spacing w:lineRule="auto" w:line="360" w:before="0" w:after="0"/>
+        <w:rPr>
+          <w:sz w:val="24"/>
+          <w:szCs w:val="24"/>
+        </w:rPr>
+      </w:pPr>
+      <w:r>
+        <w:rPr>
+          <w:sz w:val="24"/>
+          <w:szCs w:val="24"/>
+        </w:rPr>
+        <w:t>If the input is correct, the controller main page will appear.  The following sketch shows how there will be three buttons at the bottom of the page.  The user can load a previously saved settings file, save the current settings to file, or click update settings to tell the controller to use the currently shown settings.  When a setting is modified, text will be shown warning the user that unsaved changes have been made, until the "Update settings" button has been clicked:</w:t>
+      </w:r>
+    </w:p>
+    <w:p>
+      <w:pPr>
+        <w:pStyle w:val="Normal"/>
+        <w:spacing w:lineRule="auto" w:line="360" w:before="0" w:after="0"/>
+        <w:rPr>
+          <w:sz w:val="24"/>
+          <w:szCs w:val="24"/>
+        </w:rPr>
+      </w:pPr>
+      <w:r>
+        <w:rPr>
+          <w:sz w:val="24"/>
+          <w:szCs w:val="24"/>
+        </w:rPr>
+        <w:drawing>
+          <wp:anchor behindDoc="0" distT="0" distB="0" distL="0" distR="0" simplePos="0" locked="0" layoutInCell="1" allowOverlap="1" relativeHeight="6">
+            <wp:simplePos x="0" y="0"/>
+            <wp:positionH relativeFrom="column">
+              <wp:posOffset>131445</wp:posOffset>
+            </wp:positionH>
+            <wp:positionV relativeFrom="paragraph">
+              <wp:posOffset>635</wp:posOffset>
+            </wp:positionV>
+            <wp:extent cx="4533900" cy="2278380"/>
+            <wp:effectExtent l="0" t="0" r="0" b="0"/>
+            <wp:wrapSquare wrapText="largest"/>
+            <wp:docPr id="5" name="Image2" descr=""/>
+            <wp:cNvGraphicFramePr>
+              <a:graphicFrameLocks xmlns:a="http://schemas.openxmlformats.org/drawingml/2006/main" noChangeAspect="1"/>
+            </wp:cNvGraphicFramePr>
+            <a:graphic xmlns:a="http://schemas.openxmlformats.org/drawingml/2006/main">
+              <a:graphicData uri="http://schemas.openxmlformats.org/drawingml/2006/picture">
+                <pic:pic xmlns:pic="http://schemas.openxmlformats.org/drawingml/2006/picture">
+                  <pic:nvPicPr>
+                    <pic:cNvPr id="5" name="Image2" descr=""/>
+                    <pic:cNvPicPr>
+                      <a:picLocks noChangeAspect="1" noChangeArrowheads="1"/>
+                    </pic:cNvPicPr>
+                  </pic:nvPicPr>
+                  <pic:blipFill>
+                    <a:blip r:embed="rId5"/>
+                    <a:stretch>
+                      <a:fillRect/>
+                    </a:stretch>
+                  </pic:blipFill>
+                  <pic:spPr bwMode="auto">
+                    <a:xfrm>
+                      <a:off x="0" y="0"/>
+                      <a:ext cx="4533900" cy="2278380"/>
+                    </a:xfrm>
+                    <a:prstGeom prst="rect">
+                      <a:avLst/>
+                    </a:prstGeom>
+                  </pic:spPr>
+                </pic:pic>
+              </a:graphicData>
+            </a:graphic>
+          </wp:anchor>
+        </w:drawing>
+      </w:r>
+    </w:p>
+    <w:p>
+      <w:pPr>
+        <w:pStyle w:val="Normal"/>
+        <w:spacing w:lineRule="auto" w:line="360" w:before="0" w:after="0"/>
+        <w:rPr>
+          <w:sz w:val="24"/>
+          <w:szCs w:val="24"/>
+        </w:rPr>
+      </w:pPr>
+      <w:r>
+        <w:rPr>
+          <w:sz w:val="24"/>
+          <w:szCs w:val="24"/>
+        </w:rPr>
+      </w:r>
+    </w:p>
+    <w:p>
+      <w:pPr>
+        <w:pStyle w:val="Normal"/>
+        <w:spacing w:lineRule="auto" w:line="360" w:before="0" w:after="0"/>
+        <w:rPr>
+          <w:sz w:val="24"/>
+          <w:szCs w:val="24"/>
+        </w:rPr>
+      </w:pPr>
+      <w:r>
+        <w:rPr>
+          <w:sz w:val="24"/>
+          <w:szCs w:val="24"/>
+        </w:rPr>
+      </w:r>
+    </w:p>
+    <w:p>
+      <w:pPr>
+        <w:pStyle w:val="Normal"/>
+        <w:spacing w:lineRule="auto" w:line="360" w:before="0" w:after="0"/>
+        <w:rPr>
+          <w:sz w:val="24"/>
+          <w:szCs w:val="24"/>
+        </w:rPr>
+      </w:pPr>
+      <w:r>
+        <w:rPr>
+          <w:sz w:val="24"/>
+          <w:szCs w:val="24"/>
+        </w:rPr>
+      </w:r>
+    </w:p>
+    <w:p>
+      <w:pPr>
+        <w:pStyle w:val="Normal"/>
+        <w:spacing w:lineRule="auto" w:line="360" w:before="0" w:after="0"/>
+        <w:rPr>
+          <w:sz w:val="24"/>
+          <w:szCs w:val="24"/>
+        </w:rPr>
+      </w:pPr>
+      <w:r>
+        <w:rPr>
+          <w:sz w:val="24"/>
+          <w:szCs w:val="24"/>
+        </w:rPr>
+      </w:r>
+    </w:p>
+    <w:p>
+      <w:pPr>
+        <w:pStyle w:val="Normal"/>
+        <w:spacing w:lineRule="auto" w:line="360" w:before="0" w:after="0"/>
+        <w:rPr>
+          <w:sz w:val="24"/>
+          <w:szCs w:val="24"/>
+        </w:rPr>
+      </w:pPr>
+      <w:r>
+        <w:rPr>
+          <w:sz w:val="24"/>
+          <w:szCs w:val="24"/>
+        </w:rPr>
+      </w:r>
+    </w:p>
+    <w:p>
+      <w:pPr>
+        <w:pStyle w:val="Normal"/>
+        <w:spacing w:lineRule="auto" w:line="360" w:before="0" w:after="0"/>
+        <w:rPr>
+          <w:sz w:val="24"/>
+          <w:szCs w:val="24"/>
+        </w:rPr>
+      </w:pPr>
+      <w:r>
+        <w:rPr>
+          <w:sz w:val="24"/>
+          <w:szCs w:val="24"/>
+        </w:rPr>
+      </w:r>
+    </w:p>
+    <w:p>
+      <w:pPr>
+        <w:pStyle w:val="Normal"/>
+        <w:spacing w:lineRule="auto" w:line="360" w:before="0" w:after="0"/>
+        <w:rPr>
+          <w:sz w:val="24"/>
+          <w:szCs w:val="24"/>
+        </w:rPr>
+      </w:pPr>
+      <w:r>
+        <w:rPr>
+          <w:sz w:val="24"/>
+          <w:szCs w:val="24"/>
+        </w:rPr>
+      </w:r>
+    </w:p>
+    <w:p>
+      <w:pPr>
+        <w:pStyle w:val="Normal"/>
+        <w:spacing w:lineRule="auto" w:line="360" w:before="0" w:after="0"/>
+        <w:rPr>
+          <w:sz w:val="24"/>
+          <w:szCs w:val="24"/>
+        </w:rPr>
+      </w:pPr>
+      <w:r>
+        <w:rPr>
+          <w:sz w:val="24"/>
+          <w:szCs w:val="24"/>
+        </w:rPr>
+      </w:r>
+    </w:p>
+    <w:p>
+      <w:pPr>
+        <w:pStyle w:val="Normal"/>
+        <w:spacing w:lineRule="auto" w:line="360" w:before="0" w:after="0"/>
+        <w:rPr>
+          <w:sz w:val="24"/>
+          <w:szCs w:val="24"/>
+        </w:rPr>
+      </w:pPr>
+      <w:r>
+        <w:rPr>
+          <w:sz w:val="24"/>
+          <w:szCs w:val="24"/>
+        </w:rPr>
+        <w:t>If "Load Previous Settings" is chosen, a pop-up window will allow the user to select a previously saved settings file.  An additional functionality may be added to save and load settings files stored on the server itself rather than the user's current device.  The load file selector may look like the following sketch:</w:t>
+      </w:r>
+    </w:p>
+    <w:p>
+      <w:pPr>
+        <w:pStyle w:val="Normal"/>
+        <w:spacing w:lineRule="auto" w:line="360" w:before="0" w:after="0"/>
+        <w:rPr>
+          <w:sz w:val="24"/>
+          <w:szCs w:val="24"/>
+        </w:rPr>
+      </w:pPr>
+      <w:r>
+        <w:rPr>
+          <w:sz w:val="24"/>
+          <w:szCs w:val="24"/>
+        </w:rPr>
+        <w:drawing>
+          <wp:anchor behindDoc="0" distT="0" distB="0" distL="0" distR="0" simplePos="0" locked="0" layoutInCell="1" allowOverlap="1" relativeHeight="7">
+            <wp:simplePos x="0" y="0"/>
+            <wp:positionH relativeFrom="column">
+              <wp:posOffset>76835</wp:posOffset>
+            </wp:positionH>
+            <wp:positionV relativeFrom="paragraph">
+              <wp:posOffset>635</wp:posOffset>
+            </wp:positionV>
+            <wp:extent cx="2095500" cy="1927860"/>
+            <wp:effectExtent l="0" t="0" r="0" b="0"/>
+            <wp:wrapSquare wrapText="largest"/>
+            <wp:docPr id="6" name="Image3" descr=""/>
+            <wp:cNvGraphicFramePr>
+              <a:graphicFrameLocks xmlns:a="http://schemas.openxmlformats.org/drawingml/2006/main" noChangeAspect="1"/>
+            </wp:cNvGraphicFramePr>
+            <a:graphic xmlns:a="http://schemas.openxmlformats.org/drawingml/2006/main">
+              <a:graphicData uri="http://schemas.openxmlformats.org/drawingml/2006/picture">
+                <pic:pic xmlns:pic="http://schemas.openxmlformats.org/drawingml/2006/picture">
+                  <pic:nvPicPr>
+                    <pic:cNvPr id="6" name="Image3" descr=""/>
+                    <pic:cNvPicPr>
+                      <a:picLocks noChangeAspect="1" noChangeArrowheads="1"/>
+                    </pic:cNvPicPr>
+                  </pic:nvPicPr>
+                  <pic:blipFill>
+                    <a:blip r:embed="rId6"/>
+                    <a:stretch>
+                      <a:fillRect/>
+                    </a:stretch>
+                  </pic:blipFill>
+                  <pic:spPr bwMode="auto">
+                    <a:xfrm>
+                      <a:off x="0" y="0"/>
+                      <a:ext cx="2095500" cy="1927860"/>
+                    </a:xfrm>
+                    <a:prstGeom prst="rect">
+                      <a:avLst/>
+                    </a:prstGeom>
+                  </pic:spPr>
+                </pic:pic>
+              </a:graphicData>
+            </a:graphic>
+          </wp:anchor>
+        </w:drawing>
+      </w:r>
+    </w:p>
+    <w:p>
+      <w:pPr>
+        <w:pStyle w:val="Normal"/>
+        <w:spacing w:lineRule="auto" w:line="360" w:before="0" w:after="0"/>
+        <w:rPr>
+          <w:sz w:val="24"/>
+          <w:szCs w:val="24"/>
+        </w:rPr>
+      </w:pPr>
+      <w:r>
+        <w:rPr>
+          <w:sz w:val="24"/>
+          <w:szCs w:val="24"/>
+        </w:rPr>
+      </w:r>
+    </w:p>
+    <w:p>
+      <w:pPr>
+        <w:pStyle w:val="Normal"/>
+        <w:spacing w:lineRule="auto" w:line="360" w:before="0" w:after="0"/>
+        <w:rPr>
+          <w:sz w:val="24"/>
+          <w:szCs w:val="24"/>
+        </w:rPr>
+      </w:pPr>
+      <w:r>
+        <w:rPr>
+          <w:sz w:val="24"/>
+          <w:szCs w:val="24"/>
+        </w:rPr>
+      </w:r>
+    </w:p>
+    <w:p>
+      <w:pPr>
+        <w:pStyle w:val="Normal"/>
+        <w:spacing w:lineRule="auto" w:line="360" w:before="0" w:after="0"/>
+        <w:rPr>
+          <w:sz w:val="24"/>
+          <w:szCs w:val="24"/>
+        </w:rPr>
+      </w:pPr>
+      <w:r>
+        <w:rPr>
+          <w:sz w:val="24"/>
+          <w:szCs w:val="24"/>
+        </w:rPr>
+      </w:r>
+    </w:p>
+    <w:p>
+      <w:pPr>
+        <w:pStyle w:val="Normal"/>
+        <w:spacing w:lineRule="auto" w:line="360" w:before="0" w:after="0"/>
+        <w:rPr>
+          <w:sz w:val="24"/>
+          <w:szCs w:val="24"/>
+        </w:rPr>
+      </w:pPr>
+      <w:r>
+        <w:rPr>
+          <w:sz w:val="24"/>
+          <w:szCs w:val="24"/>
+        </w:rPr>
+      </w:r>
+    </w:p>
+    <w:p>
+      <w:pPr>
+        <w:pStyle w:val="Normal"/>
+        <w:spacing w:lineRule="auto" w:line="360" w:before="0" w:after="0"/>
+        <w:rPr>
+          <w:sz w:val="24"/>
+          <w:szCs w:val="24"/>
+        </w:rPr>
+      </w:pPr>
+      <w:r>
+        <w:rPr>
+          <w:sz w:val="24"/>
+          <w:szCs w:val="24"/>
+        </w:rPr>
+      </w:r>
+    </w:p>
+    <w:p>
+      <w:pPr>
+        <w:pStyle w:val="Normal"/>
+        <w:spacing w:lineRule="auto" w:line="360" w:before="0" w:after="0"/>
+        <w:rPr>
+          <w:sz w:val="24"/>
+          <w:szCs w:val="24"/>
+        </w:rPr>
+      </w:pPr>
+      <w:r>
+        <w:rPr>
+          <w:sz w:val="24"/>
+          <w:szCs w:val="24"/>
+        </w:rPr>
+      </w:r>
+    </w:p>
+    <w:p>
+      <w:pPr>
+        <w:pStyle w:val="Normal"/>
+        <w:spacing w:lineRule="auto" w:line="360" w:before="0" w:after="0"/>
+        <w:rPr>
+          <w:sz w:val="24"/>
+          <w:szCs w:val="24"/>
+        </w:rPr>
+      </w:pPr>
+      <w:r>
+        <w:rPr>
+          <w:sz w:val="24"/>
+          <w:szCs w:val="24"/>
+        </w:rPr>
+      </w:r>
+    </w:p>
+    <w:p>
+      <w:pPr>
+        <w:pStyle w:val="Normal"/>
+        <w:spacing w:lineRule="auto" w:line="360" w:before="0" w:after="0"/>
+        <w:rPr>
+          <w:sz w:val="24"/>
+          <w:szCs w:val="24"/>
+        </w:rPr>
+      </w:pPr>
+      <w:r>
+        <w:rPr>
+          <w:sz w:val="24"/>
+          <w:szCs w:val="24"/>
+        </w:rPr>
+        <w:t>Similarly, "Save to File" then prompts the user how to save the current settings by chosing the directory and file name for storage:</w:t>
+      </w:r>
+    </w:p>
+    <w:p>
+      <w:pPr>
+        <w:pStyle w:val="Normal"/>
+        <w:spacing w:lineRule="auto" w:line="360" w:before="0" w:after="0"/>
+        <w:rPr>
+          <w:sz w:val="24"/>
+          <w:szCs w:val="24"/>
+        </w:rPr>
+      </w:pPr>
+      <w:r>
+        <w:rPr>
+          <w:sz w:val="24"/>
+          <w:szCs w:val="24"/>
+        </w:rPr>
+        <w:drawing>
+          <wp:anchor behindDoc="0" distT="0" distB="0" distL="0" distR="0" simplePos="0" locked="0" layoutInCell="1" allowOverlap="1" relativeHeight="8">
+            <wp:simplePos x="0" y="0"/>
+            <wp:positionH relativeFrom="column">
+              <wp:posOffset>128905</wp:posOffset>
+            </wp:positionH>
+            <wp:positionV relativeFrom="paragraph">
+              <wp:posOffset>-71755</wp:posOffset>
+            </wp:positionV>
+            <wp:extent cx="2278380" cy="2049780"/>
+            <wp:effectExtent l="0" t="0" r="0" b="0"/>
+            <wp:wrapSquare wrapText="largest"/>
+            <wp:docPr id="7" name="Image4" descr=""/>
+            <wp:cNvGraphicFramePr>
+              <a:graphicFrameLocks xmlns:a="http://schemas.openxmlformats.org/drawingml/2006/main" noChangeAspect="1"/>
+            </wp:cNvGraphicFramePr>
+            <a:graphic xmlns:a="http://schemas.openxmlformats.org/drawingml/2006/main">
+              <a:graphicData uri="http://schemas.openxmlformats.org/drawingml/2006/picture">
+                <pic:pic xmlns:pic="http://schemas.openxmlformats.org/drawingml/2006/picture">
+                  <pic:nvPicPr>
+                    <pic:cNvPr id="7" name="Image4" descr=""/>
+                    <pic:cNvPicPr>
+                      <a:picLocks noChangeAspect="1" noChangeArrowheads="1"/>
+                    </pic:cNvPicPr>
+                  </pic:nvPicPr>
+                  <pic:blipFill>
+                    <a:blip r:embed="rId7"/>
+                    <a:stretch>
+                      <a:fillRect/>
+                    </a:stretch>
+                  </pic:blipFill>
+                  <pic:spPr bwMode="auto">
+                    <a:xfrm>
+                      <a:off x="0" y="0"/>
+                      <a:ext cx="2278380" cy="2049780"/>
+                    </a:xfrm>
+                    <a:prstGeom prst="rect">
+                      <a:avLst/>
+                    </a:prstGeom>
+                  </pic:spPr>
+                </pic:pic>
+              </a:graphicData>
+            </a:graphic>
+          </wp:anchor>
+        </w:drawing>
+      </w:r>
+    </w:p>
+    <w:p>
+      <w:pPr>
+        <w:pStyle w:val="Normal"/>
+        <w:spacing w:lineRule="auto" w:line="360" w:before="0" w:after="0"/>
+        <w:rPr>
+          <w:sz w:val="24"/>
+          <w:szCs w:val="24"/>
+        </w:rPr>
+      </w:pPr>
+      <w:r>
+        <w:rPr>
+          <w:sz w:val="24"/>
+          <w:szCs w:val="24"/>
+        </w:rPr>
+      </w:r>
+    </w:p>
+    <w:p>
+      <w:pPr>
+        <w:pStyle w:val="Normal"/>
+        <w:spacing w:lineRule="auto" w:line="360" w:before="0" w:after="0"/>
+        <w:rPr>
+          <w:sz w:val="24"/>
+          <w:szCs w:val="24"/>
+        </w:rPr>
+      </w:pPr>
+      <w:r>
+        <w:rPr>
+          <w:sz w:val="24"/>
+          <w:szCs w:val="24"/>
+        </w:rPr>
+      </w:r>
+    </w:p>
+    <w:p>
+      <w:pPr>
+        <w:pStyle w:val="Normal"/>
+        <w:spacing w:lineRule="auto" w:line="360" w:before="0" w:after="0"/>
+        <w:rPr>
+          <w:sz w:val="24"/>
+          <w:szCs w:val="24"/>
+        </w:rPr>
+      </w:pPr>
+      <w:r>
+        <w:rPr>
+          <w:sz w:val="24"/>
+          <w:szCs w:val="24"/>
+        </w:rPr>
+      </w:r>
+    </w:p>
+    <w:p>
+      <w:pPr>
+        <w:pStyle w:val="Normal"/>
+        <w:spacing w:lineRule="auto" w:line="360" w:before="0" w:after="0"/>
+        <w:rPr>
+          <w:sz w:val="24"/>
+          <w:szCs w:val="24"/>
+        </w:rPr>
+      </w:pPr>
+      <w:r>
+        <w:rPr>
+          <w:sz w:val="24"/>
+          <w:szCs w:val="24"/>
+        </w:rPr>
+      </w:r>
+    </w:p>
+    <w:p>
+      <w:pPr>
+        <w:pStyle w:val="Normal"/>
+        <w:spacing w:lineRule="auto" w:line="360" w:before="0" w:after="0"/>
+        <w:rPr>
+          <w:sz w:val="24"/>
+          <w:szCs w:val="24"/>
+        </w:rPr>
+      </w:pPr>
+      <w:r>
+        <w:rPr>
+          <w:sz w:val="24"/>
+          <w:szCs w:val="24"/>
+        </w:rPr>
+      </w:r>
+    </w:p>
+    <w:p>
+      <w:pPr>
+        <w:pStyle w:val="Normal"/>
+        <w:spacing w:lineRule="auto" w:line="360" w:before="0" w:after="0"/>
+        <w:rPr>
+          <w:sz w:val="24"/>
+          <w:szCs w:val="24"/>
+        </w:rPr>
+      </w:pPr>
+      <w:r>
+        <w:rPr>
+          <w:sz w:val="24"/>
+          <w:szCs w:val="24"/>
+        </w:rPr>
+      </w:r>
+    </w:p>
+    <w:p>
+      <w:pPr>
+        <w:pStyle w:val="Normal"/>
+        <w:spacing w:lineRule="auto" w:line="360" w:before="0" w:after="0"/>
+        <w:rPr>
+          <w:sz w:val="24"/>
+          <w:szCs w:val="24"/>
+        </w:rPr>
+      </w:pPr>
+      <w:r>
+        <w:rPr>
+          <w:sz w:val="24"/>
+          <w:szCs w:val="24"/>
+        </w:rPr>
+      </w:r>
+    </w:p>
+    <w:p>
+      <w:pPr>
+        <w:pStyle w:val="Normal"/>
+        <w:spacing w:lineRule="auto" w:line="360" w:before="0" w:after="0"/>
+        <w:rPr>
+          <w:sz w:val="24"/>
+          <w:szCs w:val="24"/>
+        </w:rPr>
+      </w:pPr>
+      <w:r>
+        <w:rPr>
+          <w:sz w:val="24"/>
+          <w:szCs w:val="24"/>
+        </w:rPr>
+        <w:t>The main page should contain all of the settings and other information above the save/load/apply buttons.  To activate or turn off the auto-shutoff feature, there's a button that can be clicked.  Underneath it is shown the current water pressure as well as settings for the minimum and maximum allowed pressure.  For both minimum and maximum pressure, the user can type in a changed degree number or click a button to raise or lower each number incrementally:</w:t>
+      </w:r>
+    </w:p>
+    <w:p>
+      <w:pPr>
+        <w:pStyle w:val="Normal"/>
+        <w:spacing w:lineRule="auto" w:line="360" w:before="0" w:after="0"/>
+        <w:rPr>
+          <w:sz w:val="24"/>
+          <w:szCs w:val="24"/>
+        </w:rPr>
+      </w:pPr>
+      <w:r>
+        <w:rPr>
+          <w:sz w:val="24"/>
+          <w:szCs w:val="24"/>
+        </w:rPr>
+      </w:r>
+    </w:p>
+    <w:p>
+      <w:pPr>
+        <w:pStyle w:val="Normal"/>
+        <w:spacing w:lineRule="auto" w:line="360" w:before="0" w:after="0"/>
+        <w:rPr>
+          <w:sz w:val="24"/>
+          <w:szCs w:val="24"/>
+        </w:rPr>
+      </w:pPr>
+      <w:r>
+        <w:rPr>
+          <w:sz w:val="24"/>
+          <w:szCs w:val="24"/>
+        </w:rPr>
+      </w:r>
+    </w:p>
+    <w:p>
+      <w:pPr>
+        <w:pStyle w:val="Normal"/>
+        <w:spacing w:lineRule="auto" w:line="360" w:before="0" w:after="0"/>
+        <w:rPr>
+          <w:sz w:val="24"/>
+          <w:szCs w:val="24"/>
+        </w:rPr>
+      </w:pPr>
+      <w:r>
+        <w:rPr>
+          <w:sz w:val="24"/>
+          <w:szCs w:val="24"/>
+        </w:rPr>
+      </w:r>
+    </w:p>
+    <w:p>
+      <w:pPr>
+        <w:pStyle w:val="Normal"/>
+        <w:spacing w:lineRule="auto" w:line="360" w:before="0" w:after="0"/>
+        <w:rPr>
+          <w:sz w:val="24"/>
+          <w:szCs w:val="24"/>
+        </w:rPr>
+      </w:pPr>
+      <w:r>
+        <w:rPr>
+          <w:sz w:val="24"/>
+          <w:szCs w:val="24"/>
+        </w:rPr>
+        <w:drawing>
+          <wp:anchor behindDoc="0" distT="0" distB="0" distL="0" distR="0" simplePos="0" locked="0" layoutInCell="1" allowOverlap="1" relativeHeight="9">
+            <wp:simplePos x="0" y="0"/>
+            <wp:positionH relativeFrom="column">
+              <wp:posOffset>27305</wp:posOffset>
+            </wp:positionH>
+            <wp:positionV relativeFrom="paragraph">
+              <wp:posOffset>22225</wp:posOffset>
+            </wp:positionV>
+            <wp:extent cx="2857500" cy="1242060"/>
+            <wp:effectExtent l="0" t="0" r="0" b="0"/>
+            <wp:wrapSquare wrapText="largest"/>
+            <wp:docPr id="8" name="Image5" descr=""/>
+            <wp:cNvGraphicFramePr>
+              <a:graphicFrameLocks xmlns:a="http://schemas.openxmlformats.org/drawingml/2006/main" noChangeAspect="1"/>
+            </wp:cNvGraphicFramePr>
+            <a:graphic xmlns:a="http://schemas.openxmlformats.org/drawingml/2006/main">
+              <a:graphicData uri="http://schemas.openxmlformats.org/drawingml/2006/picture">
+                <pic:pic xmlns:pic="http://schemas.openxmlformats.org/drawingml/2006/picture">
+                  <pic:nvPicPr>
+                    <pic:cNvPr id="8" name="Image5" descr=""/>
+                    <pic:cNvPicPr>
+                      <a:picLocks noChangeAspect="1" noChangeArrowheads="1"/>
+                    </pic:cNvPicPr>
+                  </pic:nvPicPr>
+                  <pic:blipFill>
+                    <a:blip r:embed="rId8"/>
+                    <a:stretch>
+                      <a:fillRect/>
+                    </a:stretch>
+                  </pic:blipFill>
+                  <pic:spPr bwMode="auto">
+                    <a:xfrm>
+                      <a:off x="0" y="0"/>
+                      <a:ext cx="2857500" cy="1242060"/>
+                    </a:xfrm>
+                    <a:prstGeom prst="rect">
+                      <a:avLst/>
+                    </a:prstGeom>
+                  </pic:spPr>
+                </pic:pic>
+              </a:graphicData>
+            </a:graphic>
+          </wp:anchor>
+        </w:drawing>
+      </w:r>
+    </w:p>
+    <w:p>
+      <w:pPr>
+        <w:pStyle w:val="Normal"/>
+        <w:spacing w:lineRule="auto" w:line="360" w:before="0" w:after="0"/>
+        <w:rPr>
+          <w:sz w:val="24"/>
+          <w:szCs w:val="24"/>
+        </w:rPr>
+      </w:pPr>
+      <w:r>
+        <w:rPr>
+          <w:sz w:val="24"/>
+          <w:szCs w:val="24"/>
+        </w:rPr>
+      </w:r>
+    </w:p>
+    <w:p>
+      <w:pPr>
+        <w:pStyle w:val="Normal"/>
+        <w:spacing w:lineRule="auto" w:line="360" w:before="0" w:after="0"/>
+        <w:rPr>
+          <w:sz w:val="24"/>
+          <w:szCs w:val="24"/>
+        </w:rPr>
+      </w:pPr>
+      <w:r>
+        <w:rPr>
+          <w:sz w:val="24"/>
+          <w:szCs w:val="24"/>
+        </w:rPr>
+      </w:r>
+    </w:p>
+    <w:p>
+      <w:pPr>
+        <w:pStyle w:val="Normal"/>
+        <w:spacing w:lineRule="auto" w:line="360" w:before="0" w:after="0"/>
+        <w:rPr>
+          <w:sz w:val="24"/>
+          <w:szCs w:val="24"/>
+        </w:rPr>
+      </w:pPr>
+      <w:r>
+        <w:rPr>
+          <w:sz w:val="24"/>
+          <w:szCs w:val="24"/>
+        </w:rPr>
+      </w:r>
+    </w:p>
+    <w:p>
+      <w:pPr>
+        <w:pStyle w:val="Normal"/>
+        <w:spacing w:lineRule="auto" w:line="360" w:before="0" w:after="0"/>
+        <w:rPr>
+          <w:sz w:val="24"/>
+          <w:szCs w:val="24"/>
+        </w:rPr>
+      </w:pPr>
+      <w:r>
+        <w:rPr>
+          <w:sz w:val="24"/>
+          <w:szCs w:val="24"/>
+        </w:rPr>
+      </w:r>
+    </w:p>
+    <w:p>
+      <w:pPr>
+        <w:pStyle w:val="Normal"/>
+        <w:spacing w:lineRule="auto" w:line="360" w:before="0" w:after="0"/>
+        <w:rPr>
+          <w:sz w:val="24"/>
+          <w:szCs w:val="24"/>
+        </w:rPr>
+      </w:pPr>
+      <w:r>
+        <w:rPr>
+          <w:sz w:val="24"/>
+          <w:szCs w:val="24"/>
+        </w:rPr>
+        <w:t>Very similar to the auto-shutoff functionality is the heater control.  The control can be turned on or off, and the target temperature is shown and can be altered:</w:t>
+      </w:r>
+    </w:p>
+    <w:p>
+      <w:pPr>
+        <w:pStyle w:val="Normal"/>
+        <w:spacing w:lineRule="auto" w:line="360" w:before="0" w:after="0"/>
+        <w:rPr>
+          <w:sz w:val="24"/>
+          <w:szCs w:val="24"/>
+        </w:rPr>
+      </w:pPr>
+      <w:r>
+        <w:rPr>
+          <w:sz w:val="24"/>
+          <w:szCs w:val="24"/>
+        </w:rPr>
+        <w:drawing>
+          <wp:anchor behindDoc="0" distT="0" distB="0" distL="0" distR="0" simplePos="0" locked="0" layoutInCell="1" allowOverlap="1" relativeHeight="10">
+            <wp:simplePos x="0" y="0"/>
+            <wp:positionH relativeFrom="column">
+              <wp:posOffset>27305</wp:posOffset>
+            </wp:positionH>
+            <wp:positionV relativeFrom="paragraph">
+              <wp:posOffset>53975</wp:posOffset>
+            </wp:positionV>
+            <wp:extent cx="3558540" cy="632460"/>
+            <wp:effectExtent l="0" t="0" r="0" b="0"/>
+            <wp:wrapSquare wrapText="largest"/>
+            <wp:docPr id="9" name="Image6" descr=""/>
+            <wp:cNvGraphicFramePr>
+              <a:graphicFrameLocks xmlns:a="http://schemas.openxmlformats.org/drawingml/2006/main" noChangeAspect="1"/>
+            </wp:cNvGraphicFramePr>
+            <a:graphic xmlns:a="http://schemas.openxmlformats.org/drawingml/2006/main">
+              <a:graphicData uri="http://schemas.openxmlformats.org/drawingml/2006/picture">
+                <pic:pic xmlns:pic="http://schemas.openxmlformats.org/drawingml/2006/picture">
+                  <pic:nvPicPr>
+                    <pic:cNvPr id="9" name="Image6" descr=""/>
+                    <pic:cNvPicPr>
+                      <a:picLocks noChangeAspect="1" noChangeArrowheads="1"/>
+                    </pic:cNvPicPr>
+                  </pic:nvPicPr>
+                  <pic:blipFill>
+                    <a:blip r:embed="rId9"/>
+                    <a:stretch>
+                      <a:fillRect/>
+                    </a:stretch>
+                  </pic:blipFill>
+                  <pic:spPr bwMode="auto">
+                    <a:xfrm>
+                      <a:off x="0" y="0"/>
+                      <a:ext cx="3558540" cy="632460"/>
+                    </a:xfrm>
+                    <a:prstGeom prst="rect">
+                      <a:avLst/>
+                    </a:prstGeom>
+                  </pic:spPr>
+                </pic:pic>
+              </a:graphicData>
+            </a:graphic>
+          </wp:anchor>
+        </w:drawing>
+      </w:r>
+    </w:p>
+    <w:p>
+      <w:pPr>
+        <w:pStyle w:val="Normal"/>
+        <w:spacing w:lineRule="auto" w:line="360" w:before="0" w:after="0"/>
+        <w:rPr>
+          <w:sz w:val="24"/>
+          <w:szCs w:val="24"/>
+        </w:rPr>
+      </w:pPr>
+      <w:r>
+        <w:rPr>
+          <w:sz w:val="24"/>
+          <w:szCs w:val="24"/>
+        </w:rPr>
+      </w:r>
+    </w:p>
+    <w:p>
+      <w:pPr>
+        <w:pStyle w:val="Normal"/>
+        <w:spacing w:lineRule="auto" w:line="360" w:before="0" w:after="0"/>
+        <w:rPr>
+          <w:sz w:val="24"/>
+          <w:szCs w:val="24"/>
+        </w:rPr>
+      </w:pPr>
+      <w:r>
+        <w:rPr>
+          <w:sz w:val="24"/>
+          <w:szCs w:val="24"/>
+        </w:rPr>
+      </w:r>
+    </w:p>
+    <w:p>
+      <w:pPr>
+        <w:pStyle w:val="Normal"/>
+        <w:spacing w:lineRule="auto" w:line="360" w:before="0" w:after="0"/>
+        <w:rPr>
+          <w:sz w:val="24"/>
+          <w:szCs w:val="24"/>
+        </w:rPr>
+      </w:pPr>
+      <w:r>
+        <w:rPr>
+          <w:sz w:val="24"/>
+          <w:szCs w:val="24"/>
+        </w:rPr>
+        <w:t>Existing pump timers are displayed on this main page as well.  Each set of on/off cycle timings includes a "delete" button to remove that particular on/off cycle:</w:t>
+      </w:r>
+    </w:p>
+    <w:p>
+      <w:pPr>
+        <w:pStyle w:val="Normal"/>
+        <w:spacing w:lineRule="auto" w:line="360" w:before="0" w:after="0"/>
+        <w:rPr>
+          <w:sz w:val="24"/>
+          <w:szCs w:val="24"/>
+        </w:rPr>
+      </w:pPr>
+      <w:r>
+        <w:rPr>
+          <w:sz w:val="24"/>
+          <w:szCs w:val="24"/>
+        </w:rPr>
+        <w:drawing>
+          <wp:anchor behindDoc="0" distT="0" distB="0" distL="0" distR="0" simplePos="0" locked="0" layoutInCell="1" allowOverlap="1" relativeHeight="11">
+            <wp:simplePos x="0" y="0"/>
+            <wp:positionH relativeFrom="column">
+              <wp:posOffset>85090</wp:posOffset>
+            </wp:positionH>
+            <wp:positionV relativeFrom="paragraph">
+              <wp:posOffset>71755</wp:posOffset>
+            </wp:positionV>
+            <wp:extent cx="2186940" cy="1562100"/>
+            <wp:effectExtent l="0" t="0" r="0" b="0"/>
+            <wp:wrapSquare wrapText="largest"/>
+            <wp:docPr id="10" name="Image7" descr=""/>
+            <wp:cNvGraphicFramePr>
+              <a:graphicFrameLocks xmlns:a="http://schemas.openxmlformats.org/drawingml/2006/main" noChangeAspect="1"/>
+            </wp:cNvGraphicFramePr>
+            <a:graphic xmlns:a="http://schemas.openxmlformats.org/drawingml/2006/main">
+              <a:graphicData uri="http://schemas.openxmlformats.org/drawingml/2006/picture">
+                <pic:pic xmlns:pic="http://schemas.openxmlformats.org/drawingml/2006/picture">
+                  <pic:nvPicPr>
+                    <pic:cNvPr id="10" name="Image7" descr=""/>
+                    <pic:cNvPicPr>
+                      <a:picLocks noChangeAspect="1" noChangeArrowheads="1"/>
+                    </pic:cNvPicPr>
+                  </pic:nvPicPr>
+                  <pic:blipFill>
+                    <a:blip r:embed="rId10"/>
+                    <a:stretch>
+                      <a:fillRect/>
+                    </a:stretch>
+                  </pic:blipFill>
+                  <pic:spPr bwMode="auto">
+                    <a:xfrm>
+                      <a:off x="0" y="0"/>
+                      <a:ext cx="2186940" cy="1562100"/>
+                    </a:xfrm>
+                    <a:prstGeom prst="rect">
+                      <a:avLst/>
+                    </a:prstGeom>
+                  </pic:spPr>
+                </pic:pic>
+              </a:graphicData>
+            </a:graphic>
+          </wp:anchor>
+        </w:drawing>
+      </w:r>
+    </w:p>
+    <w:p>
+      <w:pPr>
+        <w:pStyle w:val="Normal"/>
+        <w:spacing w:lineRule="auto" w:line="360" w:before="0" w:after="0"/>
+        <w:rPr>
+          <w:sz w:val="24"/>
+          <w:szCs w:val="24"/>
+        </w:rPr>
+      </w:pPr>
+      <w:r>
+        <w:rPr>
+          <w:sz w:val="24"/>
+          <w:szCs w:val="24"/>
+        </w:rPr>
+      </w:r>
+    </w:p>
+    <w:p>
+      <w:pPr>
+        <w:pStyle w:val="Normal"/>
+        <w:spacing w:lineRule="auto" w:line="360" w:before="0" w:after="0"/>
+        <w:rPr>
+          <w:sz w:val="24"/>
+          <w:szCs w:val="24"/>
+        </w:rPr>
+      </w:pPr>
+      <w:r>
+        <w:rPr>
+          <w:sz w:val="24"/>
+          <w:szCs w:val="24"/>
+        </w:rPr>
+      </w:r>
+    </w:p>
+    <w:p>
+      <w:pPr>
+        <w:pStyle w:val="Normal"/>
+        <w:spacing w:lineRule="auto" w:line="360" w:before="0" w:after="0"/>
+        <w:rPr>
+          <w:sz w:val="24"/>
+          <w:szCs w:val="24"/>
+        </w:rPr>
+      </w:pPr>
+      <w:r>
+        <w:rPr>
+          <w:sz w:val="24"/>
+          <w:szCs w:val="24"/>
+        </w:rPr>
+      </w:r>
+    </w:p>
+    <w:p>
+      <w:pPr>
+        <w:pStyle w:val="Normal"/>
+        <w:spacing w:lineRule="auto" w:line="360" w:before="0" w:after="0"/>
+        <w:rPr>
+          <w:sz w:val="24"/>
+          <w:szCs w:val="24"/>
+        </w:rPr>
+      </w:pPr>
+      <w:r>
+        <w:rPr>
+          <w:sz w:val="24"/>
+          <w:szCs w:val="24"/>
+        </w:rPr>
+      </w:r>
+    </w:p>
+    <w:p>
+      <w:pPr>
+        <w:pStyle w:val="Normal"/>
+        <w:spacing w:lineRule="auto" w:line="360" w:before="0" w:after="0"/>
+        <w:rPr>
+          <w:sz w:val="24"/>
+          <w:szCs w:val="24"/>
+        </w:rPr>
+      </w:pPr>
+      <w:r>
+        <w:rPr>
+          <w:sz w:val="24"/>
+          <w:szCs w:val="24"/>
+        </w:rPr>
+      </w:r>
+    </w:p>
+    <w:p>
+      <w:pPr>
+        <w:pStyle w:val="Normal"/>
+        <w:spacing w:lineRule="auto" w:line="360" w:before="0" w:after="0"/>
+        <w:rPr>
+          <w:sz w:val="24"/>
+          <w:szCs w:val="24"/>
+        </w:rPr>
+      </w:pPr>
+      <w:r>
+        <w:rPr>
+          <w:sz w:val="24"/>
+          <w:szCs w:val="24"/>
+        </w:rPr>
+      </w:r>
+    </w:p>
+    <w:p>
+      <w:pPr>
+        <w:pStyle w:val="Normal"/>
+        <w:spacing w:lineRule="auto" w:line="360" w:before="0" w:after="0"/>
+        <w:rPr>
+          <w:sz w:val="24"/>
+          <w:szCs w:val="24"/>
+        </w:rPr>
+      </w:pPr>
+      <w:r>
+        <w:rPr>
+          <w:sz w:val="24"/>
+          <w:szCs w:val="24"/>
+        </w:rPr>
+        <w:t>A new cycle can also be added to the schedule of pump cycles.  This involves entering a start time, stop time, and clicking the "Add Pump time" button to add this cycle to the current list:</w:t>
+      </w:r>
+    </w:p>
+    <w:p>
+      <w:pPr>
+        <w:pStyle w:val="Normal"/>
+        <w:spacing w:lineRule="auto" w:line="360" w:before="0" w:after="0"/>
+        <w:rPr>
+          <w:sz w:val="24"/>
+          <w:szCs w:val="24"/>
+        </w:rPr>
+      </w:pPr>
+      <w:r>
+        <w:rPr>
+          <w:sz w:val="24"/>
+          <w:szCs w:val="24"/>
+        </w:rPr>
+        <w:drawing>
+          <wp:anchor behindDoc="0" distT="0" distB="0" distL="0" distR="0" simplePos="0" locked="0" layoutInCell="1" allowOverlap="1" relativeHeight="12">
+            <wp:simplePos x="0" y="0"/>
+            <wp:positionH relativeFrom="column">
+              <wp:posOffset>40640</wp:posOffset>
+            </wp:positionH>
+            <wp:positionV relativeFrom="paragraph">
+              <wp:posOffset>635</wp:posOffset>
+            </wp:positionV>
+            <wp:extent cx="1882140" cy="998220"/>
+            <wp:effectExtent l="0" t="0" r="0" b="0"/>
+            <wp:wrapSquare wrapText="largest"/>
+            <wp:docPr id="11" name="Image8" descr=""/>
+            <wp:cNvGraphicFramePr>
+              <a:graphicFrameLocks xmlns:a="http://schemas.openxmlformats.org/drawingml/2006/main" noChangeAspect="1"/>
+            </wp:cNvGraphicFramePr>
+            <a:graphic xmlns:a="http://schemas.openxmlformats.org/drawingml/2006/main">
+              <a:graphicData uri="http://schemas.openxmlformats.org/drawingml/2006/picture">
+                <pic:pic xmlns:pic="http://schemas.openxmlformats.org/drawingml/2006/picture">
+                  <pic:nvPicPr>
+                    <pic:cNvPr id="11" name="Image8" descr=""/>
+                    <pic:cNvPicPr>
+                      <a:picLocks noChangeAspect="1" noChangeArrowheads="1"/>
+                    </pic:cNvPicPr>
+                  </pic:nvPicPr>
+                  <pic:blipFill>
+                    <a:blip r:embed="rId11"/>
+                    <a:stretch>
+                      <a:fillRect/>
+                    </a:stretch>
+                  </pic:blipFill>
+                  <pic:spPr bwMode="auto">
+                    <a:xfrm>
+                      <a:off x="0" y="0"/>
+                      <a:ext cx="1882140" cy="998220"/>
+                    </a:xfrm>
+                    <a:prstGeom prst="rect">
+                      <a:avLst/>
+                    </a:prstGeom>
+                  </pic:spPr>
+                </pic:pic>
+              </a:graphicData>
+            </a:graphic>
+          </wp:anchor>
+        </w:drawing>
+      </w:r>
+    </w:p>
+    <w:p>
+      <w:pPr>
+        <w:pStyle w:val="Normal"/>
+        <w:spacing w:lineRule="auto" w:line="360" w:before="0" w:after="0"/>
+        <w:rPr>
+          <w:sz w:val="24"/>
+          <w:szCs w:val="24"/>
+        </w:rPr>
+      </w:pPr>
+      <w:r>
+        <w:rPr>
+          <w:sz w:val="24"/>
+          <w:szCs w:val="24"/>
+        </w:rPr>
+      </w:r>
+    </w:p>
+    <w:p>
+      <w:pPr>
+        <w:pStyle w:val="Normal"/>
+        <w:spacing w:lineRule="auto" w:line="360" w:before="0" w:after="0"/>
+        <w:rPr>
+          <w:sz w:val="24"/>
+          <w:szCs w:val="24"/>
+        </w:rPr>
+      </w:pPr>
+      <w:r>
+        <w:rPr>
+          <w:sz w:val="24"/>
+          <w:szCs w:val="24"/>
+        </w:rPr>
+      </w:r>
+    </w:p>
+    <w:p>
+      <w:pPr>
+        <w:pStyle w:val="Normal"/>
+        <w:spacing w:lineRule="auto" w:line="360" w:before="0" w:after="0"/>
+        <w:rPr>
+          <w:sz w:val="24"/>
+          <w:szCs w:val="24"/>
+        </w:rPr>
+      </w:pPr>
+      <w:r>
+        <w:rPr>
+          <w:sz w:val="24"/>
+          <w:szCs w:val="24"/>
+        </w:rPr>
+      </w:r>
+    </w:p>
+    <w:p>
+      <w:pPr>
+        <w:pStyle w:val="Normal"/>
+        <w:spacing w:lineRule="auto" w:line="360" w:before="0" w:after="0"/>
+        <w:rPr>
+          <w:sz w:val="24"/>
+          <w:szCs w:val="24"/>
+        </w:rPr>
+      </w:pPr>
+      <w:r>
+        <w:rPr>
+          <w:sz w:val="24"/>
+          <w:szCs w:val="24"/>
+        </w:rPr>
+        <w:t xml:space="preserve">These feature sketches will all be displayed together on the same main page of the controller display website. </w:t>
+      </w:r>
+    </w:p>
+    <w:p>
+      <w:pPr>
+        <w:pStyle w:val="Normal"/>
+        <w:spacing w:lineRule="auto" w:line="360" w:before="0" w:after="0"/>
+        <w:rPr>
+          <w:sz w:val="24"/>
+          <w:szCs w:val="24"/>
+        </w:rPr>
+      </w:pPr>
+      <w:r>
+        <w:rPr>
+          <w:sz w:val="24"/>
+          <w:szCs w:val="24"/>
+        </w:rPr>
+      </w:r>
+    </w:p>
+    <w:p>
+      <w:pPr>
+        <w:pStyle w:val="Normal"/>
+        <w:spacing w:lineRule="auto" w:line="360" w:before="0" w:after="0"/>
+        <w:rPr>
+          <w:sz w:val="24"/>
+          <w:szCs w:val="24"/>
+        </w:rPr>
+      </w:pPr>
+      <w:r>
+        <w:rPr>
+          <w:sz w:val="24"/>
+          <w:szCs w:val="24"/>
+        </w:rPr>
       </w:r>
       <w:r>
         <w:br w:type="page"/>
@@ -7329,6 +9089,8 @@
       <w:r>
         <w:rPr>
           <w:b/>
+          <w:sz w:val="24"/>
+          <w:szCs w:val="24"/>
         </w:rPr>
         <w:t>User Effort Estimation</w:t>
       </w:r>
@@ -7336,15 +9098,113 @@
     <w:p>
       <w:pPr>
         <w:pStyle w:val="Normal"/>
-        <w:spacing w:lineRule="auto" w:line="360" w:before="0" w:after="160"/>
-        <w:rPr/>
-      </w:pPr>
-      <w:r>
-        <w:rPr/>
+        <w:spacing w:lineRule="auto" w:line="360" w:before="0" w:after="0"/>
+        <w:rPr>
+          <w:sz w:val="24"/>
+          <w:szCs w:val="24"/>
+        </w:rPr>
+      </w:pPr>
+      <w:r>
+        <w:rPr>
+          <w:sz w:val="24"/>
+          <w:szCs w:val="24"/>
+        </w:rPr>
+        <w:tab/>
+        <w:t xml:space="preserve">To view or change any information, the user must first load the website.  The number of inputs needed to load the website may vary.  Then the username and password text box fields need to be filled out, and the Submit button clicked on.  </w:t>
+      </w:r>
+    </w:p>
+    <w:p>
+      <w:pPr>
+        <w:pStyle w:val="Normal"/>
+        <w:spacing w:lineRule="auto" w:line="360" w:before="0" w:after="0"/>
+        <w:rPr>
+          <w:sz w:val="24"/>
+          <w:szCs w:val="24"/>
+        </w:rPr>
+      </w:pPr>
+      <w:r>
+        <w:rPr>
+          <w:sz w:val="24"/>
+          <w:szCs w:val="24"/>
+        </w:rPr>
+        <w:tab/>
+        <w:t xml:space="preserve">After acting on the three inputs of username, password, and Submit login information, the controller information is displayed along with all of the options.  </w:t>
+      </w:r>
+    </w:p>
+    <w:p>
+      <w:pPr>
+        <w:pStyle w:val="Normal"/>
+        <w:spacing w:lineRule="auto" w:line="360" w:before="0" w:after="0"/>
+        <w:rPr>
+          <w:sz w:val="24"/>
+          <w:szCs w:val="24"/>
+        </w:rPr>
+      </w:pPr>
+      <w:r>
+        <w:rPr>
+          <w:sz w:val="24"/>
+          <w:szCs w:val="24"/>
+        </w:rPr>
+        <w:tab/>
+        <w:t xml:space="preserve">To load or save previous settings, the appropriate button needs to be clicked, then the file name selected from the directory selection pop-up window.  This would involve a total of 3 clicks at minimum to choose "Load saved settings" button, select the appropriate settings file, and click "load file".  </w:t>
+      </w:r>
+    </w:p>
+    <w:p>
+      <w:pPr>
+        <w:pStyle w:val="Normal"/>
+        <w:spacing w:lineRule="auto" w:line="360" w:before="0" w:after="0"/>
+        <w:rPr>
+          <w:sz w:val="24"/>
+          <w:szCs w:val="24"/>
+        </w:rPr>
+      </w:pPr>
+      <w:r>
+        <w:rPr>
+          <w:sz w:val="24"/>
+          <w:szCs w:val="24"/>
+        </w:rPr>
+        <w:tab/>
+        <w:t xml:space="preserve">To turn the auto shutoff on or off or to turn the heater controller on or off requires two clicks by clicking the On/Off selector and the "Update settings" button at the bottom to save the change to the controller.  </w:t>
+      </w:r>
+    </w:p>
+    <w:p>
+      <w:pPr>
+        <w:pStyle w:val="Normal"/>
+        <w:spacing w:lineRule="auto" w:line="360" w:before="0" w:after="0"/>
+        <w:rPr>
+          <w:sz w:val="24"/>
+          <w:szCs w:val="24"/>
+        </w:rPr>
+      </w:pPr>
+      <w:r>
+        <w:rPr>
+          <w:sz w:val="24"/>
+          <w:szCs w:val="24"/>
+        </w:rPr>
+        <w:tab/>
+        <w:t>Changing the target temperature or pressures involves selecting the temperature field, typing the wanted temperature, and clicking "Update settings".  When including the login screen, this would consist of interacting with five total buttons or text boxes.</w:t>
+      </w:r>
+    </w:p>
+    <w:p>
+      <w:pPr>
+        <w:pStyle w:val="Normal"/>
+        <w:spacing w:lineRule="auto" w:line="360" w:before="0" w:after="0"/>
+        <w:rPr>
+          <w:sz w:val="24"/>
+          <w:szCs w:val="24"/>
+        </w:rPr>
+      </w:pPr>
+      <w:r>
+        <w:rPr>
+          <w:sz w:val="24"/>
+          <w:szCs w:val="24"/>
+        </w:rPr>
+        <w:tab/>
+        <w:t xml:space="preserve">To add a pump time, input a time into the start and stop fields, click "Add Pump Time", and then "Update settings".  </w:t>
       </w:r>
     </w:p>
     <w:sectPr>
-      <w:footerReference w:type="default" r:id="rId4"/>
+      <w:footerReference w:type="default" r:id="rId12"/>
       <w:type w:val="nextPage"/>
       <w:pgSz w:w="12240" w:h="15840"/>
       <w:pgMar w:left="1440" w:right="1440" w:header="0" w:top="1440" w:footer="720" w:bottom="1440" w:gutter="0"/>
@@ -7365,7 +9225,7 @@
         <w:docPartGallery w:val="Page Numbers (Top of Page)"/>
         <w:docPartUnique w:val="true"/>
       </w:docPartObj>
-      <w:id w:val="395371389"/>
+      <w:id w:val="1898704813"/>
     </w:sdtPr>
     <w:sdtContent>
       <w:p>
@@ -7412,7 +9272,7 @@
             <w:szCs w:val="24"/>
             <w:bCs/>
           </w:rPr>
-          <w:t>20</w:t>
+          <w:t>24</w:t>
         </w:r>
         <w:r>
           <w:rPr>
@@ -7461,7 +9321,7 @@
             <w:szCs w:val="24"/>
             <w:bCs/>
           </w:rPr>
-          <w:t>20</w:t>
+          <w:t>24</w:t>
         </w:r>
         <w:r>
           <w:rPr>
@@ -10220,6 +12080,389 @@
       <w:rFonts w:cs="Wingdings"/>
     </w:rPr>
   </w:style>
+  <w:style w:type="character" w:styleId="ListLabel136">
+    <w:name w:val="ListLabel 136"/>
+    <w:qFormat/>
+    <w:rPr>
+      <w:rFonts w:cs="Symbol"/>
+      <w:sz w:val="24"/>
+    </w:rPr>
+  </w:style>
+  <w:style w:type="character" w:styleId="ListLabel137">
+    <w:name w:val="ListLabel 137"/>
+    <w:qFormat/>
+    <w:rPr>
+      <w:rFonts w:cs="Courier New"/>
+    </w:rPr>
+  </w:style>
+  <w:style w:type="character" w:styleId="ListLabel138">
+    <w:name w:val="ListLabel 138"/>
+    <w:qFormat/>
+    <w:rPr>
+      <w:rFonts w:cs="Wingdings"/>
+    </w:rPr>
+  </w:style>
+  <w:style w:type="character" w:styleId="ListLabel139">
+    <w:name w:val="ListLabel 139"/>
+    <w:qFormat/>
+    <w:rPr>
+      <w:rFonts w:cs="Symbol"/>
+    </w:rPr>
+  </w:style>
+  <w:style w:type="character" w:styleId="ListLabel140">
+    <w:name w:val="ListLabel 140"/>
+    <w:qFormat/>
+    <w:rPr>
+      <w:rFonts w:cs="Courier New"/>
+    </w:rPr>
+  </w:style>
+  <w:style w:type="character" w:styleId="ListLabel141">
+    <w:name w:val="ListLabel 141"/>
+    <w:qFormat/>
+    <w:rPr>
+      <w:rFonts w:cs="Wingdings"/>
+    </w:rPr>
+  </w:style>
+  <w:style w:type="character" w:styleId="ListLabel142">
+    <w:name w:val="ListLabel 142"/>
+    <w:qFormat/>
+    <w:rPr>
+      <w:rFonts w:cs="Symbol"/>
+    </w:rPr>
+  </w:style>
+  <w:style w:type="character" w:styleId="ListLabel143">
+    <w:name w:val="ListLabel 143"/>
+    <w:qFormat/>
+    <w:rPr>
+      <w:rFonts w:cs="Courier New"/>
+    </w:rPr>
+  </w:style>
+  <w:style w:type="character" w:styleId="ListLabel144">
+    <w:name w:val="ListLabel 144"/>
+    <w:qFormat/>
+    <w:rPr>
+      <w:rFonts w:cs="Wingdings"/>
+    </w:rPr>
+  </w:style>
+  <w:style w:type="character" w:styleId="ListLabel145">
+    <w:name w:val="ListLabel 145"/>
+    <w:qFormat/>
+    <w:rPr>
+      <w:rFonts w:cs="Symbol"/>
+      <w:sz w:val="24"/>
+    </w:rPr>
+  </w:style>
+  <w:style w:type="character" w:styleId="ListLabel146">
+    <w:name w:val="ListLabel 146"/>
+    <w:qFormat/>
+    <w:rPr>
+      <w:rFonts w:cs="Courier New"/>
+    </w:rPr>
+  </w:style>
+  <w:style w:type="character" w:styleId="ListLabel147">
+    <w:name w:val="ListLabel 147"/>
+    <w:qFormat/>
+    <w:rPr>
+      <w:rFonts w:cs="Wingdings"/>
+    </w:rPr>
+  </w:style>
+  <w:style w:type="character" w:styleId="ListLabel148">
+    <w:name w:val="ListLabel 148"/>
+    <w:qFormat/>
+    <w:rPr>
+      <w:rFonts w:cs="Symbol"/>
+    </w:rPr>
+  </w:style>
+  <w:style w:type="character" w:styleId="ListLabel149">
+    <w:name w:val="ListLabel 149"/>
+    <w:qFormat/>
+    <w:rPr>
+      <w:rFonts w:cs="Courier New"/>
+    </w:rPr>
+  </w:style>
+  <w:style w:type="character" w:styleId="ListLabel150">
+    <w:name w:val="ListLabel 150"/>
+    <w:qFormat/>
+    <w:rPr>
+      <w:rFonts w:cs="Wingdings"/>
+    </w:rPr>
+  </w:style>
+  <w:style w:type="character" w:styleId="ListLabel151">
+    <w:name w:val="ListLabel 151"/>
+    <w:qFormat/>
+    <w:rPr>
+      <w:rFonts w:cs="Symbol"/>
+    </w:rPr>
+  </w:style>
+  <w:style w:type="character" w:styleId="ListLabel152">
+    <w:name w:val="ListLabel 152"/>
+    <w:qFormat/>
+    <w:rPr>
+      <w:rFonts w:cs="Courier New"/>
+    </w:rPr>
+  </w:style>
+  <w:style w:type="character" w:styleId="ListLabel153">
+    <w:name w:val="ListLabel 153"/>
+    <w:qFormat/>
+    <w:rPr>
+      <w:rFonts w:cs="Wingdings"/>
+    </w:rPr>
+  </w:style>
+  <w:style w:type="character" w:styleId="ListLabel154">
+    <w:name w:val="ListLabel 154"/>
+    <w:qFormat/>
+    <w:rPr>
+      <w:rFonts w:cs="Symbol"/>
+      <w:sz w:val="24"/>
+    </w:rPr>
+  </w:style>
+  <w:style w:type="character" w:styleId="ListLabel155">
+    <w:name w:val="ListLabel 155"/>
+    <w:qFormat/>
+    <w:rPr>
+      <w:rFonts w:cs="Courier New"/>
+    </w:rPr>
+  </w:style>
+  <w:style w:type="character" w:styleId="ListLabel156">
+    <w:name w:val="ListLabel 156"/>
+    <w:qFormat/>
+    <w:rPr>
+      <w:rFonts w:cs="Wingdings"/>
+    </w:rPr>
+  </w:style>
+  <w:style w:type="character" w:styleId="ListLabel157">
+    <w:name w:val="ListLabel 157"/>
+    <w:qFormat/>
+    <w:rPr>
+      <w:rFonts w:cs="Symbol"/>
+    </w:rPr>
+  </w:style>
+  <w:style w:type="character" w:styleId="ListLabel158">
+    <w:name w:val="ListLabel 158"/>
+    <w:qFormat/>
+    <w:rPr>
+      <w:rFonts w:cs="Courier New"/>
+    </w:rPr>
+  </w:style>
+  <w:style w:type="character" w:styleId="ListLabel159">
+    <w:name w:val="ListLabel 159"/>
+    <w:qFormat/>
+    <w:rPr>
+      <w:rFonts w:cs="Wingdings"/>
+    </w:rPr>
+  </w:style>
+  <w:style w:type="character" w:styleId="ListLabel160">
+    <w:name w:val="ListLabel 160"/>
+    <w:qFormat/>
+    <w:rPr>
+      <w:rFonts w:cs="Symbol"/>
+    </w:rPr>
+  </w:style>
+  <w:style w:type="character" w:styleId="ListLabel161">
+    <w:name w:val="ListLabel 161"/>
+    <w:qFormat/>
+    <w:rPr>
+      <w:rFonts w:cs="Courier New"/>
+    </w:rPr>
+  </w:style>
+  <w:style w:type="character" w:styleId="ListLabel162">
+    <w:name w:val="ListLabel 162"/>
+    <w:qFormat/>
+    <w:rPr>
+      <w:rFonts w:cs="Wingdings"/>
+    </w:rPr>
+  </w:style>
+  <w:style w:type="character" w:styleId="ListLabel163">
+    <w:name w:val="ListLabel 163"/>
+    <w:qFormat/>
+    <w:rPr>
+      <w:rFonts w:cs="Symbol"/>
+      <w:sz w:val="24"/>
+    </w:rPr>
+  </w:style>
+  <w:style w:type="character" w:styleId="ListLabel164">
+    <w:name w:val="ListLabel 164"/>
+    <w:qFormat/>
+    <w:rPr>
+      <w:rFonts w:cs="Courier New"/>
+    </w:rPr>
+  </w:style>
+  <w:style w:type="character" w:styleId="ListLabel165">
+    <w:name w:val="ListLabel 165"/>
+    <w:qFormat/>
+    <w:rPr>
+      <w:rFonts w:cs="Wingdings"/>
+    </w:rPr>
+  </w:style>
+  <w:style w:type="character" w:styleId="ListLabel166">
+    <w:name w:val="ListLabel 166"/>
+    <w:qFormat/>
+    <w:rPr>
+      <w:rFonts w:cs="Symbol"/>
+    </w:rPr>
+  </w:style>
+  <w:style w:type="character" w:styleId="ListLabel167">
+    <w:name w:val="ListLabel 167"/>
+    <w:qFormat/>
+    <w:rPr>
+      <w:rFonts w:cs="Courier New"/>
+    </w:rPr>
+  </w:style>
+  <w:style w:type="character" w:styleId="ListLabel168">
+    <w:name w:val="ListLabel 168"/>
+    <w:qFormat/>
+    <w:rPr>
+      <w:rFonts w:cs="Wingdings"/>
+    </w:rPr>
+  </w:style>
+  <w:style w:type="character" w:styleId="ListLabel169">
+    <w:name w:val="ListLabel 169"/>
+    <w:qFormat/>
+    <w:rPr>
+      <w:rFonts w:cs="Symbol"/>
+    </w:rPr>
+  </w:style>
+  <w:style w:type="character" w:styleId="ListLabel170">
+    <w:name w:val="ListLabel 170"/>
+    <w:qFormat/>
+    <w:rPr>
+      <w:rFonts w:cs="Courier New"/>
+    </w:rPr>
+  </w:style>
+  <w:style w:type="character" w:styleId="ListLabel171">
+    <w:name w:val="ListLabel 171"/>
+    <w:qFormat/>
+    <w:rPr>
+      <w:rFonts w:cs="Wingdings"/>
+    </w:rPr>
+  </w:style>
+  <w:style w:type="character" w:styleId="ListLabel172">
+    <w:name w:val="ListLabel 172"/>
+    <w:qFormat/>
+    <w:rPr>
+      <w:rFonts w:cs="Symbol"/>
+      <w:sz w:val="24"/>
+    </w:rPr>
+  </w:style>
+  <w:style w:type="character" w:styleId="ListLabel173">
+    <w:name w:val="ListLabel 173"/>
+    <w:qFormat/>
+    <w:rPr>
+      <w:rFonts w:cs="Courier New"/>
+    </w:rPr>
+  </w:style>
+  <w:style w:type="character" w:styleId="ListLabel174">
+    <w:name w:val="ListLabel 174"/>
+    <w:qFormat/>
+    <w:rPr>
+      <w:rFonts w:cs="Wingdings"/>
+    </w:rPr>
+  </w:style>
+  <w:style w:type="character" w:styleId="ListLabel175">
+    <w:name w:val="ListLabel 175"/>
+    <w:qFormat/>
+    <w:rPr>
+      <w:rFonts w:cs="Symbol"/>
+    </w:rPr>
+  </w:style>
+  <w:style w:type="character" w:styleId="ListLabel176">
+    <w:name w:val="ListLabel 176"/>
+    <w:qFormat/>
+    <w:rPr>
+      <w:rFonts w:cs="Courier New"/>
+    </w:rPr>
+  </w:style>
+  <w:style w:type="character" w:styleId="ListLabel177">
+    <w:name w:val="ListLabel 177"/>
+    <w:qFormat/>
+    <w:rPr>
+      <w:rFonts w:cs="Wingdings"/>
+    </w:rPr>
+  </w:style>
+  <w:style w:type="character" w:styleId="ListLabel178">
+    <w:name w:val="ListLabel 178"/>
+    <w:qFormat/>
+    <w:rPr>
+      <w:rFonts w:cs="Symbol"/>
+    </w:rPr>
+  </w:style>
+  <w:style w:type="character" w:styleId="ListLabel179">
+    <w:name w:val="ListLabel 179"/>
+    <w:qFormat/>
+    <w:rPr>
+      <w:rFonts w:cs="Courier New"/>
+    </w:rPr>
+  </w:style>
+  <w:style w:type="character" w:styleId="ListLabel180">
+    <w:name w:val="ListLabel 180"/>
+    <w:qFormat/>
+    <w:rPr>
+      <w:rFonts w:cs="Wingdings"/>
+    </w:rPr>
+  </w:style>
+  <w:style w:type="character" w:styleId="ListLabel181">
+    <w:name w:val="ListLabel 181"/>
+    <w:qFormat/>
+    <w:rPr>
+      <w:rFonts w:cs="Symbol"/>
+    </w:rPr>
+  </w:style>
+  <w:style w:type="character" w:styleId="ListLabel182">
+    <w:name w:val="ListLabel 182"/>
+    <w:qFormat/>
+    <w:rPr>
+      <w:rFonts w:cs="Courier New"/>
+    </w:rPr>
+  </w:style>
+  <w:style w:type="character" w:styleId="ListLabel183">
+    <w:name w:val="ListLabel 183"/>
+    <w:qFormat/>
+    <w:rPr>
+      <w:rFonts w:cs="Wingdings"/>
+    </w:rPr>
+  </w:style>
+  <w:style w:type="character" w:styleId="ListLabel184">
+    <w:name w:val="ListLabel 184"/>
+    <w:qFormat/>
+    <w:rPr>
+      <w:rFonts w:cs="Symbol"/>
+    </w:rPr>
+  </w:style>
+  <w:style w:type="character" w:styleId="ListLabel185">
+    <w:name w:val="ListLabel 185"/>
+    <w:qFormat/>
+    <w:rPr>
+      <w:rFonts w:cs="Courier New"/>
+    </w:rPr>
+  </w:style>
+  <w:style w:type="character" w:styleId="ListLabel186">
+    <w:name w:val="ListLabel 186"/>
+    <w:qFormat/>
+    <w:rPr>
+      <w:rFonts w:cs="Wingdings"/>
+    </w:rPr>
+  </w:style>
+  <w:style w:type="character" w:styleId="ListLabel187">
+    <w:name w:val="ListLabel 187"/>
+    <w:qFormat/>
+    <w:rPr>
+      <w:rFonts w:cs="Symbol"/>
+    </w:rPr>
+  </w:style>
+  <w:style w:type="character" w:styleId="ListLabel188">
+    <w:name w:val="ListLabel 188"/>
+    <w:qFormat/>
+    <w:rPr>
+      <w:rFonts w:cs="Courier New"/>
+    </w:rPr>
+  </w:style>
+  <w:style w:type="character" w:styleId="ListLabel189">
+    <w:name w:val="ListLabel 189"/>
+    <w:qFormat/>
+    <w:rPr>
+      <w:rFonts w:cs="Wingdings"/>
+    </w:rPr>
+  </w:style>
   <w:style w:type="paragraph" w:styleId="Heading" w:customStyle="1">
     <w:name w:val="Heading"/>
     <w:basedOn w:val="Normal"/>

</xml_diff>